<commit_message>
docs: Add Metodologia section
</commit_message>
<xml_diff>
--- a/inicepg/ethervotes-paper-pt-inic.docx
+++ b/inicepg/ethervotes-paper-pt-inic.docx
@@ -171,7 +171,6 @@
         </w:rPr>
         <w:t xml:space="preserve">Este artigo apresenta o desenvolvimento de uma prova de conceito de sistema eleitoral independente de software que remove do administrador a responsabilidade de garantir a disponibilidade, integridade e confiabilidade dos registros digitais dos votos. O código é escrito na linguagem </w:t>
       </w:r>
-      <w:proofErr w:type="spellStart"/>
       <w:r>
         <w:rPr>
           <w:rFonts w:ascii="Arial" w:hAnsi="Arial" w:cs="Arial"/>
@@ -180,7 +179,6 @@
         </w:rPr>
         <w:t>Solidity</w:t>
       </w:r>
-      <w:proofErr w:type="spellEnd"/>
       <w:r>
         <w:rPr>
           <w:rFonts w:ascii="Arial" w:hAnsi="Arial" w:cs="Arial"/>
@@ -188,7 +186,6 @@
         </w:rPr>
         <w:t xml:space="preserve"> e posteriormente compilado para </w:t>
       </w:r>
-      <w:proofErr w:type="spellStart"/>
       <w:r>
         <w:rPr>
           <w:rFonts w:ascii="Arial" w:hAnsi="Arial" w:cs="Arial"/>
@@ -197,7 +194,6 @@
         </w:rPr>
         <w:t>bytecode</w:t>
       </w:r>
-      <w:proofErr w:type="spellEnd"/>
       <w:r>
         <w:rPr>
           <w:rFonts w:ascii="Arial" w:hAnsi="Arial" w:cs="Arial"/>
@@ -205,7 +201,13 @@
         </w:rPr>
         <w:t xml:space="preserve"> que pode ser interpretado pela máquina virtual </w:t>
       </w:r>
-      <w:proofErr w:type="spellStart"/>
+      <w:r>
+        <w:rPr>
+          <w:rFonts w:ascii="Arial" w:hAnsi="Arial" w:cs="Arial"/>
+          <w:sz w:val="20"/>
+        </w:rPr>
+        <w:t xml:space="preserve">da rede </w:t>
+      </w:r>
       <w:r>
         <w:rPr>
           <w:rFonts w:ascii="Arial" w:hAnsi="Arial" w:cs="Arial"/>
@@ -214,45 +216,26 @@
         </w:rPr>
         <w:t>Ethereum</w:t>
       </w:r>
-      <w:proofErr w:type="spellEnd"/>
-      <w:r>
-        <w:rPr>
-          <w:rFonts w:ascii="Arial" w:hAnsi="Arial" w:cs="Arial"/>
-          <w:sz w:val="20"/>
-        </w:rPr>
-        <w:t xml:space="preserve">. O resultado é a criação de uma </w:t>
-      </w:r>
-      <w:proofErr w:type="spellStart"/>
-      <w:r>
-        <w:rPr>
-          <w:rFonts w:ascii="Arial" w:hAnsi="Arial" w:cs="Arial"/>
-          <w:sz w:val="20"/>
-        </w:rPr>
-        <w:t>criptomoeda</w:t>
-      </w:r>
-      <w:proofErr w:type="spellEnd"/>
-      <w:r>
-        <w:rPr>
-          <w:rFonts w:ascii="Arial" w:hAnsi="Arial" w:cs="Arial"/>
-          <w:sz w:val="20"/>
-        </w:rPr>
-        <w:t xml:space="preserve"> que existe para representar cada voto, onde cada transação fica gravada num </w:t>
-      </w:r>
-      <w:proofErr w:type="spellStart"/>
-      <w:r>
-        <w:rPr>
-          <w:rFonts w:ascii="Arial" w:hAnsi="Arial" w:cs="Arial"/>
-          <w:sz w:val="20"/>
-        </w:rPr>
-        <w:t>blockchain</w:t>
-      </w:r>
-      <w:proofErr w:type="spellEnd"/>
-      <w:r>
-        <w:rPr>
-          <w:rFonts w:ascii="Arial" w:hAnsi="Arial" w:cs="Arial"/>
-          <w:sz w:val="20"/>
-        </w:rPr>
-        <w:t xml:space="preserve"> resistente a censura, ataques de negação de serviço e que está sempre disponível para auditorias.</w:t>
+      <w:r>
+        <w:rPr>
+          <w:rFonts w:ascii="Arial" w:hAnsi="Arial" w:cs="Arial"/>
+          <w:sz w:val="20"/>
+        </w:rPr>
+        <w:t xml:space="preserve">. O resultado é a criação de uma criptomoeda que existe para representar cada voto, onde cada </w:t>
+      </w:r>
+      <w:r>
+        <w:rPr>
+          <w:rFonts w:ascii="Arial" w:hAnsi="Arial" w:cs="Arial"/>
+          <w:sz w:val="20"/>
+        </w:rPr>
+        <w:t>registro digital de voto fica gravado</w:t>
+      </w:r>
+      <w:r>
+        <w:rPr>
+          <w:rFonts w:ascii="Arial" w:hAnsi="Arial" w:cs="Arial"/>
+          <w:sz w:val="20"/>
+        </w:rPr>
+        <w:t xml:space="preserve"> num blockchain resistente a censura, ataques de negação de serviço e que está sempre disponível para auditorias.</w:t>
       </w:r>
     </w:p>
     <w:p>
@@ -311,71 +294,7 @@
           <w:rFonts w:ascii="Arial" w:hAnsi="Arial"/>
           <w:sz w:val="20"/>
         </w:rPr>
-        <w:t xml:space="preserve">eleições, </w:t>
-      </w:r>
-      <w:proofErr w:type="spellStart"/>
-      <w:r>
-        <w:rPr>
-          <w:rFonts w:ascii="Arial" w:hAnsi="Arial"/>
-          <w:sz w:val="20"/>
-        </w:rPr>
-        <w:t>blockchain</w:t>
-      </w:r>
-      <w:proofErr w:type="spellEnd"/>
-      <w:r>
-        <w:rPr>
-          <w:rFonts w:ascii="Arial" w:hAnsi="Arial"/>
-          <w:sz w:val="20"/>
-        </w:rPr>
-        <w:t xml:space="preserve">, </w:t>
-      </w:r>
-      <w:proofErr w:type="spellStart"/>
-      <w:r>
-        <w:rPr>
-          <w:rFonts w:ascii="Arial" w:hAnsi="Arial"/>
-          <w:sz w:val="20"/>
-        </w:rPr>
-        <w:t>ethereum</w:t>
-      </w:r>
-      <w:proofErr w:type="spellEnd"/>
-      <w:r>
-        <w:rPr>
-          <w:rFonts w:ascii="Arial" w:hAnsi="Arial"/>
-          <w:sz w:val="20"/>
-        </w:rPr>
-        <w:t xml:space="preserve">, </w:t>
-      </w:r>
-      <w:proofErr w:type="spellStart"/>
-      <w:r>
-        <w:rPr>
-          <w:rFonts w:ascii="Arial" w:hAnsi="Arial"/>
-          <w:sz w:val="20"/>
-        </w:rPr>
-        <w:t>criptomoeda</w:t>
-      </w:r>
-      <w:proofErr w:type="spellEnd"/>
-      <w:r>
-        <w:rPr>
-          <w:rFonts w:ascii="Arial" w:hAnsi="Arial"/>
-          <w:sz w:val="20"/>
-        </w:rPr>
-        <w:t xml:space="preserve">, </w:t>
-      </w:r>
-      <w:proofErr w:type="spellStart"/>
-      <w:r>
-        <w:rPr>
-          <w:rFonts w:ascii="Arial" w:hAnsi="Arial"/>
-          <w:sz w:val="20"/>
-        </w:rPr>
-        <w:t>ethervoltz</w:t>
-      </w:r>
-      <w:proofErr w:type="spellEnd"/>
-      <w:r>
-        <w:rPr>
-          <w:rFonts w:ascii="Arial" w:hAnsi="Arial"/>
-          <w:sz w:val="20"/>
-        </w:rPr>
-        <w:t>.</w:t>
+        <w:t>eleições, blockchain, ethereum, criptomoeda, ethervoltz.</w:t>
       </w:r>
     </w:p>
     <w:p>
@@ -568,6 +487,17 @@
     <w:p>
       <w:pPr>
         <w:pStyle w:val="TextosemFormatao1"/>
+        <w:ind w:firstLine="284"/>
+        <w:jc w:val="both"/>
+        <w:rPr>
+          <w:rFonts w:ascii="Arial" w:hAnsi="Arial"/>
+          <w:lang w:val="pt-BR"/>
+        </w:rPr>
+      </w:pPr>
+    </w:p>
+    <w:p>
+      <w:pPr>
+        <w:pStyle w:val="TextosemFormatao1"/>
         <w:numPr>
           <w:ilvl w:val="0"/>
           <w:numId w:val="2"/>
@@ -583,7 +513,22 @@
           <w:rFonts w:ascii="Arial" w:hAnsi="Arial"/>
           <w:lang w:val="pt-BR"/>
         </w:rPr>
-        <w:t>O Caso Marília, SP - 2004: Em auditoria, os Arquivos de Espelhos de Boletins de Urna da 400º Zona Eleitoral indicavam que muitas seções eleitorais tiveram seus resultados recebidos para apuração antes do início da votação. Dois processos judiciais foram iniciados decorrentes destas constatações, ambos encerraram em 2009 sem julgamento final. [1]</w:t>
+        <w:t xml:space="preserve">O Caso Marília, SP - 2004: Em auditoria, os Arquivos de Espelhos de Boletins de Urna da 400º Zona Eleitoral indicavam que muitas seções eleitorais tiveram seus resultados recebidos para apuração </w:t>
+      </w:r>
+      <w:r>
+        <w:rPr>
+          <w:rFonts w:ascii="Arial" w:hAnsi="Arial"/>
+          <w:i/>
+          <w:lang w:val="pt-BR"/>
+        </w:rPr>
+        <w:t>antes</w:t>
+      </w:r>
+      <w:r>
+        <w:rPr>
+          <w:rFonts w:ascii="Arial" w:hAnsi="Arial"/>
+          <w:lang w:val="pt-BR"/>
+        </w:rPr>
+        <w:t xml:space="preserve"> do início da votação. [1]</w:t>
       </w:r>
     </w:p>
     <w:p>
@@ -604,7 +549,30 @@
           <w:rFonts w:ascii="Arial" w:hAnsi="Arial"/>
           <w:lang w:val="pt-BR"/>
         </w:rPr>
-        <w:t>O Caso Itajaí, SC - 2008: Foi constatada burla intencional na cerimônia de carga e lacração das urnas em que nenhuma urna preparada para a votação passou pelo teste obrigatório prescrito pelo Art. 32 da Res. TSE 22.712/08. Um caso foi o da 97ª Zona Eleitoral onde a urna da seção 236 que foi sorteada para o teste obrigatório foi substituída por outra na hora do teste, preparada exclusivamente para este fim. A urna que foi utilizada para o teste foi posteriormente colocada à parte e recarregada, procedimento que destruiu eventuais provas nela gravadas. [2]</w:t>
+        <w:t xml:space="preserve">O Caso Itajaí, SC - 2008: </w:t>
+      </w:r>
+      <w:r>
+        <w:rPr>
+          <w:rFonts w:ascii="Arial" w:hAnsi="Arial"/>
+          <w:i/>
+          <w:lang w:val="pt-BR"/>
+        </w:rPr>
+        <w:t>N</w:t>
+      </w:r>
+      <w:r>
+        <w:rPr>
+          <w:rFonts w:ascii="Arial" w:hAnsi="Arial"/>
+          <w:i/>
+          <w:lang w:val="pt-BR"/>
+        </w:rPr>
+        <w:t>enhuma</w:t>
+      </w:r>
+      <w:r>
+        <w:rPr>
+          <w:rFonts w:ascii="Arial" w:hAnsi="Arial"/>
+          <w:lang w:val="pt-BR"/>
+        </w:rPr>
+        <w:t xml:space="preserve"> urna preparada para a votação passou pelo teste obrigatório prescrito pelo Art. 32 da Res. TSE 22.712/08. Um caso foi o da 97ª Zona Eleitoral onde a urna da seção 236 que foi sorteada para o teste obrigatório foi substituída por outra na hora do teste, preparada exclusivamente para este fim. A urna que foi utilizada para o teste foi posteriormente colocada à parte e recarregada, procedimento que destruiu eventuais provas nela gravadas. [2]</w:t>
       </w:r>
     </w:p>
     <w:p>
@@ -625,24 +593,34 @@
           <w:rFonts w:ascii="Arial" w:hAnsi="Arial"/>
           <w:lang w:val="pt-BR"/>
         </w:rPr>
-        <w:t xml:space="preserve">O Caso Alagoas - 2006: Diversas irregularidades nos arquivos gerados pelas urnas foram detectadas por auditores externos [4]. Frente </w:t>
-      </w:r>
-      <w:proofErr w:type="gramStart"/>
-      <w:r>
-        <w:rPr>
-          <w:rFonts w:ascii="Arial" w:hAnsi="Arial"/>
-          <w:lang w:val="pt-BR"/>
-        </w:rPr>
-        <w:t>as</w:t>
-      </w:r>
-      <w:proofErr w:type="gramEnd"/>
-      <w:r>
-        <w:rPr>
-          <w:rFonts w:ascii="Arial" w:hAnsi="Arial"/>
-          <w:lang w:val="pt-BR"/>
-        </w:rPr>
-        <w:t xml:space="preserve"> evidências, o administrador negou acesso aos arquivos solicitados pelos auditores e transferiu ao requerente uma cobrança antecipada no valor de R$ 2 milhões para que fosse desenvolvida uma perícia das urnas. Diante do não pagamento do valor proibitivo, o requerente foi multado e condenado por litigância de má-fé.</w:t>
-      </w:r>
+        <w:t xml:space="preserve">O Caso Alagoas - 2006: Diversas irregularidades nos arquivos gerados pelas urnas foram detectadas por auditores externos [4]. Frente as evidências, o administrador </w:t>
+      </w:r>
+      <w:r>
+        <w:rPr>
+          <w:rFonts w:ascii="Arial" w:hAnsi="Arial"/>
+          <w:i/>
+          <w:lang w:val="pt-BR"/>
+        </w:rPr>
+        <w:t>negou</w:t>
+      </w:r>
+      <w:r>
+        <w:rPr>
+          <w:rFonts w:ascii="Arial" w:hAnsi="Arial"/>
+          <w:lang w:val="pt-BR"/>
+        </w:rPr>
+        <w:t xml:space="preserve"> acesso aos arquivos solicitados pelos auditores e transferiu ao requerente uma cobrança antecipada no valor de R$ 2 milhões para que fosse desenvolvida uma perícia das urnas. Diante do não pagamento do valor proibitivo, o requerente foi multado e condenado por litigância de má-fé.</w:t>
+      </w:r>
+    </w:p>
+    <w:p>
+      <w:pPr>
+        <w:pStyle w:val="TextosemFormatao1"/>
+        <w:ind w:left="644"/>
+        <w:jc w:val="both"/>
+        <w:rPr>
+          <w:rFonts w:ascii="Arial" w:hAnsi="Arial"/>
+          <w:lang w:val="pt-BR"/>
+        </w:rPr>
+      </w:pPr>
     </w:p>
     <w:p>
       <w:pPr>
@@ -659,69 +637,32 @@
           <w:rFonts w:ascii="Arial" w:hAnsi="Arial"/>
           <w:lang w:val="pt-BR"/>
         </w:rPr>
-        <w:t xml:space="preserve">Este projeto faz do </w:t>
-      </w:r>
-      <w:proofErr w:type="spellStart"/>
-      <w:r>
-        <w:rPr>
-          <w:rFonts w:ascii="Arial" w:hAnsi="Arial"/>
-          <w:lang w:val="pt-BR"/>
-        </w:rPr>
-        <w:t>blockchain</w:t>
-      </w:r>
-      <w:proofErr w:type="spellEnd"/>
-      <w:r>
-        <w:rPr>
-          <w:rFonts w:ascii="Arial" w:hAnsi="Arial"/>
-          <w:lang w:val="pt-BR"/>
-        </w:rPr>
-        <w:t xml:space="preserve">, da máquina virtual </w:t>
-      </w:r>
-      <w:proofErr w:type="spellStart"/>
-      <w:r>
-        <w:rPr>
-          <w:rFonts w:ascii="Arial" w:hAnsi="Arial"/>
-          <w:lang w:val="pt-BR"/>
-        </w:rPr>
-        <w:t>Ethereum</w:t>
-      </w:r>
-      <w:proofErr w:type="spellEnd"/>
-      <w:r>
-        <w:rPr>
-          <w:rFonts w:ascii="Arial" w:hAnsi="Arial"/>
-          <w:lang w:val="pt-BR"/>
-        </w:rPr>
-        <w:t xml:space="preserve"> e da infraestrutura já em f</w:t>
-      </w:r>
-      <w:r>
-        <w:rPr>
-          <w:rFonts w:ascii="Arial" w:hAnsi="Arial"/>
-          <w:lang w:val="pt-BR"/>
-        </w:rPr>
-        <w:t>uncionamento formada pelos milha</w:t>
-      </w:r>
-      <w:r>
-        <w:rPr>
-          <w:rFonts w:ascii="Arial" w:hAnsi="Arial"/>
-          <w:lang w:val="pt-BR"/>
-        </w:rPr>
-        <w:t xml:space="preserve">res de nós ao redor do mundo para transformar cada voto em uma </w:t>
-      </w:r>
-      <w:proofErr w:type="spellStart"/>
-      <w:r>
-        <w:rPr>
-          <w:rFonts w:ascii="Arial" w:hAnsi="Arial"/>
-          <w:lang w:val="pt-BR"/>
-        </w:rPr>
-        <w:t>criptomoeda</w:t>
-      </w:r>
-      <w:proofErr w:type="spellEnd"/>
-      <w:r>
-        <w:rPr>
-          <w:rFonts w:ascii="Arial" w:hAnsi="Arial"/>
-          <w:lang w:val="pt-BR"/>
-        </w:rPr>
-        <w:t xml:space="preserve"> que existe somente para este fim. Assim o sistema herda todas as características de segurança da plataforma como redundância, resistência contra ataques de negação de serviço, transparência e autenticação com criptografia por chaves assimétricas.</w:t>
+        <w:t xml:space="preserve">Tendo em vista esses três casos, nota-se que o sistema eleitoral brasileiro é dependente de software e funciona como uma caixa preta que só pode ser auditada em ambiente restrito. </w:t>
+      </w:r>
+    </w:p>
+    <w:p>
+      <w:pPr>
+        <w:pStyle w:val="TextosemFormatao1"/>
+        <w:ind w:firstLine="284"/>
+        <w:jc w:val="both"/>
+        <w:rPr>
+          <w:rFonts w:ascii="Arial" w:hAnsi="Arial"/>
+          <w:lang w:val="pt-BR"/>
+        </w:rPr>
+      </w:pPr>
+      <w:r>
+        <w:rPr>
+          <w:rFonts w:ascii="Arial" w:hAnsi="Arial"/>
+          <w:lang w:val="pt-BR"/>
+        </w:rPr>
+        <w:t xml:space="preserve">O objetivo do projeto </w:t>
+      </w:r>
+      <w:r>
+        <w:rPr>
+          <w:rFonts w:ascii="Arial" w:hAnsi="Arial"/>
+          <w:lang w:val="pt-BR"/>
+        </w:rPr>
+        <w:t>é desenvolver sistema eleitoral independente de software que decentralize o destino das provas geradas em cada voto, de forma que os registros físicos ficam sob controle do administrador e os registros digitais ficam sob controle de um programa autônomo.</w:t>
       </w:r>
     </w:p>
     <w:p>
@@ -771,23 +712,16 @@
         <w:ind w:firstLine="284"/>
         <w:jc w:val="both"/>
         <w:rPr>
-          <w:rFonts w:ascii="Arial" w:hAnsi="Arial" w:cs="Arial"/>
-          <w:lang w:val="pt-BR"/>
-        </w:rPr>
-      </w:pPr>
-      <w:r>
-        <w:rPr>
-          <w:rFonts w:ascii="Arial" w:hAnsi="Arial"/>
-          <w:lang w:val="pt-BR"/>
-        </w:rPr>
-        <w:t>E</w:t>
-      </w:r>
-      <w:r>
-        <w:rPr>
-          <w:rFonts w:ascii="Arial" w:hAnsi="Arial" w:cs="Arial"/>
-          <w:lang w:val="pt-BR"/>
-        </w:rPr>
-        <w:t xml:space="preserve">.  </w:t>
+          <w:rFonts w:ascii="Arial" w:hAnsi="Arial"/>
+          <w:lang w:val="pt-BR"/>
+        </w:rPr>
+      </w:pPr>
+      <w:r>
+        <w:rPr>
+          <w:rFonts w:ascii="Arial" w:hAnsi="Arial"/>
+          <w:lang w:val="pt-BR"/>
+        </w:rPr>
+        <w:t>Para o desenvolvimento do projeto, foram estabelecidos os seguintes requisistos:</w:t>
       </w:r>
     </w:p>
     <w:p>
@@ -796,61 +730,41 @@
         <w:ind w:firstLine="284"/>
         <w:jc w:val="both"/>
         <w:rPr>
-          <w:rFonts w:ascii="Arial" w:hAnsi="Arial" w:cs="Arial"/>
-          <w:b/>
-          <w:lang w:val="pt-BR"/>
-        </w:rPr>
-      </w:pPr>
-    </w:p>
-    <w:p>
-      <w:pPr>
-        <w:pStyle w:val="TextosemFormatao1"/>
-        <w:jc w:val="both"/>
-        <w:rPr>
-          <w:rFonts w:ascii="Arial" w:hAnsi="Arial" w:cs="Arial"/>
-          <w:b/>
-          <w:lang w:val="pt-BR"/>
-        </w:rPr>
-      </w:pPr>
-      <w:r>
-        <w:rPr>
-          <w:rFonts w:ascii="Arial" w:hAnsi="Arial" w:cs="Arial"/>
-          <w:b/>
-          <w:lang w:val="pt-BR"/>
-        </w:rPr>
-        <w:t>Resultados</w:t>
-      </w:r>
-    </w:p>
-    <w:p>
-      <w:pPr>
-        <w:pStyle w:val="TextosemFormatao1"/>
-        <w:jc w:val="both"/>
-        <w:rPr>
-          <w:rFonts w:ascii="Arial" w:hAnsi="Arial" w:cs="Arial"/>
-          <w:lang w:val="pt-BR"/>
-        </w:rPr>
-      </w:pPr>
-    </w:p>
-    <w:p>
-      <w:pPr>
-        <w:pStyle w:val="TextosemFormatao1"/>
-        <w:ind w:firstLine="284"/>
-        <w:jc w:val="both"/>
-        <w:rPr>
-          <w:rFonts w:ascii="Arial" w:hAnsi="Arial" w:cs="Arial"/>
-          <w:lang w:val="pt-BR"/>
-        </w:rPr>
-      </w:pPr>
-      <w:r>
-        <w:rPr>
-          <w:rFonts w:ascii="Arial" w:hAnsi="Arial" w:cs="Arial"/>
-          <w:lang w:val="pt-BR"/>
-        </w:rPr>
-        <w:t>O</w:t>
-      </w:r>
-      <w:r>
-        <w:rPr>
-          <w:rFonts w:ascii="Arial" w:hAnsi="Arial" w:cs="Arial"/>
+          <w:rFonts w:ascii="Arial" w:hAnsi="Arial"/>
+          <w:lang w:val="pt-BR"/>
+        </w:rPr>
+      </w:pPr>
+    </w:p>
+    <w:p>
+      <w:pPr>
+        <w:pStyle w:val="TextosemFormatao1"/>
+        <w:numPr>
+          <w:ilvl w:val="0"/>
+          <w:numId w:val="4"/>
+        </w:numPr>
+        <w:jc w:val="both"/>
+        <w:rPr>
+          <w:rFonts w:ascii="Arial" w:hAnsi="Arial"/>
+          <w:lang w:val="pt-BR"/>
+        </w:rPr>
+      </w:pPr>
+      <w:r>
+        <w:rPr>
+          <w:rFonts w:ascii="Arial" w:hAnsi="Arial"/>
+          <w:lang w:val="pt-BR"/>
+        </w:rPr>
+        <w:t xml:space="preserve">Velocidade de Apuração – O sistema precisa entregar velocidade de apuração igual ou superior aos sistemas eleitorais </w:t>
+      </w:r>
+      <w:r>
+        <w:rPr>
+          <w:rFonts w:ascii="Arial" w:hAnsi="Arial"/>
+          <w:lang w:val="pt-BR"/>
+        </w:rPr>
+        <w:t>atuais</w:t>
+      </w:r>
+      <w:r>
+        <w:rPr>
+          <w:rFonts w:ascii="Arial" w:hAnsi="Arial"/>
           <w:lang w:val="pt-BR"/>
         </w:rPr>
         <w:t>.</w:t>
@@ -859,66 +773,359 @@
     <w:p>
       <w:pPr>
         <w:pStyle w:val="TextosemFormatao1"/>
-        <w:jc w:val="both"/>
-        <w:rPr>
-          <w:rFonts w:ascii="Arial" w:hAnsi="Arial" w:cs="Arial"/>
-          <w:lang w:val="pt-BR"/>
-        </w:rPr>
-      </w:pPr>
-    </w:p>
-    <w:p>
-      <w:pPr>
-        <w:pStyle w:val="TextosemFormatao1"/>
-        <w:jc w:val="both"/>
-        <w:rPr>
-          <w:rFonts w:ascii="Arial" w:hAnsi="Arial" w:cs="Arial"/>
-          <w:b/>
-          <w:lang w:val="pt-BR"/>
-        </w:rPr>
-      </w:pPr>
-      <w:r>
-        <w:rPr>
-          <w:rFonts w:ascii="Arial" w:hAnsi="Arial" w:cs="Arial"/>
-          <w:b/>
-          <w:lang w:val="pt-BR"/>
-        </w:rPr>
-        <w:t>Discussão</w:t>
-      </w:r>
-    </w:p>
-    <w:p>
-      <w:pPr>
-        <w:pStyle w:val="TextosemFormatao1"/>
-        <w:jc w:val="both"/>
-        <w:rPr>
-          <w:rFonts w:ascii="Arial" w:hAnsi="Arial" w:cs="Arial"/>
-          <w:lang w:val="pt-BR"/>
-        </w:rPr>
-      </w:pPr>
-    </w:p>
-    <w:p>
-      <w:pPr>
-        <w:pStyle w:val="TextosemFormatao1"/>
-        <w:ind w:firstLine="284"/>
-        <w:jc w:val="both"/>
-        <w:rPr>
-          <w:rFonts w:ascii="Arial" w:hAnsi="Arial" w:cs="Arial"/>
-          <w:color w:val="0000FF"/>
-          <w:lang w:val="pt-BR"/>
-        </w:rPr>
-      </w:pPr>
-      <w:r>
-        <w:rPr>
-          <w:rFonts w:ascii="Arial" w:hAnsi="Arial" w:cs="Arial"/>
-          <w:lang w:val="pt-BR"/>
-        </w:rPr>
-        <w:t>O</w:t>
-      </w:r>
-      <w:r>
-        <w:rPr>
-          <w:rFonts w:ascii="Arial" w:hAnsi="Arial" w:cs="Arial"/>
-          <w:lang w:val="pt-BR"/>
-        </w:rPr>
-        <w:t>.</w:t>
+        <w:numPr>
+          <w:ilvl w:val="0"/>
+          <w:numId w:val="4"/>
+        </w:numPr>
+        <w:jc w:val="both"/>
+        <w:rPr>
+          <w:rFonts w:ascii="Arial" w:hAnsi="Arial"/>
+          <w:lang w:val="pt-BR"/>
+        </w:rPr>
+      </w:pPr>
+      <w:r>
+        <w:rPr>
+          <w:rFonts w:ascii="Arial" w:hAnsi="Arial"/>
+          <w:lang w:val="pt-BR"/>
+        </w:rPr>
+        <w:t>Disponibilidade – Os registros digitais de votos precisam estar armazenados em um sistema  que seja resistente a ataques de negação de serviço e devem estar sempre disponíveis para auditorias.</w:t>
+      </w:r>
+    </w:p>
+    <w:p>
+      <w:pPr>
+        <w:pStyle w:val="TextosemFormatao1"/>
+        <w:numPr>
+          <w:ilvl w:val="0"/>
+          <w:numId w:val="4"/>
+        </w:numPr>
+        <w:jc w:val="both"/>
+        <w:rPr>
+          <w:rFonts w:ascii="Arial" w:hAnsi="Arial"/>
+          <w:lang w:val="pt-BR"/>
+        </w:rPr>
+      </w:pPr>
+      <w:r>
+        <w:rPr>
+          <w:rFonts w:ascii="Arial" w:hAnsi="Arial"/>
+          <w:lang w:val="pt-BR"/>
+        </w:rPr>
+        <w:t>Integridade – Os registros digitais dos votos precisam ser imunes a alteração não autorizada e logs de alterações executadas devem imutáveis e permantentes.</w:t>
+      </w:r>
+    </w:p>
+    <w:p>
+      <w:pPr>
+        <w:pStyle w:val="TextosemFormatao1"/>
+        <w:numPr>
+          <w:ilvl w:val="0"/>
+          <w:numId w:val="4"/>
+        </w:numPr>
+        <w:jc w:val="both"/>
+        <w:rPr>
+          <w:rFonts w:ascii="Arial" w:hAnsi="Arial"/>
+          <w:lang w:val="pt-BR"/>
+        </w:rPr>
+      </w:pPr>
+      <w:r>
+        <w:rPr>
+          <w:rFonts w:ascii="Arial" w:hAnsi="Arial"/>
+          <w:lang w:val="pt-BR"/>
+        </w:rPr>
+        <w:t xml:space="preserve">Decentralizado e Autônomo – </w:t>
+      </w:r>
+      <w:r>
+        <w:rPr>
+          <w:rFonts w:ascii="Arial" w:hAnsi="Arial"/>
+          <w:lang w:val="pt-BR"/>
+        </w:rPr>
+        <w:t>Parte do</w:t>
+      </w:r>
+      <w:r>
+        <w:rPr>
+          <w:rFonts w:ascii="Arial" w:hAnsi="Arial"/>
+          <w:lang w:val="pt-BR"/>
+        </w:rPr>
+        <w:t xml:space="preserve"> software e infraestrutura</w:t>
+      </w:r>
+      <w:r>
+        <w:rPr>
+          <w:rFonts w:ascii="Arial" w:hAnsi="Arial"/>
+          <w:lang w:val="pt-BR"/>
+        </w:rPr>
+        <w:t xml:space="preserve"> utilizados</w:t>
+      </w:r>
+      <w:r>
+        <w:rPr>
+          <w:rFonts w:ascii="Arial" w:hAnsi="Arial"/>
+          <w:lang w:val="pt-BR"/>
+        </w:rPr>
+        <w:t xml:space="preserve"> não devem estar sob controle de uma autoridade central. </w:t>
+      </w:r>
+    </w:p>
+    <w:p>
+      <w:pPr>
+        <w:pStyle w:val="TextosemFormatao1"/>
+        <w:numPr>
+          <w:ilvl w:val="0"/>
+          <w:numId w:val="4"/>
+        </w:numPr>
+        <w:jc w:val="both"/>
+        <w:rPr>
+          <w:rFonts w:ascii="Arial" w:hAnsi="Arial"/>
+          <w:lang w:val="pt-BR"/>
+        </w:rPr>
+      </w:pPr>
+      <w:r>
+        <w:rPr>
+          <w:rFonts w:ascii="Arial" w:hAnsi="Arial"/>
+          <w:lang w:val="pt-BR"/>
+        </w:rPr>
+        <w:t>Independência de Software – Erros ou alterações não detectados no software do sistema não devem poder causar modificações ou erros indetectáveis no resultado final.</w:t>
+      </w:r>
+    </w:p>
+    <w:p>
+      <w:pPr>
+        <w:pStyle w:val="TextosemFormatao1"/>
+        <w:ind w:left="360"/>
+        <w:jc w:val="both"/>
+        <w:rPr>
+          <w:rFonts w:ascii="Arial" w:hAnsi="Arial"/>
+          <w:lang w:val="pt-BR"/>
+        </w:rPr>
+      </w:pPr>
+    </w:p>
+    <w:p>
+      <w:pPr>
+        <w:pStyle w:val="TextosemFormatao1"/>
+        <w:ind w:firstLine="360"/>
+        <w:jc w:val="both"/>
+        <w:rPr>
+          <w:rFonts w:ascii="Arial" w:hAnsi="Arial"/>
+          <w:lang w:val="pt-BR"/>
+        </w:rPr>
+      </w:pPr>
+      <w:r>
+        <w:rPr>
+          <w:rFonts w:ascii="Arial" w:hAnsi="Arial"/>
+          <w:lang w:val="pt-BR"/>
+        </w:rPr>
+        <w:t xml:space="preserve">Para </w:t>
+      </w:r>
+      <w:r>
+        <w:rPr>
+          <w:rFonts w:ascii="Arial" w:hAnsi="Arial"/>
+          <w:lang w:val="pt-BR"/>
+        </w:rPr>
+        <w:t xml:space="preserve">garantir </w:t>
+      </w:r>
+      <w:r>
+        <w:rPr>
+          <w:rFonts w:ascii="Arial" w:hAnsi="Arial"/>
+          <w:lang w:val="pt-BR"/>
+        </w:rPr>
+        <w:t xml:space="preserve">os </w:t>
+      </w:r>
+      <w:r>
+        <w:rPr>
+          <w:rFonts w:ascii="Arial" w:hAnsi="Arial"/>
+          <w:lang w:val="pt-BR"/>
+        </w:rPr>
+        <w:t>requisitos</w:t>
+      </w:r>
+      <w:r>
+        <w:rPr>
+          <w:rFonts w:ascii="Arial" w:hAnsi="Arial"/>
+          <w:lang w:val="pt-BR"/>
+        </w:rPr>
+        <w:t xml:space="preserve"> 1</w:t>
+      </w:r>
+      <w:r>
+        <w:rPr>
+          <w:rFonts w:ascii="Arial" w:hAnsi="Arial"/>
+          <w:lang w:val="pt-BR"/>
+        </w:rPr>
+        <w:t>,3 e 4, foi adotada a</w:t>
+      </w:r>
+      <w:r>
+        <w:rPr>
+          <w:rFonts w:ascii="Arial" w:hAnsi="Arial"/>
+          <w:lang w:val="pt-BR"/>
+        </w:rPr>
+        <w:t xml:space="preserve"> estratégia</w:t>
+      </w:r>
+      <w:r>
+        <w:rPr>
+          <w:rFonts w:ascii="Arial" w:hAnsi="Arial"/>
+          <w:lang w:val="pt-BR"/>
+        </w:rPr>
+        <w:t xml:space="preserve"> de transformar cada voto em uma criptomoeda</w:t>
+      </w:r>
+      <w:r>
+        <w:rPr>
+          <w:rFonts w:ascii="Arial" w:hAnsi="Arial"/>
+          <w:lang w:val="pt-BR"/>
+        </w:rPr>
+        <w:t>,</w:t>
+      </w:r>
+      <w:r>
+        <w:rPr>
+          <w:rFonts w:ascii="Arial" w:hAnsi="Arial"/>
+          <w:lang w:val="pt-BR"/>
+        </w:rPr>
+        <w:t xml:space="preserve"> </w:t>
+      </w:r>
+      <w:r>
+        <w:rPr>
+          <w:rFonts w:ascii="Arial" w:hAnsi="Arial"/>
+          <w:lang w:val="pt-BR"/>
+        </w:rPr>
+        <w:t xml:space="preserve">chamada VoltCoin, </w:t>
+      </w:r>
+      <w:r>
+        <w:rPr>
+          <w:rFonts w:ascii="Arial" w:hAnsi="Arial"/>
+          <w:lang w:val="pt-BR"/>
+        </w:rPr>
+        <w:t xml:space="preserve">cujas regras de emissão e transferência são definidos no </w:t>
+      </w:r>
+      <w:r>
+        <w:rPr>
+          <w:rFonts w:ascii="Arial" w:hAnsi="Arial"/>
+          <w:i/>
+          <w:lang w:val="pt-BR"/>
+        </w:rPr>
+        <w:t>bytecode</w:t>
+      </w:r>
+      <w:r>
+        <w:rPr>
+          <w:rFonts w:ascii="Arial" w:hAnsi="Arial"/>
+          <w:lang w:val="pt-BR"/>
+        </w:rPr>
+        <w:t xml:space="preserve"> </w:t>
+      </w:r>
+      <w:r>
+        <w:rPr>
+          <w:rFonts w:ascii="Arial" w:hAnsi="Arial"/>
+          <w:lang w:val="pt-BR"/>
+        </w:rPr>
+        <w:t xml:space="preserve">gerado </w:t>
+      </w:r>
+      <w:r>
+        <w:rPr>
+          <w:rFonts w:ascii="Arial" w:hAnsi="Arial"/>
+          <w:lang w:val="pt-BR"/>
+        </w:rPr>
+        <w:t xml:space="preserve">da compilação </w:t>
+      </w:r>
+      <w:r>
+        <w:rPr>
+          <w:rFonts w:ascii="Arial" w:hAnsi="Arial"/>
+          <w:lang w:val="pt-BR"/>
+        </w:rPr>
+        <w:t>de um contrato inteligente imutável</w:t>
+      </w:r>
+      <w:r>
+        <w:rPr>
+          <w:rFonts w:ascii="Arial" w:hAnsi="Arial"/>
+          <w:lang w:val="pt-BR"/>
+        </w:rPr>
+        <w:t>, programado na linguagem Solidity</w:t>
+      </w:r>
+      <w:r>
+        <w:rPr>
+          <w:rFonts w:ascii="Arial" w:hAnsi="Arial"/>
+          <w:lang w:val="pt-BR"/>
+        </w:rPr>
+        <w:t>. Desta forma, cada voto é uma transferência de uma carteira associada a uma determinada urna, para uma carteira associada a um determinado candidato.</w:t>
+      </w:r>
+    </w:p>
+    <w:p>
+      <w:pPr>
+        <w:pStyle w:val="TextosemFormatao1"/>
+        <w:ind w:firstLine="360"/>
+        <w:jc w:val="both"/>
+        <w:rPr>
+          <w:rFonts w:ascii="Arial" w:hAnsi="Arial"/>
+          <w:lang w:val="pt-BR"/>
+        </w:rPr>
+      </w:pPr>
+      <w:r>
+        <w:rPr>
+          <w:rFonts w:ascii="Arial" w:hAnsi="Arial"/>
+          <w:lang w:val="pt-BR"/>
+        </w:rPr>
+        <w:t>Para garantir o requisito 2, a</w:t>
+      </w:r>
+      <w:r>
+        <w:rPr>
+          <w:rFonts w:ascii="Arial" w:hAnsi="Arial"/>
+          <w:lang w:val="pt-BR"/>
+        </w:rPr>
+        <w:t xml:space="preserve"> plataforma e infraestrutura escolhida para hospedar o contrato inteligente é a máquina virtual Ethereum e a </w:t>
+      </w:r>
+      <w:r>
+        <w:rPr>
+          <w:rFonts w:ascii="Arial" w:hAnsi="Arial"/>
+          <w:i/>
+          <w:lang w:val="pt-BR"/>
+        </w:rPr>
+        <w:t>rede peer-to-peer</w:t>
+      </w:r>
+      <w:r>
+        <w:rPr>
+          <w:rFonts w:ascii="Arial" w:hAnsi="Arial"/>
+          <w:lang w:val="pt-BR"/>
+        </w:rPr>
+        <w:t xml:space="preserve"> formada pelos milhares de nós que possuem cópias do </w:t>
+      </w:r>
+      <w:r>
+        <w:rPr>
+          <w:rFonts w:ascii="Arial" w:hAnsi="Arial"/>
+          <w:i/>
+          <w:lang w:val="pt-BR"/>
+        </w:rPr>
+        <w:t>blockchain</w:t>
+      </w:r>
+      <w:r>
+        <w:rPr>
+          <w:rFonts w:ascii="Arial" w:hAnsi="Arial"/>
+          <w:lang w:val="pt-BR"/>
+        </w:rPr>
+        <w:t xml:space="preserve"> utilizado como banco de dados dos votos. Como o código do contrato é aberto e as transações são asseguradas por criptografia de chaves assimétricas, um auditor pode verificar as regras de negócio do sistema e verificar a origem de todas as transações realizadas.</w:t>
+      </w:r>
+      <w:r>
+        <w:rPr>
+          <w:rFonts w:ascii="Arial" w:hAnsi="Arial"/>
+          <w:lang w:val="pt-BR"/>
+        </w:rPr>
+        <w:t xml:space="preserve"> De maneira similar a outras criptomoedas como o Bitcoin, a infraestutura não possui autoridade central com poder de emitir novos Voltcoins</w:t>
+      </w:r>
+      <w:r>
+        <w:rPr>
+          <w:rFonts w:ascii="Arial" w:hAnsi="Arial"/>
+          <w:lang w:val="pt-BR"/>
+        </w:rPr>
+        <w:t xml:space="preserve"> ou</w:t>
+      </w:r>
+      <w:r>
+        <w:rPr>
+          <w:rFonts w:ascii="Arial" w:hAnsi="Arial"/>
+          <w:lang w:val="pt-BR"/>
+        </w:rPr>
+        <w:t xml:space="preserve"> realizar transfer</w:t>
+      </w:r>
+      <w:r>
+        <w:rPr>
+          <w:rFonts w:ascii="Arial" w:hAnsi="Arial"/>
+          <w:lang w:val="pt-BR"/>
+        </w:rPr>
+        <w:t>ência de Voltcoins</w:t>
+      </w:r>
+      <w:r>
+        <w:rPr>
+          <w:rFonts w:ascii="Arial" w:hAnsi="Arial"/>
+          <w:lang w:val="pt-BR"/>
+        </w:rPr>
+        <w:t xml:space="preserve"> de forma indetectável.</w:t>
       </w:r>
     </w:p>
     <w:p>
@@ -926,159 +1133,905 @@
         <w:pStyle w:val="TextosemFormatao1"/>
         <w:jc w:val="center"/>
         <w:rPr>
-          <w:rFonts w:ascii="Arial" w:hAnsi="Arial" w:cs="Arial"/>
-        </w:rPr>
-      </w:pPr>
-    </w:p>
-    <w:p>
-      <w:pPr>
-        <w:pStyle w:val="TextosemFormatao1"/>
-        <w:jc w:val="both"/>
-        <w:rPr>
-          <w:rFonts w:ascii="Arial" w:hAnsi="Arial" w:cs="Arial"/>
-          <w:b/>
-          <w:lang w:val="pt-BR"/>
-        </w:rPr>
-      </w:pPr>
-      <w:r>
-        <w:rPr>
-          <w:rFonts w:ascii="Arial" w:hAnsi="Arial" w:cs="Arial"/>
-          <w:b/>
-          <w:lang w:val="pt-BR"/>
-        </w:rPr>
-        <w:t>Conclusão</w:t>
-      </w:r>
-    </w:p>
-    <w:p>
-      <w:pPr>
-        <w:pStyle w:val="TextosemFormatao1"/>
-        <w:jc w:val="both"/>
-        <w:rPr>
-          <w:rFonts w:ascii="Arial" w:hAnsi="Arial" w:cs="Arial"/>
-          <w:lang w:val="pt-BR"/>
-        </w:rPr>
-      </w:pPr>
-    </w:p>
-    <w:p>
-      <w:pPr>
-        <w:pStyle w:val="TextosemFormatao1"/>
-        <w:ind w:firstLine="284"/>
-        <w:jc w:val="both"/>
-        <w:rPr>
-          <w:rFonts w:ascii="Arial" w:hAnsi="Arial" w:cs="Arial"/>
-          <w:lang w:val="pt-BR"/>
-        </w:rPr>
-      </w:pPr>
-      <w:proofErr w:type="spellStart"/>
-      <w:proofErr w:type="gramStart"/>
-      <w:r>
-        <w:rPr>
-          <w:rFonts w:ascii="Arial" w:hAnsi="Arial" w:cs="Arial"/>
-          <w:lang w:val="pt-BR"/>
-        </w:rPr>
-        <w:t>EtherVoltz</w:t>
-      </w:r>
-      <w:proofErr w:type="spellEnd"/>
-      <w:proofErr w:type="gramEnd"/>
-      <w:r>
-        <w:rPr>
-          <w:rFonts w:ascii="Arial" w:hAnsi="Arial" w:cs="Arial"/>
-          <w:lang w:val="pt-BR"/>
-        </w:rPr>
-        <w:t xml:space="preserve"> é uma proposta que visa decentralizar o processo eleitoral e de auditorias ao transferir a responsabilidade de gerenciar dos registros digitais de votos a um programa que executa em uma máquina virtual que não possui autoridade central, é imutável e resistente a censura. Ao transformar o voto do eleitor em uma </w:t>
-      </w:r>
-      <w:proofErr w:type="spellStart"/>
-      <w:r>
-        <w:rPr>
-          <w:rFonts w:ascii="Arial" w:hAnsi="Arial" w:cs="Arial"/>
-          <w:lang w:val="pt-BR"/>
-        </w:rPr>
-        <w:t>criptomoeda</w:t>
-      </w:r>
-      <w:proofErr w:type="spellEnd"/>
-      <w:r>
-        <w:rPr>
-          <w:rFonts w:ascii="Arial" w:hAnsi="Arial" w:cs="Arial"/>
-          <w:lang w:val="pt-BR"/>
-        </w:rPr>
-        <w:t xml:space="preserve">, o sistema imediatamente ganha todas as propriedades de segurança do protocolo de consenso e de disponibilidade da rede </w:t>
-      </w:r>
-      <w:proofErr w:type="spellStart"/>
-      <w:r>
-        <w:rPr>
-          <w:rFonts w:ascii="Arial" w:hAnsi="Arial" w:cs="Arial"/>
+          <w:rFonts w:ascii="Arial" w:hAnsi="Arial"/>
+          <w:lang w:val="pt-BR"/>
+        </w:rPr>
+      </w:pPr>
+    </w:p>
+    <w:p>
+      <w:pPr>
+        <w:pStyle w:val="TextosemFormatao1"/>
+        <w:jc w:val="center"/>
+        <w:rPr>
+          <w:rFonts w:ascii="Arial" w:hAnsi="Arial"/>
+          <w:lang w:val="pt-BR"/>
+        </w:rPr>
+      </w:pPr>
+      <w:r>
+        <w:rPr>
+          <w:rFonts w:ascii="Arial" w:hAnsi="Arial"/>
+          <w:lang w:val="pt-BR"/>
+        </w:rPr>
+        <w:t>Figura 1 – Arquitetura do sistema</w:t>
+      </w:r>
+    </w:p>
+    <w:p>
+      <w:pPr>
+        <w:pStyle w:val="TextosemFormatao1"/>
+        <w:jc w:val="center"/>
+        <w:rPr>
+          <w:rFonts w:ascii="Arial" w:hAnsi="Arial"/>
+          <w:lang w:val="pt-BR"/>
+        </w:rPr>
+      </w:pPr>
+    </w:p>
+    <w:p>
+      <w:pPr>
+        <w:pStyle w:val="TextosemFormatao1"/>
+        <w:jc w:val="center"/>
+        <w:rPr>
+          <w:rFonts w:ascii="Arial" w:hAnsi="Arial"/>
+          <w:lang w:val="pt-BR"/>
+        </w:rPr>
+      </w:pPr>
+      <w:r>
+        <w:rPr>
+          <w:noProof/>
+          <w:lang w:val="en-US" w:eastAsia="en-US"/>
+        </w:rPr>
+        <w:drawing>
+          <wp:inline distT="0" distB="0" distL="0" distR="0">
+            <wp:extent cx="2200275" cy="1885950"/>
+            <wp:effectExtent l="0" t="0" r="9525" b="0"/>
+            <wp:docPr id="5" name="Picture 5" descr="architecture.png"/>
+            <wp:cNvGraphicFramePr>
+              <a:graphicFrameLocks xmlns:a="http://schemas.openxmlformats.org/drawingml/2006/main" noChangeAspect="1"/>
+            </wp:cNvGraphicFramePr>
+            <a:graphic xmlns:a="http://schemas.openxmlformats.org/drawingml/2006/main">
+              <a:graphicData uri="http://schemas.openxmlformats.org/drawingml/2006/picture">
+                <pic:pic xmlns:pic="http://schemas.openxmlformats.org/drawingml/2006/picture">
+                  <pic:nvPicPr>
+                    <pic:cNvPr id="0" name="Picture 1" descr="architecture.png"/>
+                    <pic:cNvPicPr>
+                      <a:picLocks noChangeAspect="1" noChangeArrowheads="1"/>
+                    </pic:cNvPicPr>
+                  </pic:nvPicPr>
+                  <pic:blipFill rotWithShape="1">
+                    <a:blip r:embed="rId11">
+                      <a:extLst>
+                        <a:ext uri="{28A0092B-C50C-407E-A947-70E740481C1C}">
+                          <a14:useLocalDpi xmlns:a14="http://schemas.microsoft.com/office/drawing/2010/main" val="0"/>
+                        </a:ext>
+                      </a:extLst>
+                    </a:blip>
+                    <a:srcRect b="-4870"/>
+                    <a:stretch/>
+                  </pic:blipFill>
+                  <pic:spPr bwMode="auto">
+                    <a:xfrm>
+                      <a:off x="0" y="0"/>
+                      <a:ext cx="2212686" cy="1896588"/>
+                    </a:xfrm>
+                    <a:prstGeom prst="rect">
+                      <a:avLst/>
+                    </a:prstGeom>
+                    <a:noFill/>
+                    <a:ln>
+                      <a:noFill/>
+                    </a:ln>
+                    <a:extLst>
+                      <a:ext uri="{53640926-AAD7-44D8-BBD7-CCE9431645EC}">
+                        <a14:shadowObscured xmlns:a14="http://schemas.microsoft.com/office/drawing/2010/main"/>
+                      </a:ext>
+                    </a:extLst>
+                  </pic:spPr>
+                </pic:pic>
+              </a:graphicData>
+            </a:graphic>
+          </wp:inline>
+        </w:drawing>
+      </w:r>
+    </w:p>
+    <w:p>
+      <w:pPr>
+        <w:pStyle w:val="TextosemFormatao1"/>
+        <w:jc w:val="center"/>
+        <w:rPr>
+          <w:rFonts w:ascii="Arial" w:hAnsi="Arial"/>
+          <w:lang w:val="pt-BR"/>
+        </w:rPr>
+      </w:pPr>
+      <w:r>
+        <w:rPr>
+          <w:rFonts w:ascii="Arial" w:hAnsi="Arial"/>
+          <w:lang w:val="pt-BR"/>
+        </w:rPr>
+        <w:t>Fonte: O autor.</w:t>
+      </w:r>
+    </w:p>
+    <w:p>
+      <w:pPr>
+        <w:pStyle w:val="TextosemFormatao1"/>
+        <w:jc w:val="both"/>
+        <w:rPr>
+          <w:rFonts w:ascii="Arial" w:hAnsi="Arial"/>
+          <w:lang w:val="pt-BR"/>
+        </w:rPr>
+      </w:pPr>
+    </w:p>
+    <w:p>
+      <w:pPr>
+        <w:pStyle w:val="TextosemFormatao1"/>
+        <w:ind w:firstLine="360"/>
+        <w:jc w:val="both"/>
+        <w:rPr>
+          <w:rFonts w:ascii="Arial" w:hAnsi="Arial"/>
+          <w:lang w:val="pt-BR"/>
+        </w:rPr>
+      </w:pPr>
+      <w:r>
+        <w:rPr>
+          <w:rFonts w:ascii="Arial" w:hAnsi="Arial"/>
+          <w:lang w:val="pt-BR"/>
+        </w:rPr>
+        <w:t>Na Figura 1, as letras representam</w:t>
+      </w:r>
+      <w:r>
+        <w:rPr>
+          <w:rFonts w:ascii="Arial" w:hAnsi="Arial"/>
+          <w:lang w:val="pt-BR"/>
+        </w:rPr>
+        <w:t xml:space="preserve"> respectivamente:</w:t>
+      </w:r>
+    </w:p>
+    <w:p>
+      <w:pPr>
+        <w:pStyle w:val="TextosemFormatao1"/>
+        <w:ind w:firstLine="360"/>
+        <w:jc w:val="both"/>
+        <w:rPr>
+          <w:rFonts w:ascii="Arial" w:hAnsi="Arial"/>
+          <w:lang w:val="pt-BR"/>
+        </w:rPr>
+      </w:pPr>
+    </w:p>
+    <w:p>
+      <w:pPr>
+        <w:pStyle w:val="TextosemFormatao1"/>
+        <w:numPr>
+          <w:ilvl w:val="0"/>
+          <w:numId w:val="5"/>
+        </w:numPr>
+        <w:jc w:val="both"/>
+        <w:rPr>
+          <w:rFonts w:ascii="Arial" w:hAnsi="Arial"/>
+          <w:lang w:val="pt-BR"/>
+        </w:rPr>
+      </w:pPr>
+      <w:r>
+        <w:rPr>
+          <w:rFonts w:ascii="Arial" w:hAnsi="Arial"/>
+          <w:lang w:val="pt-BR"/>
+        </w:rPr>
+        <w:t>Um computador a ser utilizado como urna sob controle do adminstrador, e que possui uma chave privada capaz de assinar transferências de Voltcoins.</w:t>
+      </w:r>
+    </w:p>
+    <w:p>
+      <w:pPr>
+        <w:pStyle w:val="TextosemFormatao1"/>
+        <w:numPr>
+          <w:ilvl w:val="0"/>
+          <w:numId w:val="5"/>
+        </w:numPr>
+        <w:jc w:val="both"/>
+        <w:rPr>
+          <w:rFonts w:ascii="Arial" w:hAnsi="Arial"/>
+          <w:lang w:val="pt-BR"/>
+        </w:rPr>
+      </w:pPr>
+      <w:r>
+        <w:rPr>
+          <w:rFonts w:ascii="Arial" w:hAnsi="Arial"/>
+          <w:lang w:val="pt-BR"/>
+        </w:rPr>
+        <w:t xml:space="preserve">A rede </w:t>
+      </w:r>
+      <w:r>
+        <w:rPr>
+          <w:rFonts w:ascii="Arial" w:hAnsi="Arial"/>
+          <w:i/>
           <w:lang w:val="pt-BR"/>
         </w:rPr>
         <w:t>peer-to-peer</w:t>
       </w:r>
-      <w:proofErr w:type="spellEnd"/>
-      <w:r>
-        <w:rPr>
-          <w:rFonts w:ascii="Arial" w:hAnsi="Arial" w:cs="Arial"/>
-          <w:lang w:val="pt-BR"/>
-        </w:rPr>
-        <w:t xml:space="preserve"> utilizado na plataforma.</w:t>
-      </w:r>
-    </w:p>
-    <w:p>
-      <w:pPr>
-        <w:pStyle w:val="TextosemFormatao1"/>
-        <w:ind w:firstLine="284"/>
-        <w:jc w:val="both"/>
-        <w:rPr>
-          <w:rFonts w:ascii="Arial" w:hAnsi="Arial" w:cs="Arial"/>
-          <w:lang w:val="pt-BR"/>
-        </w:rPr>
-      </w:pPr>
-    </w:p>
-    <w:p>
-      <w:pPr>
-        <w:pStyle w:val="TextosemFormatao1"/>
-        <w:ind w:firstLine="284"/>
-        <w:jc w:val="both"/>
-        <w:rPr>
-          <w:rFonts w:ascii="Arial" w:hAnsi="Arial" w:cs="Arial"/>
-          <w:lang w:val="pt-BR"/>
-        </w:rPr>
-      </w:pPr>
-      <w:r>
-        <w:rPr>
-          <w:rFonts w:ascii="Arial" w:hAnsi="Arial" w:cs="Arial"/>
-          <w:lang w:val="pt-BR"/>
-        </w:rPr>
-        <w:t xml:space="preserve">Embora ainda exista a necessidade da emissão e controle dos </w:t>
-      </w:r>
-      <w:proofErr w:type="spellStart"/>
-      <w:r>
-        <w:rPr>
-          <w:rFonts w:ascii="Arial" w:hAnsi="Arial" w:cs="Arial"/>
-          <w:lang w:val="pt-BR"/>
-        </w:rPr>
-        <w:t>VICE</w:t>
-      </w:r>
-      <w:r>
-        <w:rPr>
-          <w:rFonts w:ascii="Arial" w:hAnsi="Arial" w:cs="Arial"/>
-          <w:lang w:val="pt-BR"/>
-        </w:rPr>
-        <w:t>s</w:t>
-      </w:r>
-      <w:proofErr w:type="spellEnd"/>
-      <w:r>
-        <w:rPr>
-          <w:rFonts w:ascii="Arial" w:hAnsi="Arial" w:cs="Arial"/>
-          <w:lang w:val="pt-BR"/>
-        </w:rPr>
-        <w:t xml:space="preserve"> para garantir o Princípio da Independência de Software ao sistema, a separação do destino das duas provas produzidas no momento do voto dá aos eleitores </w:t>
-      </w:r>
+      <w:r>
+        <w:rPr>
+          <w:rFonts w:ascii="Arial" w:hAnsi="Arial"/>
+          <w:i/>
+          <w:lang w:val="pt-BR"/>
+        </w:rPr>
+        <w:t xml:space="preserve"> </w:t>
+      </w:r>
+      <w:r>
+        <w:rPr>
+          <w:rFonts w:ascii="Arial" w:hAnsi="Arial"/>
+          <w:lang w:val="pt-BR"/>
+        </w:rPr>
+        <w:t>formada pelos milhares de nós e mineradores da rede Ethereum</w:t>
+      </w:r>
+    </w:p>
+    <w:p>
+      <w:pPr>
+        <w:pStyle w:val="TextosemFormatao1"/>
+        <w:numPr>
+          <w:ilvl w:val="0"/>
+          <w:numId w:val="5"/>
+        </w:numPr>
+        <w:jc w:val="both"/>
+        <w:rPr>
+          <w:rFonts w:ascii="Arial" w:hAnsi="Arial"/>
+          <w:lang w:val="pt-BR"/>
+        </w:rPr>
+      </w:pPr>
+      <w:r>
+        <w:rPr>
+          <w:rFonts w:ascii="Arial" w:hAnsi="Arial"/>
+          <w:lang w:val="pt-BR"/>
+        </w:rPr>
+        <w:t xml:space="preserve">A cópia do </w:t>
+      </w:r>
+      <w:r>
+        <w:rPr>
+          <w:rFonts w:ascii="Arial" w:hAnsi="Arial"/>
+          <w:i/>
+          <w:lang w:val="pt-BR"/>
+        </w:rPr>
+        <w:t>blockchain</w:t>
+      </w:r>
+      <w:r>
+        <w:rPr>
+          <w:rFonts w:ascii="Arial" w:hAnsi="Arial"/>
+          <w:lang w:val="pt-BR"/>
+        </w:rPr>
+        <w:t xml:space="preserve"> </w:t>
+      </w:r>
+      <w:r>
+        <w:rPr>
+          <w:rFonts w:ascii="Arial" w:hAnsi="Arial"/>
+          <w:i/>
+          <w:lang w:val="pt-BR"/>
+        </w:rPr>
+        <w:t>Ethereum</w:t>
+      </w:r>
+      <w:r>
+        <w:rPr>
+          <w:rFonts w:ascii="Arial" w:hAnsi="Arial"/>
+          <w:lang w:val="pt-BR"/>
+        </w:rPr>
+        <w:t xml:space="preserve"> em um nó na rede.</w:t>
+      </w:r>
+    </w:p>
+    <w:p>
+      <w:pPr>
+        <w:pStyle w:val="TextosemFormatao1"/>
+        <w:numPr>
+          <w:ilvl w:val="0"/>
+          <w:numId w:val="5"/>
+        </w:numPr>
+        <w:jc w:val="both"/>
+        <w:rPr>
+          <w:rFonts w:ascii="Arial" w:hAnsi="Arial"/>
+          <w:lang w:val="pt-BR"/>
+        </w:rPr>
+      </w:pPr>
+      <w:r>
+        <w:rPr>
+          <w:rFonts w:ascii="Arial" w:hAnsi="Arial"/>
+          <w:lang w:val="pt-BR"/>
+        </w:rPr>
+        <w:t>Uma impressora para realizar a impressão de Votos Conferídos Pelo Eleitor (VICE).</w:t>
+      </w:r>
+    </w:p>
+    <w:p>
+      <w:pPr>
+        <w:pStyle w:val="TextosemFormatao1"/>
+        <w:numPr>
+          <w:ilvl w:val="0"/>
+          <w:numId w:val="5"/>
+        </w:numPr>
+        <w:jc w:val="both"/>
+        <w:rPr>
+          <w:rFonts w:ascii="Arial" w:hAnsi="Arial"/>
+          <w:lang w:val="pt-BR"/>
+        </w:rPr>
+      </w:pPr>
+      <w:r>
+        <w:rPr>
+          <w:rFonts w:ascii="Arial" w:hAnsi="Arial"/>
+          <w:lang w:val="pt-BR"/>
+        </w:rPr>
+        <w:t>Uma urna para a coleta dos VICEs</w:t>
+      </w:r>
+    </w:p>
+    <w:p>
+      <w:pPr>
+        <w:pStyle w:val="TextosemFormatao1"/>
+        <w:numPr>
+          <w:ilvl w:val="0"/>
+          <w:numId w:val="5"/>
+        </w:numPr>
+        <w:jc w:val="both"/>
+        <w:rPr>
+          <w:rFonts w:ascii="Arial" w:hAnsi="Arial"/>
+          <w:lang w:val="pt-BR"/>
+        </w:rPr>
+      </w:pPr>
+      <w:r>
+        <w:rPr>
+          <w:rFonts w:ascii="Arial" w:hAnsi="Arial"/>
+          <w:lang w:val="pt-BR"/>
+        </w:rPr>
+        <w:t>Um cofre sob controle do adminstrador para armazenamento dos VICE.</w:t>
+      </w:r>
+    </w:p>
+    <w:p>
+      <w:pPr>
+        <w:pStyle w:val="TextosemFormatao1"/>
+        <w:ind w:left="720"/>
+        <w:jc w:val="both"/>
+        <w:rPr>
+          <w:rFonts w:ascii="Arial" w:hAnsi="Arial"/>
+          <w:lang w:val="pt-BR"/>
+        </w:rPr>
+      </w:pPr>
+    </w:p>
+    <w:p>
+      <w:pPr>
+        <w:pStyle w:val="TextosemFormatao1"/>
+        <w:ind w:firstLine="360"/>
+        <w:jc w:val="both"/>
+        <w:rPr>
+          <w:rFonts w:ascii="Arial" w:hAnsi="Arial"/>
+          <w:lang w:val="pt-BR"/>
+        </w:rPr>
+      </w:pPr>
+      <w:r>
+        <w:rPr>
+          <w:rFonts w:ascii="Arial" w:hAnsi="Arial"/>
+          <w:lang w:val="pt-BR"/>
+        </w:rPr>
+        <w:lastRenderedPageBreak/>
+        <w:t xml:space="preserve">Como as chaves privadas que assinam cada voto estão sob controle do administrador, elas estão sujeitas a ataques internos e externos que podem causar o vazamento das mesmas. De maneira similar, o </w:t>
+      </w:r>
+      <w:r>
+        <w:rPr>
+          <w:rFonts w:ascii="Arial" w:hAnsi="Arial"/>
+          <w:i/>
+          <w:lang w:val="pt-BR"/>
+        </w:rPr>
+        <w:t>frontend</w:t>
+      </w:r>
+      <w:r>
+        <w:rPr>
+          <w:rFonts w:ascii="Arial" w:hAnsi="Arial"/>
+          <w:lang w:val="pt-BR"/>
+        </w:rPr>
+        <w:t xml:space="preserve"> do utilizado para interagir com a aplicação hospedada na rede Ethereum pode conter erros ou estar infectado com código malicioso capaz de fraudar votos.</w:t>
+      </w:r>
+    </w:p>
+    <w:p>
+      <w:pPr>
+        <w:pStyle w:val="TextosemFormatao1"/>
+        <w:ind w:firstLine="360"/>
+        <w:jc w:val="both"/>
+        <w:rPr>
+          <w:rFonts w:ascii="Arial" w:hAnsi="Arial"/>
+          <w:lang w:val="pt-BR"/>
+        </w:rPr>
+      </w:pPr>
+      <w:r>
+        <w:rPr>
+          <w:rFonts w:ascii="Arial" w:hAnsi="Arial"/>
+          <w:lang w:val="pt-BR"/>
+        </w:rPr>
+        <w:t>Para garantir que não seja possível es</w:t>
+      </w:r>
+      <w:r>
+        <w:rPr>
+          <w:rFonts w:ascii="Arial" w:hAnsi="Arial"/>
+          <w:lang w:val="pt-BR"/>
+        </w:rPr>
+        <w:t>te tipo de vulnerabilidade ser explorada para a emissão de votos fraudulentos e válidos, é necessário que o sistema atenda ao Princípio da Independencia de Software em Sistemas Eleitorais, que é o item 5 dos requisitos. A estratégia utilizada é a emissão de uma versão modificada das provas auditáveis pelo eleitor utilizadas em urnas de 2ª geraç</w:t>
+      </w:r>
+      <w:r>
+        <w:rPr>
+          <w:rFonts w:ascii="Arial" w:hAnsi="Arial"/>
+          <w:lang w:val="pt-BR"/>
+        </w:rPr>
+        <w:t>ão.</w:t>
+      </w:r>
+    </w:p>
+    <w:p>
+      <w:pPr>
+        <w:pStyle w:val="TextosemFormatao1"/>
+        <w:rPr>
+          <w:rFonts w:ascii="Arial" w:hAnsi="Arial"/>
+          <w:lang w:val="pt-BR"/>
+        </w:rPr>
+      </w:pPr>
+    </w:p>
+    <w:p>
+      <w:pPr>
+        <w:pStyle w:val="TextosemFormatao1"/>
+        <w:jc w:val="center"/>
+        <w:rPr>
+          <w:rFonts w:ascii="Arial" w:hAnsi="Arial"/>
+          <w:lang w:val="pt-BR"/>
+        </w:rPr>
+      </w:pPr>
+      <w:r>
+        <w:rPr>
+          <w:rFonts w:ascii="Arial" w:hAnsi="Arial"/>
+          <w:lang w:val="pt-BR"/>
+        </w:rPr>
+        <w:t>Figura 2 – VICE do Ethervoltz</w:t>
+      </w:r>
+    </w:p>
+    <w:p>
+      <w:pPr>
+        <w:pStyle w:val="TextosemFormatao1"/>
+        <w:rPr>
+          <w:rFonts w:ascii="Arial" w:hAnsi="Arial"/>
+          <w:lang w:val="pt-BR"/>
+        </w:rPr>
+      </w:pPr>
+    </w:p>
+    <w:p>
+      <w:pPr>
+        <w:pStyle w:val="TextosemFormatao1"/>
+        <w:ind w:firstLine="360"/>
+        <w:jc w:val="center"/>
+        <w:rPr>
+          <w:rFonts w:ascii="Arial" w:hAnsi="Arial"/>
+          <w:lang w:val="pt-BR"/>
+        </w:rPr>
+      </w:pPr>
+      <w:r>
+        <w:rPr>
+          <w:noProof/>
+          <w:lang w:val="en-US" w:eastAsia="en-US"/>
+        </w:rPr>
+        <w:drawing>
+          <wp:inline distT="0" distB="0" distL="0" distR="0">
+            <wp:extent cx="1056948" cy="3028950"/>
+            <wp:effectExtent l="0" t="0" r="0" b="0"/>
+            <wp:docPr id="6" name="Picture 6" descr="VICE.png"/>
+            <wp:cNvGraphicFramePr>
+              <a:graphicFrameLocks xmlns:a="http://schemas.openxmlformats.org/drawingml/2006/main" noChangeAspect="1"/>
+            </wp:cNvGraphicFramePr>
+            <a:graphic xmlns:a="http://schemas.openxmlformats.org/drawingml/2006/main">
+              <a:graphicData uri="http://schemas.openxmlformats.org/drawingml/2006/picture">
+                <pic:pic xmlns:pic="http://schemas.openxmlformats.org/drawingml/2006/picture">
+                  <pic:nvPicPr>
+                    <pic:cNvPr id="0" name="Picture 3" descr="VICE.png"/>
+                    <pic:cNvPicPr>
+                      <a:picLocks noChangeAspect="1" noChangeArrowheads="1"/>
+                    </pic:cNvPicPr>
+                  </pic:nvPicPr>
+                  <pic:blipFill rotWithShape="1">
+                    <a:blip r:embed="rId12">
+                      <a:extLst>
+                        <a:ext uri="{28A0092B-C50C-407E-A947-70E740481C1C}">
+                          <a14:useLocalDpi xmlns:a14="http://schemas.microsoft.com/office/drawing/2010/main" val="0"/>
+                        </a:ext>
+                      </a:extLst>
+                    </a:blip>
+                    <a:srcRect t="1" b="-2251"/>
+                    <a:stretch/>
+                  </pic:blipFill>
+                  <pic:spPr bwMode="auto">
+                    <a:xfrm>
+                      <a:off x="0" y="0"/>
+                      <a:ext cx="1059641" cy="3036667"/>
+                    </a:xfrm>
+                    <a:prstGeom prst="rect">
+                      <a:avLst/>
+                    </a:prstGeom>
+                    <a:noFill/>
+                    <a:ln>
+                      <a:noFill/>
+                    </a:ln>
+                    <a:extLst>
+                      <a:ext uri="{53640926-AAD7-44D8-BBD7-CCE9431645EC}">
+                        <a14:shadowObscured xmlns:a14="http://schemas.microsoft.com/office/drawing/2010/main"/>
+                      </a:ext>
+                    </a:extLst>
+                  </pic:spPr>
+                </pic:pic>
+              </a:graphicData>
+            </a:graphic>
+          </wp:inline>
+        </w:drawing>
+      </w:r>
+    </w:p>
+    <w:p>
+      <w:pPr>
+        <w:pStyle w:val="TextosemFormatao1"/>
+        <w:ind w:firstLine="360"/>
+        <w:jc w:val="center"/>
+        <w:rPr>
+          <w:rFonts w:ascii="Arial" w:hAnsi="Arial"/>
+          <w:lang w:val="pt-BR"/>
+        </w:rPr>
+      </w:pPr>
+      <w:r>
+        <w:rPr>
+          <w:rFonts w:ascii="Arial" w:hAnsi="Arial"/>
+          <w:lang w:val="pt-BR"/>
+        </w:rPr>
+        <w:t>Fonte: O autor.</w:t>
+      </w:r>
+    </w:p>
+    <w:p>
+      <w:pPr>
+        <w:pStyle w:val="TextosemFormatao1"/>
+        <w:ind w:firstLine="360"/>
+        <w:jc w:val="both"/>
+        <w:rPr>
+          <w:rFonts w:ascii="Arial" w:hAnsi="Arial"/>
+          <w:lang w:val="pt-BR"/>
+        </w:rPr>
+      </w:pPr>
       <w:bookmarkStart w:id="0" w:name="_GoBack"/>
       <w:bookmarkEnd w:id="0"/>
-      <w:r>
-        <w:rPr>
-          <w:rFonts w:ascii="Arial" w:hAnsi="Arial" w:cs="Arial"/>
-          <w:lang w:val="pt-BR"/>
-        </w:rPr>
-        <w:t>poder de auditoria com limitada necessidade do envolvimento de intermediários.</w:t>
+    </w:p>
+    <w:p>
+      <w:pPr>
+        <w:pStyle w:val="TextosemFormatao1"/>
+        <w:ind w:firstLine="360"/>
+        <w:jc w:val="both"/>
+        <w:rPr>
+          <w:rFonts w:ascii="Arial" w:hAnsi="Arial"/>
+          <w:lang w:val="pt-BR"/>
+        </w:rPr>
+      </w:pPr>
+      <w:r>
+        <w:rPr>
+          <w:rFonts w:ascii="Arial" w:hAnsi="Arial"/>
+          <w:lang w:val="pt-BR"/>
+        </w:rPr>
+        <w:t xml:space="preserve">Cada transação confirmada e incluída em um bloco na rede </w:t>
+      </w:r>
+      <w:r>
+        <w:rPr>
+          <w:rFonts w:ascii="Arial" w:hAnsi="Arial"/>
+          <w:i/>
+          <w:lang w:val="pt-BR"/>
+        </w:rPr>
+        <w:t>Ethereum</w:t>
+      </w:r>
+      <w:r>
+        <w:rPr>
+          <w:rFonts w:ascii="Arial" w:hAnsi="Arial"/>
+          <w:lang w:val="pt-BR"/>
+        </w:rPr>
+        <w:t xml:space="preserve">, produz um </w:t>
+      </w:r>
+      <w:r>
+        <w:rPr>
+          <w:rFonts w:ascii="Arial" w:hAnsi="Arial"/>
+          <w:i/>
+          <w:lang w:val="pt-BR"/>
+        </w:rPr>
+        <w:t>hash</w:t>
+      </w:r>
+      <w:r>
+        <w:rPr>
+          <w:rFonts w:ascii="Arial" w:hAnsi="Arial"/>
+          <w:lang w:val="pt-BR"/>
+        </w:rPr>
+        <w:t xml:space="preserve"> que a identifica unicamente. Uma busca em um explorador de blocos com este </w:t>
+      </w:r>
+      <w:r>
+        <w:rPr>
+          <w:rFonts w:ascii="Arial" w:hAnsi="Arial"/>
+          <w:i/>
+          <w:lang w:val="pt-BR"/>
+        </w:rPr>
+        <w:t>hash</w:t>
+      </w:r>
+      <w:r>
+        <w:rPr>
+          <w:rFonts w:ascii="Arial" w:hAnsi="Arial"/>
+          <w:lang w:val="pt-BR"/>
+        </w:rPr>
+        <w:t>, permite saber a chave pública que a assinou</w:t>
+      </w:r>
+      <w:r>
+        <w:rPr>
+          <w:rFonts w:ascii="Arial" w:hAnsi="Arial"/>
+          <w:lang w:val="pt-BR"/>
+        </w:rPr>
+        <w:t xml:space="preserve"> a transação</w:t>
+      </w:r>
+      <w:r>
+        <w:rPr>
+          <w:rFonts w:ascii="Arial" w:hAnsi="Arial"/>
+          <w:lang w:val="pt-BR"/>
+        </w:rPr>
+        <w:t xml:space="preserve"> e a chave pública da carteira destino. Consequentemente, este </w:t>
+      </w:r>
+      <w:r>
+        <w:rPr>
+          <w:rFonts w:ascii="Arial" w:hAnsi="Arial"/>
+          <w:i/>
+          <w:lang w:val="pt-BR"/>
+        </w:rPr>
+        <w:t>hash</w:t>
+      </w:r>
+      <w:r>
+        <w:rPr>
+          <w:rFonts w:ascii="Arial" w:hAnsi="Arial"/>
+          <w:lang w:val="pt-BR"/>
+        </w:rPr>
+        <w:t xml:space="preserve"> identifica a urna de onde um determinado voto saiu e qual candidato recebeu o voto.</w:t>
+      </w:r>
+      <w:r>
+        <w:rPr>
+          <w:rFonts w:ascii="Arial" w:hAnsi="Arial"/>
+          <w:lang w:val="pt-BR"/>
+        </w:rPr>
+        <w:t xml:space="preserve"> O sistema Ethervoltz explora este fato para criar um laço entre as provas impressas e aos registros digitais, ao incluir este hash nos votos impressos. A</w:t>
+      </w:r>
+      <w:r>
+        <w:rPr>
+          <w:rFonts w:ascii="Arial" w:hAnsi="Arial"/>
+          <w:lang w:val="pt-BR"/>
+        </w:rPr>
+        <w:t xml:space="preserve"> Figura 2 mostra informações que devem estar incluídas no VICE utilizado pelo sistema Ethervoltz</w:t>
+      </w:r>
+      <w:r>
+        <w:rPr>
+          <w:rFonts w:ascii="Arial" w:hAnsi="Arial"/>
+          <w:lang w:val="pt-BR"/>
+        </w:rPr>
+        <w:t>.</w:t>
+      </w:r>
+    </w:p>
+    <w:p>
+      <w:pPr>
+        <w:pStyle w:val="TextosemFormatao1"/>
+        <w:jc w:val="both"/>
+        <w:rPr>
+          <w:rFonts w:ascii="Arial" w:hAnsi="Arial"/>
+          <w:lang w:val="pt-BR"/>
+        </w:rPr>
+      </w:pPr>
+    </w:p>
+    <w:p>
+      <w:pPr>
+        <w:pStyle w:val="TextosemFormatao1"/>
+        <w:jc w:val="both"/>
+        <w:rPr>
+          <w:rFonts w:ascii="Arial" w:hAnsi="Arial" w:cs="Arial"/>
+          <w:b/>
+          <w:lang w:val="pt-BR"/>
+        </w:rPr>
+      </w:pPr>
+      <w:r>
+        <w:rPr>
+          <w:rFonts w:ascii="Arial" w:hAnsi="Arial" w:cs="Arial"/>
+          <w:b/>
+          <w:lang w:val="pt-BR"/>
+        </w:rPr>
+        <w:t>Resultados</w:t>
+      </w:r>
+    </w:p>
+    <w:p>
+      <w:pPr>
+        <w:pStyle w:val="TextosemFormatao1"/>
+        <w:jc w:val="both"/>
+        <w:rPr>
+          <w:rFonts w:ascii="Arial" w:hAnsi="Arial" w:cs="Arial"/>
+          <w:lang w:val="pt-BR"/>
+        </w:rPr>
+      </w:pPr>
+    </w:p>
+    <w:p>
+      <w:pPr>
+        <w:pStyle w:val="TextosemFormatao1"/>
+        <w:ind w:firstLine="284"/>
+        <w:jc w:val="both"/>
+        <w:rPr>
+          <w:rFonts w:ascii="Arial" w:hAnsi="Arial" w:cs="Arial"/>
+          <w:lang w:val="pt-BR"/>
+        </w:rPr>
+      </w:pPr>
+      <w:r>
+        <w:rPr>
+          <w:rFonts w:ascii="Arial" w:hAnsi="Arial" w:cs="Arial"/>
+          <w:lang w:val="pt-BR"/>
+        </w:rPr>
+        <w:t>O</w:t>
+      </w:r>
+      <w:r>
+        <w:rPr>
+          <w:rFonts w:ascii="Arial" w:hAnsi="Arial" w:cs="Arial"/>
+          <w:lang w:val="pt-BR"/>
+        </w:rPr>
+        <w:t>.</w:t>
+      </w:r>
+    </w:p>
+    <w:p>
+      <w:pPr>
+        <w:pStyle w:val="TextosemFormatao1"/>
+        <w:jc w:val="both"/>
+        <w:rPr>
+          <w:rFonts w:ascii="Arial" w:hAnsi="Arial" w:cs="Arial"/>
+          <w:lang w:val="pt-BR"/>
+        </w:rPr>
+      </w:pPr>
+    </w:p>
+    <w:p>
+      <w:pPr>
+        <w:pStyle w:val="TextosemFormatao1"/>
+        <w:jc w:val="both"/>
+        <w:rPr>
+          <w:rFonts w:ascii="Arial" w:hAnsi="Arial" w:cs="Arial"/>
+          <w:b/>
+          <w:lang w:val="pt-BR"/>
+        </w:rPr>
+      </w:pPr>
+      <w:r>
+        <w:rPr>
+          <w:rFonts w:ascii="Arial" w:hAnsi="Arial" w:cs="Arial"/>
+          <w:b/>
+          <w:lang w:val="pt-BR"/>
+        </w:rPr>
+        <w:t>Discussão</w:t>
+      </w:r>
+    </w:p>
+    <w:p>
+      <w:pPr>
+        <w:pStyle w:val="TextosemFormatao1"/>
+        <w:jc w:val="both"/>
+        <w:rPr>
+          <w:rFonts w:ascii="Arial" w:hAnsi="Arial" w:cs="Arial"/>
+          <w:lang w:val="pt-BR"/>
+        </w:rPr>
+      </w:pPr>
+    </w:p>
+    <w:p>
+      <w:pPr>
+        <w:pStyle w:val="TextosemFormatao1"/>
+        <w:ind w:firstLine="284"/>
+        <w:jc w:val="both"/>
+        <w:rPr>
+          <w:rFonts w:ascii="Arial" w:hAnsi="Arial" w:cs="Arial"/>
+          <w:color w:val="0000FF"/>
+          <w:lang w:val="pt-BR"/>
+        </w:rPr>
+      </w:pPr>
+      <w:r>
+        <w:rPr>
+          <w:rFonts w:ascii="Arial" w:hAnsi="Arial" w:cs="Arial"/>
+          <w:lang w:val="pt-BR"/>
+        </w:rPr>
+        <w:t>O</w:t>
+      </w:r>
+      <w:r>
+        <w:rPr>
+          <w:rFonts w:ascii="Arial" w:hAnsi="Arial" w:cs="Arial"/>
+          <w:lang w:val="pt-BR"/>
+        </w:rPr>
+        <w:t>.</w:t>
+      </w:r>
+    </w:p>
+    <w:p>
+      <w:pPr>
+        <w:pStyle w:val="TextosemFormatao1"/>
+        <w:jc w:val="center"/>
+        <w:rPr>
+          <w:rFonts w:ascii="Arial" w:hAnsi="Arial" w:cs="Arial"/>
+        </w:rPr>
+      </w:pPr>
+    </w:p>
+    <w:p>
+      <w:pPr>
+        <w:pStyle w:val="TextosemFormatao1"/>
+        <w:jc w:val="both"/>
+        <w:rPr>
+          <w:rFonts w:ascii="Arial" w:hAnsi="Arial" w:cs="Arial"/>
+          <w:b/>
+          <w:lang w:val="pt-BR"/>
+        </w:rPr>
+      </w:pPr>
+      <w:r>
+        <w:rPr>
+          <w:rFonts w:ascii="Arial" w:hAnsi="Arial" w:cs="Arial"/>
+          <w:b/>
+          <w:lang w:val="pt-BR"/>
+        </w:rPr>
+        <w:t>Conclusão</w:t>
+      </w:r>
+    </w:p>
+    <w:p>
+      <w:pPr>
+        <w:pStyle w:val="TextosemFormatao1"/>
+        <w:jc w:val="both"/>
+        <w:rPr>
+          <w:rFonts w:ascii="Arial" w:hAnsi="Arial" w:cs="Arial"/>
+          <w:lang w:val="pt-BR"/>
+        </w:rPr>
+      </w:pPr>
+    </w:p>
+    <w:p>
+      <w:pPr>
+        <w:pStyle w:val="TextosemFormatao1"/>
+        <w:ind w:firstLine="284"/>
+        <w:jc w:val="both"/>
+        <w:rPr>
+          <w:rFonts w:ascii="Arial" w:hAnsi="Arial" w:cs="Arial"/>
+          <w:lang w:val="pt-BR"/>
+        </w:rPr>
+      </w:pPr>
+      <w:r>
+        <w:rPr>
+          <w:rFonts w:ascii="Arial" w:hAnsi="Arial" w:cs="Arial"/>
+          <w:lang w:val="pt-BR"/>
+        </w:rPr>
+        <w:t xml:space="preserve">EtherVoltz é uma proposta que visa decentralizar o processo eleitoral e de auditorias ao transferir a responsabilidade de gerenciar dos registros digitais de votos a um programa que executa em uma máquina virtual que não possui autoridade central, é imutável e resistente a censura. Ao transformar o voto do eleitor em uma criptomoeda, o sistema imediatamente ganha todas as propriedades de </w:t>
+      </w:r>
+      <w:r>
+        <w:rPr>
+          <w:rFonts w:ascii="Arial" w:hAnsi="Arial" w:cs="Arial"/>
+          <w:lang w:val="pt-BR"/>
+        </w:rPr>
+        <w:lastRenderedPageBreak/>
+        <w:t>segurança do protocolo de consenso e de disponibilidade da rede peer-to-peer utilizado na plataforma.</w:t>
+      </w:r>
+    </w:p>
+    <w:p>
+      <w:pPr>
+        <w:pStyle w:val="TextosemFormatao1"/>
+        <w:ind w:firstLine="284"/>
+        <w:jc w:val="both"/>
+        <w:rPr>
+          <w:rFonts w:ascii="Arial" w:hAnsi="Arial" w:cs="Arial"/>
+          <w:lang w:val="pt-BR"/>
+        </w:rPr>
+      </w:pPr>
+    </w:p>
+    <w:p>
+      <w:pPr>
+        <w:pStyle w:val="TextosemFormatao1"/>
+        <w:ind w:firstLine="284"/>
+        <w:jc w:val="both"/>
+        <w:rPr>
+          <w:rFonts w:ascii="Arial" w:hAnsi="Arial" w:cs="Arial"/>
+          <w:lang w:val="pt-BR"/>
+        </w:rPr>
+      </w:pPr>
+      <w:r>
+        <w:rPr>
+          <w:rFonts w:ascii="Arial" w:hAnsi="Arial" w:cs="Arial"/>
+          <w:lang w:val="pt-BR"/>
+        </w:rPr>
+        <w:t>Embora ainda exista a necessidade da emissão e controle dos VICE</w:t>
+      </w:r>
+      <w:r>
+        <w:rPr>
+          <w:rFonts w:ascii="Arial" w:hAnsi="Arial" w:cs="Arial"/>
+          <w:lang w:val="pt-BR"/>
+        </w:rPr>
+        <w:t>s</w:t>
+      </w:r>
+      <w:r>
+        <w:rPr>
+          <w:rFonts w:ascii="Arial" w:hAnsi="Arial" w:cs="Arial"/>
+          <w:lang w:val="pt-BR"/>
+        </w:rPr>
+        <w:t xml:space="preserve"> para garantir o Princípio da Independência de Software ao sistema, a separação do destino das duas provas produzidas no momento do voto dá aos eleitores poder de auditoria com limitada necessidade do envolvimento de intermediários.</w:t>
       </w:r>
     </w:p>
     <w:p>
@@ -1483,7 +2436,7 @@
     </w:p>
     <w:p>
       <w:pPr>
-        <w:pStyle w:val="Corpodetexto"/>
+        <w:pStyle w:val="BodyText"/>
         <w:spacing w:after="0"/>
       </w:pPr>
       <w:r>
@@ -1561,7 +2514,7 @@
 <w:ftr xmlns:wpc="http://schemas.microsoft.com/office/word/2010/wordprocessingCanvas" xmlns:mc="http://schemas.openxmlformats.org/markup-compatibility/2006" xmlns:o="urn:schemas-microsoft-com:office:office" xmlns:r="http://schemas.openxmlformats.org/officeDocument/2006/relationships" xmlns:m="http://schemas.openxmlformats.org/officeDocument/2006/math" xmlns:v="urn:schemas-microsoft-com:vml" xmlns:wp14="http://schemas.microsoft.com/office/word/2010/wordprocessingDrawing" xmlns:wp="http://schemas.openxmlformats.org/drawingml/2006/wordprocessingDrawing" xmlns:w10="urn:schemas-microsoft-com:office:word" xmlns:w="http://schemas.openxmlformats.org/wordprocessingml/2006/main" xmlns:w14="http://schemas.microsoft.com/office/word/2010/wordml" xmlns:wpg="http://schemas.microsoft.com/office/word/2010/wordprocessingGroup" xmlns:wpi="http://schemas.microsoft.com/office/word/2010/wordprocessingInk" xmlns:wne="http://schemas.microsoft.com/office/word/2006/wordml" xmlns:wps="http://schemas.microsoft.com/office/word/2010/wordprocessingShape" mc:Ignorable="w14 wp14">
   <w:p>
     <w:pPr>
-      <w:pStyle w:val="Rodap"/>
+      <w:pStyle w:val="Footer"/>
       <w:ind w:right="360"/>
       <w:rPr>
         <w:rFonts w:ascii="Tahoma" w:hAnsi="Tahoma"/>
@@ -1574,7 +2527,7 @@
         <w:noProof/>
         <w:sz w:val="18"/>
         <w:szCs w:val="18"/>
-        <w:lang w:eastAsia="pt-BR"/>
+        <w:lang w:val="en-US" w:eastAsia="en-US"/>
       </w:rPr>
       <mc:AlternateContent>
         <mc:Choice Requires="wps">
@@ -1662,7 +2615,7 @@
         <w:noProof/>
         <w:sz w:val="18"/>
         <w:szCs w:val="18"/>
-        <w:lang w:eastAsia="pt-BR"/>
+        <w:lang w:val="en-US" w:eastAsia="en-US"/>
       </w:rPr>
       <mc:AlternateContent>
         <mc:Choice Requires="wps">
@@ -1748,7 +2701,7 @@
   </w:p>
   <w:p>
     <w:pPr>
-      <w:pStyle w:val="Rodap"/>
+      <w:pStyle w:val="Footer"/>
       <w:ind w:right="360"/>
       <w:rPr>
         <w:rFonts w:ascii="Tahoma" w:hAnsi="Tahoma"/>
@@ -1761,7 +2714,7 @@
         <w:noProof/>
         <w:sz w:val="18"/>
         <w:szCs w:val="18"/>
-        <w:lang w:eastAsia="pt-BR"/>
+        <w:lang w:val="en-US" w:eastAsia="en-US"/>
       </w:rPr>
       <mc:AlternateContent>
         <mc:Choice Requires="wps">
@@ -1820,7 +2773,7 @@
                       <w:txbxContent>
                         <w:p>
                           <w:pPr>
-                            <w:pStyle w:val="Rodap"/>
+                            <w:pStyle w:val="Footer"/>
                             <w:rPr>
                               <w:rFonts w:ascii="Arial" w:hAnsi="Arial" w:cs="Arial"/>
                               <w:sz w:val="18"/>
@@ -1829,7 +2782,7 @@
                           </w:pPr>
                           <w:r>
                             <w:rPr>
-                              <w:rStyle w:val="Nmerodepgina"/>
+                              <w:rStyle w:val="PageNumber"/>
                               <w:rFonts w:ascii="Arial" w:hAnsi="Arial" w:cs="Arial"/>
                               <w:sz w:val="18"/>
                               <w:szCs w:val="18"/>
@@ -1838,7 +2791,7 @@
                           </w:r>
                           <w:r>
                             <w:rPr>
-                              <w:rStyle w:val="Nmerodepgina"/>
+                              <w:rStyle w:val="PageNumber"/>
                               <w:rFonts w:ascii="Arial" w:hAnsi="Arial" w:cs="Arial"/>
                               <w:sz w:val="18"/>
                               <w:szCs w:val="18"/>
@@ -1847,7 +2800,7 @@
                           </w:r>
                           <w:r>
                             <w:rPr>
-                              <w:rStyle w:val="Nmerodepgina"/>
+                              <w:rStyle w:val="PageNumber"/>
                               <w:rFonts w:ascii="Arial" w:hAnsi="Arial" w:cs="Arial"/>
                               <w:sz w:val="18"/>
                               <w:szCs w:val="18"/>
@@ -1856,17 +2809,17 @@
                           </w:r>
                           <w:r>
                             <w:rPr>
-                              <w:rStyle w:val="Nmerodepgina"/>
+                              <w:rStyle w:val="PageNumber"/>
                               <w:rFonts w:ascii="Arial" w:hAnsi="Arial" w:cs="Arial"/>
                               <w:noProof/>
                               <w:sz w:val="18"/>
                               <w:szCs w:val="18"/>
                             </w:rPr>
-                            <w:t>2</w:t>
+                            <w:t>4</w:t>
                           </w:r>
                           <w:r>
                             <w:rPr>
-                              <w:rStyle w:val="Nmerodepgina"/>
+                              <w:rStyle w:val="PageNumber"/>
                               <w:rFonts w:ascii="Arial" w:hAnsi="Arial" w:cs="Arial"/>
                               <w:sz w:val="18"/>
                               <w:szCs w:val="18"/>
@@ -1903,7 +2856,7 @@
                 <w:txbxContent>
                   <w:p>
                     <w:pPr>
-                      <w:pStyle w:val="Rodap"/>
+                      <w:pStyle w:val="Footer"/>
                       <w:rPr>
                         <w:rFonts w:ascii="Arial" w:hAnsi="Arial" w:cs="Arial"/>
                         <w:sz w:val="18"/>
@@ -1912,7 +2865,7 @@
                     </w:pPr>
                     <w:r>
                       <w:rPr>
-                        <w:rStyle w:val="Nmerodepgina"/>
+                        <w:rStyle w:val="PageNumber"/>
                         <w:rFonts w:ascii="Arial" w:hAnsi="Arial" w:cs="Arial"/>
                         <w:sz w:val="18"/>
                         <w:szCs w:val="18"/>
@@ -1921,7 +2874,7 @@
                     </w:r>
                     <w:r>
                       <w:rPr>
-                        <w:rStyle w:val="Nmerodepgina"/>
+                        <w:rStyle w:val="PageNumber"/>
                         <w:rFonts w:ascii="Arial" w:hAnsi="Arial" w:cs="Arial"/>
                         <w:sz w:val="18"/>
                         <w:szCs w:val="18"/>
@@ -1930,7 +2883,7 @@
                     </w:r>
                     <w:r>
                       <w:rPr>
-                        <w:rStyle w:val="Nmerodepgina"/>
+                        <w:rStyle w:val="PageNumber"/>
                         <w:rFonts w:ascii="Arial" w:hAnsi="Arial" w:cs="Arial"/>
                         <w:sz w:val="18"/>
                         <w:szCs w:val="18"/>
@@ -1939,17 +2892,17 @@
                     </w:r>
                     <w:r>
                       <w:rPr>
-                        <w:rStyle w:val="Nmerodepgina"/>
+                        <w:rStyle w:val="PageNumber"/>
                         <w:rFonts w:ascii="Arial" w:hAnsi="Arial" w:cs="Arial"/>
                         <w:noProof/>
                         <w:sz w:val="18"/>
                         <w:szCs w:val="18"/>
                       </w:rPr>
-                      <w:t>2</w:t>
+                      <w:t>4</w:t>
                     </w:r>
                     <w:r>
                       <w:rPr>
-                        <w:rStyle w:val="Nmerodepgina"/>
+                        <w:rStyle w:val="PageNumber"/>
                         <w:rFonts w:ascii="Arial" w:hAnsi="Arial" w:cs="Arial"/>
                         <w:sz w:val="18"/>
                         <w:szCs w:val="18"/>
@@ -2024,7 +2977,7 @@
   </w:p>
   <w:p>
     <w:pPr>
-      <w:pStyle w:val="Rodap"/>
+      <w:pStyle w:val="Footer"/>
       <w:ind w:right="360"/>
       <w:rPr>
         <w:rFonts w:ascii="Tahoma" w:hAnsi="Tahoma"/>
@@ -2058,14 +3011,14 @@
 <w:hdr xmlns:wpc="http://schemas.microsoft.com/office/word/2010/wordprocessingCanvas" xmlns:mc="http://schemas.openxmlformats.org/markup-compatibility/2006" xmlns:o="urn:schemas-microsoft-com:office:office" xmlns:r="http://schemas.openxmlformats.org/officeDocument/2006/relationships" xmlns:m="http://schemas.openxmlformats.org/officeDocument/2006/math" xmlns:v="urn:schemas-microsoft-com:vml" xmlns:wp14="http://schemas.microsoft.com/office/word/2010/wordprocessingDrawing" xmlns:wp="http://schemas.openxmlformats.org/drawingml/2006/wordprocessingDrawing" xmlns:w10="urn:schemas-microsoft-com:office:word" xmlns:w="http://schemas.openxmlformats.org/wordprocessingml/2006/main" xmlns:w14="http://schemas.microsoft.com/office/word/2010/wordml" xmlns:wpg="http://schemas.microsoft.com/office/word/2010/wordprocessingGroup" xmlns:wpi="http://schemas.microsoft.com/office/word/2010/wordprocessingInk" xmlns:wne="http://schemas.microsoft.com/office/word/2006/wordml" xmlns:wps="http://schemas.microsoft.com/office/word/2010/wordprocessingShape" mc:Ignorable="w14 wp14">
   <w:p>
     <w:pPr>
-      <w:pStyle w:val="Cabealho"/>
+      <w:pStyle w:val="Header"/>
       <w:ind w:left="-567" w:right="-569"/>
       <w:jc w:val="center"/>
     </w:pPr>
     <w:r>
       <w:rPr>
         <w:noProof/>
-        <w:lang w:eastAsia="pt-BR"/>
+        <w:lang w:val="en-US" w:eastAsia="en-US"/>
       </w:rPr>
       <w:drawing>
         <wp:inline distT="0" distB="0" distL="0" distR="0" wp14:anchorId="1B280EA3" wp14:editId="6AC63351">
@@ -2122,7 +3075,7 @@
     <w:lvl w:ilvl="0">
       <w:start w:val="1"/>
       <w:numFmt w:val="none"/>
-      <w:pStyle w:val="Ttulo1"/>
+      <w:pStyle w:val="Heading1"/>
       <w:suff w:val="nothing"/>
       <w:lvlText w:val=""/>
       <w:lvlJc w:val="left"/>
@@ -2239,6 +3192,318 @@
     </w:lvl>
   </w:abstractNum>
   <w:abstractNum w:abstractNumId="1">
+    <w:nsid w:val="02D00ACF"/>
+    <w:multiLevelType w:val="hybridMultilevel"/>
+    <w:tmpl w:val="96EC6FDC"/>
+    <w:lvl w:ilvl="0" w:tplc="0409000F">
+      <w:start w:val="1"/>
+      <w:numFmt w:val="decimal"/>
+      <w:lvlText w:val="%1."/>
+      <w:lvlJc w:val="left"/>
+      <w:pPr>
+        <w:ind w:left="720" w:hanging="360"/>
+      </w:pPr>
+    </w:lvl>
+    <w:lvl w:ilvl="1" w:tplc="04090019" w:tentative="1">
+      <w:start w:val="1"/>
+      <w:numFmt w:val="lowerLetter"/>
+      <w:lvlText w:val="%2."/>
+      <w:lvlJc w:val="left"/>
+      <w:pPr>
+        <w:ind w:left="1440" w:hanging="360"/>
+      </w:pPr>
+    </w:lvl>
+    <w:lvl w:ilvl="2" w:tplc="0409001B" w:tentative="1">
+      <w:start w:val="1"/>
+      <w:numFmt w:val="lowerRoman"/>
+      <w:lvlText w:val="%3."/>
+      <w:lvlJc w:val="right"/>
+      <w:pPr>
+        <w:ind w:left="2160" w:hanging="180"/>
+      </w:pPr>
+    </w:lvl>
+    <w:lvl w:ilvl="3" w:tplc="0409000F" w:tentative="1">
+      <w:start w:val="1"/>
+      <w:numFmt w:val="decimal"/>
+      <w:lvlText w:val="%4."/>
+      <w:lvlJc w:val="left"/>
+      <w:pPr>
+        <w:ind w:left="2880" w:hanging="360"/>
+      </w:pPr>
+    </w:lvl>
+    <w:lvl w:ilvl="4" w:tplc="04090019" w:tentative="1">
+      <w:start w:val="1"/>
+      <w:numFmt w:val="lowerLetter"/>
+      <w:lvlText w:val="%5."/>
+      <w:lvlJc w:val="left"/>
+      <w:pPr>
+        <w:ind w:left="3600" w:hanging="360"/>
+      </w:pPr>
+    </w:lvl>
+    <w:lvl w:ilvl="5" w:tplc="0409001B" w:tentative="1">
+      <w:start w:val="1"/>
+      <w:numFmt w:val="lowerRoman"/>
+      <w:lvlText w:val="%6."/>
+      <w:lvlJc w:val="right"/>
+      <w:pPr>
+        <w:ind w:left="4320" w:hanging="180"/>
+      </w:pPr>
+    </w:lvl>
+    <w:lvl w:ilvl="6" w:tplc="0409000F" w:tentative="1">
+      <w:start w:val="1"/>
+      <w:numFmt w:val="decimal"/>
+      <w:lvlText w:val="%7."/>
+      <w:lvlJc w:val="left"/>
+      <w:pPr>
+        <w:ind w:left="5040" w:hanging="360"/>
+      </w:pPr>
+    </w:lvl>
+    <w:lvl w:ilvl="7" w:tplc="04090019" w:tentative="1">
+      <w:start w:val="1"/>
+      <w:numFmt w:val="lowerLetter"/>
+      <w:lvlText w:val="%8."/>
+      <w:lvlJc w:val="left"/>
+      <w:pPr>
+        <w:ind w:left="5760" w:hanging="360"/>
+      </w:pPr>
+    </w:lvl>
+    <w:lvl w:ilvl="8" w:tplc="0409001B" w:tentative="1">
+      <w:start w:val="1"/>
+      <w:numFmt w:val="lowerRoman"/>
+      <w:lvlText w:val="%9."/>
+      <w:lvlJc w:val="right"/>
+      <w:pPr>
+        <w:ind w:left="6480" w:hanging="180"/>
+      </w:pPr>
+    </w:lvl>
+  </w:abstractNum>
+  <w:abstractNum w:abstractNumId="2">
+    <w:nsid w:val="21160945"/>
+    <w:multiLevelType w:val="hybridMultilevel"/>
+    <w:tmpl w:val="A1DC1B7E"/>
+    <w:lvl w:ilvl="0" w:tplc="04090001">
+      <w:start w:val="1"/>
+      <w:numFmt w:val="bullet"/>
+      <w:lvlText w:val=""/>
+      <w:lvlJc w:val="left"/>
+      <w:pPr>
+        <w:ind w:left="720" w:hanging="360"/>
+      </w:pPr>
+      <w:rPr>
+        <w:rFonts w:ascii="Symbol" w:hAnsi="Symbol" w:hint="default"/>
+      </w:rPr>
+    </w:lvl>
+    <w:lvl w:ilvl="1" w:tplc="04090003" w:tentative="1">
+      <w:start w:val="1"/>
+      <w:numFmt w:val="bullet"/>
+      <w:lvlText w:val="o"/>
+      <w:lvlJc w:val="left"/>
+      <w:pPr>
+        <w:ind w:left="1440" w:hanging="360"/>
+      </w:pPr>
+      <w:rPr>
+        <w:rFonts w:ascii="Courier New" w:hAnsi="Courier New" w:cs="Courier New" w:hint="default"/>
+      </w:rPr>
+    </w:lvl>
+    <w:lvl w:ilvl="2" w:tplc="04090005" w:tentative="1">
+      <w:start w:val="1"/>
+      <w:numFmt w:val="bullet"/>
+      <w:lvlText w:val=""/>
+      <w:lvlJc w:val="left"/>
+      <w:pPr>
+        <w:ind w:left="2160" w:hanging="360"/>
+      </w:pPr>
+      <w:rPr>
+        <w:rFonts w:ascii="Wingdings" w:hAnsi="Wingdings" w:hint="default"/>
+      </w:rPr>
+    </w:lvl>
+    <w:lvl w:ilvl="3" w:tplc="04090001" w:tentative="1">
+      <w:start w:val="1"/>
+      <w:numFmt w:val="bullet"/>
+      <w:lvlText w:val=""/>
+      <w:lvlJc w:val="left"/>
+      <w:pPr>
+        <w:ind w:left="2880" w:hanging="360"/>
+      </w:pPr>
+      <w:rPr>
+        <w:rFonts w:ascii="Symbol" w:hAnsi="Symbol" w:hint="default"/>
+      </w:rPr>
+    </w:lvl>
+    <w:lvl w:ilvl="4" w:tplc="04090003" w:tentative="1">
+      <w:start w:val="1"/>
+      <w:numFmt w:val="bullet"/>
+      <w:lvlText w:val="o"/>
+      <w:lvlJc w:val="left"/>
+      <w:pPr>
+        <w:ind w:left="3600" w:hanging="360"/>
+      </w:pPr>
+      <w:rPr>
+        <w:rFonts w:ascii="Courier New" w:hAnsi="Courier New" w:cs="Courier New" w:hint="default"/>
+      </w:rPr>
+    </w:lvl>
+    <w:lvl w:ilvl="5" w:tplc="04090005" w:tentative="1">
+      <w:start w:val="1"/>
+      <w:numFmt w:val="bullet"/>
+      <w:lvlText w:val=""/>
+      <w:lvlJc w:val="left"/>
+      <w:pPr>
+        <w:ind w:left="4320" w:hanging="360"/>
+      </w:pPr>
+      <w:rPr>
+        <w:rFonts w:ascii="Wingdings" w:hAnsi="Wingdings" w:hint="default"/>
+      </w:rPr>
+    </w:lvl>
+    <w:lvl w:ilvl="6" w:tplc="04090001" w:tentative="1">
+      <w:start w:val="1"/>
+      <w:numFmt w:val="bullet"/>
+      <w:lvlText w:val=""/>
+      <w:lvlJc w:val="left"/>
+      <w:pPr>
+        <w:ind w:left="5040" w:hanging="360"/>
+      </w:pPr>
+      <w:rPr>
+        <w:rFonts w:ascii="Symbol" w:hAnsi="Symbol" w:hint="default"/>
+      </w:rPr>
+    </w:lvl>
+    <w:lvl w:ilvl="7" w:tplc="04090003" w:tentative="1">
+      <w:start w:val="1"/>
+      <w:numFmt w:val="bullet"/>
+      <w:lvlText w:val="o"/>
+      <w:lvlJc w:val="left"/>
+      <w:pPr>
+        <w:ind w:left="5760" w:hanging="360"/>
+      </w:pPr>
+      <w:rPr>
+        <w:rFonts w:ascii="Courier New" w:hAnsi="Courier New" w:cs="Courier New" w:hint="default"/>
+      </w:rPr>
+    </w:lvl>
+    <w:lvl w:ilvl="8" w:tplc="04090005" w:tentative="1">
+      <w:start w:val="1"/>
+      <w:numFmt w:val="bullet"/>
+      <w:lvlText w:val=""/>
+      <w:lvlJc w:val="left"/>
+      <w:pPr>
+        <w:ind w:left="6480" w:hanging="360"/>
+      </w:pPr>
+      <w:rPr>
+        <w:rFonts w:ascii="Wingdings" w:hAnsi="Wingdings" w:hint="default"/>
+      </w:rPr>
+    </w:lvl>
+  </w:abstractNum>
+  <w:abstractNum w:abstractNumId="3">
+    <w:nsid w:val="43D17763"/>
+    <w:multiLevelType w:val="hybridMultilevel"/>
+    <w:tmpl w:val="CE34241A"/>
+    <w:lvl w:ilvl="0" w:tplc="04090001">
+      <w:start w:val="1"/>
+      <w:numFmt w:val="bullet"/>
+      <w:lvlText w:val=""/>
+      <w:lvlJc w:val="left"/>
+      <w:pPr>
+        <w:ind w:left="644" w:hanging="360"/>
+      </w:pPr>
+      <w:rPr>
+        <w:rFonts w:ascii="Symbol" w:hAnsi="Symbol" w:hint="default"/>
+      </w:rPr>
+    </w:lvl>
+    <w:lvl w:ilvl="1" w:tplc="04090003" w:tentative="1">
+      <w:start w:val="1"/>
+      <w:numFmt w:val="bullet"/>
+      <w:lvlText w:val="o"/>
+      <w:lvlJc w:val="left"/>
+      <w:pPr>
+        <w:ind w:left="1364" w:hanging="360"/>
+      </w:pPr>
+      <w:rPr>
+        <w:rFonts w:ascii="Courier New" w:hAnsi="Courier New" w:cs="Courier New" w:hint="default"/>
+      </w:rPr>
+    </w:lvl>
+    <w:lvl w:ilvl="2" w:tplc="04090005" w:tentative="1">
+      <w:start w:val="1"/>
+      <w:numFmt w:val="bullet"/>
+      <w:lvlText w:val=""/>
+      <w:lvlJc w:val="left"/>
+      <w:pPr>
+        <w:ind w:left="2084" w:hanging="360"/>
+      </w:pPr>
+      <w:rPr>
+        <w:rFonts w:ascii="Wingdings" w:hAnsi="Wingdings" w:hint="default"/>
+      </w:rPr>
+    </w:lvl>
+    <w:lvl w:ilvl="3" w:tplc="04090001" w:tentative="1">
+      <w:start w:val="1"/>
+      <w:numFmt w:val="bullet"/>
+      <w:lvlText w:val=""/>
+      <w:lvlJc w:val="left"/>
+      <w:pPr>
+        <w:ind w:left="2804" w:hanging="360"/>
+      </w:pPr>
+      <w:rPr>
+        <w:rFonts w:ascii="Symbol" w:hAnsi="Symbol" w:hint="default"/>
+      </w:rPr>
+    </w:lvl>
+    <w:lvl w:ilvl="4" w:tplc="04090003" w:tentative="1">
+      <w:start w:val="1"/>
+      <w:numFmt w:val="bullet"/>
+      <w:lvlText w:val="o"/>
+      <w:lvlJc w:val="left"/>
+      <w:pPr>
+        <w:ind w:left="3524" w:hanging="360"/>
+      </w:pPr>
+      <w:rPr>
+        <w:rFonts w:ascii="Courier New" w:hAnsi="Courier New" w:cs="Courier New" w:hint="default"/>
+      </w:rPr>
+    </w:lvl>
+    <w:lvl w:ilvl="5" w:tplc="04090005" w:tentative="1">
+      <w:start w:val="1"/>
+      <w:numFmt w:val="bullet"/>
+      <w:lvlText w:val=""/>
+      <w:lvlJc w:val="left"/>
+      <w:pPr>
+        <w:ind w:left="4244" w:hanging="360"/>
+      </w:pPr>
+      <w:rPr>
+        <w:rFonts w:ascii="Wingdings" w:hAnsi="Wingdings" w:hint="default"/>
+      </w:rPr>
+    </w:lvl>
+    <w:lvl w:ilvl="6" w:tplc="04090001" w:tentative="1">
+      <w:start w:val="1"/>
+      <w:numFmt w:val="bullet"/>
+      <w:lvlText w:val=""/>
+      <w:lvlJc w:val="left"/>
+      <w:pPr>
+        <w:ind w:left="4964" w:hanging="360"/>
+      </w:pPr>
+      <w:rPr>
+        <w:rFonts w:ascii="Symbol" w:hAnsi="Symbol" w:hint="default"/>
+      </w:rPr>
+    </w:lvl>
+    <w:lvl w:ilvl="7" w:tplc="04090003" w:tentative="1">
+      <w:start w:val="1"/>
+      <w:numFmt w:val="bullet"/>
+      <w:lvlText w:val="o"/>
+      <w:lvlJc w:val="left"/>
+      <w:pPr>
+        <w:ind w:left="5684" w:hanging="360"/>
+      </w:pPr>
+      <w:rPr>
+        <w:rFonts w:ascii="Courier New" w:hAnsi="Courier New" w:cs="Courier New" w:hint="default"/>
+      </w:rPr>
+    </w:lvl>
+    <w:lvl w:ilvl="8" w:tplc="04090005" w:tentative="1">
+      <w:start w:val="1"/>
+      <w:numFmt w:val="bullet"/>
+      <w:lvlText w:val=""/>
+      <w:lvlJc w:val="left"/>
+      <w:pPr>
+        <w:ind w:left="6404" w:hanging="360"/>
+      </w:pPr>
+      <w:rPr>
+        <w:rFonts w:ascii="Wingdings" w:hAnsi="Wingdings" w:hint="default"/>
+      </w:rPr>
+    </w:lvl>
+  </w:abstractNum>
+  <w:abstractNum w:abstractNumId="4">
     <w:nsid w:val="6BF020C3"/>
     <w:multiLevelType w:val="hybridMultilevel"/>
     <w:tmpl w:val="FEF20D52"/>
@@ -2328,7 +3593,16 @@
     <w:abstractNumId w:val="0"/>
   </w:num>
   <w:num w:numId="2">
+    <w:abstractNumId w:val="4"/>
+  </w:num>
+  <w:num w:numId="3">
+    <w:abstractNumId w:val="3"/>
+  </w:num>
+  <w:num w:numId="4">
     <w:abstractNumId w:val="1"/>
+  </w:num>
+  <w:num w:numId="5">
+    <w:abstractNumId w:val="2"/>
   </w:num>
 </w:numbering>
 </file>
@@ -2491,10 +3765,10 @@
       <w:lang w:eastAsia="ar-SA"/>
     </w:rPr>
   </w:style>
-  <w:style w:type="paragraph" w:styleId="Ttulo1">
+  <w:style w:type="paragraph" w:styleId="Heading1">
     <w:name w:val="heading 1"/>
     <w:basedOn w:val="Normal"/>
-    <w:next w:val="Corpodetexto"/>
+    <w:next w:val="BodyText"/>
     <w:qFormat/>
     <w:pPr>
       <w:keepNext/>
@@ -2514,13 +3788,13 @@
       <w:szCs w:val="20"/>
     </w:rPr>
   </w:style>
-  <w:style w:type="character" w:default="1" w:styleId="Fontepargpadro">
+  <w:style w:type="character" w:default="1" w:styleId="DefaultParagraphFont">
     <w:name w:val="Default Paragraph Font"/>
     <w:uiPriority w:val="1"/>
     <w:semiHidden/>
     <w:unhideWhenUsed/>
   </w:style>
-  <w:style w:type="table" w:default="1" w:styleId="Tabelanormal">
+  <w:style w:type="table" w:default="1" w:styleId="TableNormal">
     <w:name w:val="Normal Table"/>
     <w:uiPriority w:val="99"/>
     <w:semiHidden/>
@@ -2535,7 +3809,7 @@
       </w:tblCellMar>
     </w:tblPr>
   </w:style>
-  <w:style w:type="numbering" w:default="1" w:styleId="Semlista">
+  <w:style w:type="numbering" w:default="1" w:styleId="NoList">
     <w:name w:val="No List"/>
     <w:uiPriority w:val="99"/>
     <w:semiHidden/>
@@ -2551,32 +3825,32 @@
       <w:u w:val="single"/>
     </w:rPr>
   </w:style>
-  <w:style w:type="character" w:styleId="Forte">
+  <w:style w:type="character" w:styleId="Strong">
     <w:name w:val="Strong"/>
     <w:qFormat/>
     <w:rPr>
       <w:b/>
     </w:rPr>
   </w:style>
-  <w:style w:type="character" w:styleId="Nmerodepgina">
+  <w:style w:type="character" w:styleId="PageNumber">
     <w:name w:val="page number"/>
     <w:basedOn w:val="Fontepargpadro1"/>
   </w:style>
-  <w:style w:type="character" w:styleId="HiperlinkVisitado">
+  <w:style w:type="character" w:styleId="FollowedHyperlink">
     <w:name w:val="FollowedHyperlink"/>
     <w:rPr>
       <w:color w:val="800080"/>
       <w:u w:val="single"/>
     </w:rPr>
   </w:style>
-  <w:style w:type="character" w:styleId="Nmerodelinha">
+  <w:style w:type="character" w:styleId="LineNumber">
     <w:name w:val="line number"/>
     <w:basedOn w:val="Fontepargpadro1"/>
   </w:style>
   <w:style w:type="paragraph" w:customStyle="1" w:styleId="Captulo">
     <w:name w:val="Capítulo"/>
     <w:basedOn w:val="Normal"/>
-    <w:next w:val="Corpodetexto"/>
+    <w:next w:val="BodyText"/>
     <w:pPr>
       <w:keepNext/>
       <w:spacing w:before="240" w:after="120"/>
@@ -2587,16 +3861,16 @@
       <w:szCs w:val="28"/>
     </w:rPr>
   </w:style>
-  <w:style w:type="paragraph" w:styleId="Corpodetexto">
+  <w:style w:type="paragraph" w:styleId="BodyText">
     <w:name w:val="Body Text"/>
     <w:basedOn w:val="Normal"/>
     <w:pPr>
       <w:spacing w:after="120"/>
     </w:pPr>
   </w:style>
-  <w:style w:type="paragraph" w:styleId="Lista">
+  <w:style w:type="paragraph" w:styleId="List">
     <w:name w:val="List"/>
-    <w:basedOn w:val="Corpodetexto"/>
+    <w:basedOn w:val="BodyText"/>
   </w:style>
   <w:style w:type="paragraph" w:customStyle="1" w:styleId="Legenda1">
     <w:name w:val="Legenda1"/>
@@ -2629,7 +3903,7 @@
       <w:bCs/>
     </w:rPr>
   </w:style>
-  <w:style w:type="paragraph" w:styleId="Cabealho">
+  <w:style w:type="paragraph" w:styleId="Header">
     <w:name w:val="header"/>
     <w:basedOn w:val="Normal"/>
     <w:pPr>
@@ -2639,7 +3913,7 @@
       </w:tabs>
     </w:pPr>
   </w:style>
-  <w:style w:type="paragraph" w:styleId="Rodap">
+  <w:style w:type="paragraph" w:styleId="Footer">
     <w:name w:val="footer"/>
     <w:basedOn w:val="Normal"/>
     <w:pPr>
@@ -2700,7 +3974,7 @@
   </w:style>
   <w:style w:type="paragraph" w:customStyle="1" w:styleId="Resumo">
     <w:name w:val="Resumo"/>
-    <w:basedOn w:val="Cabealho"/>
+    <w:basedOn w:val="Header"/>
     <w:pPr>
       <w:spacing w:before="120" w:after="120"/>
       <w:jc w:val="both"/>
@@ -2739,12 +4013,12 @@
   </w:style>
   <w:style w:type="paragraph" w:customStyle="1" w:styleId="Contedodoquadro">
     <w:name w:val="Conteúdo do quadro"/>
-    <w:basedOn w:val="Corpodetexto"/>
-  </w:style>
-  <w:style w:type="paragraph" w:styleId="Textodebalo">
+    <w:basedOn w:val="BodyText"/>
+  </w:style>
+  <w:style w:type="paragraph" w:styleId="BalloonText">
     <w:name w:val="Balloon Text"/>
     <w:basedOn w:val="Normal"/>
-    <w:link w:val="TextodebaloChar"/>
+    <w:link w:val="BalloonTextChar"/>
     <w:rsid w:val="0006433E"/>
     <w:rPr>
       <w:rFonts w:ascii="Tahoma" w:hAnsi="Tahoma" w:cs="Tahoma"/>
@@ -2752,9 +4026,9 @@
       <w:szCs w:val="16"/>
     </w:rPr>
   </w:style>
-  <w:style w:type="character" w:customStyle="1" w:styleId="TextodebaloChar">
-    <w:name w:val="Texto de balão Char"/>
-    <w:link w:val="Textodebalo"/>
+  <w:style w:type="character" w:customStyle="1" w:styleId="BalloonTextChar">
+    <w:name w:val="Balloon Text Char"/>
+    <w:link w:val="BalloonText"/>
     <w:rsid w:val="0006433E"/>
     <w:rPr>
       <w:rFonts w:ascii="Tahoma" w:hAnsi="Tahoma" w:cs="Tahoma"/>
@@ -2924,10 +4198,10 @@
       <w:lang w:eastAsia="ar-SA"/>
     </w:rPr>
   </w:style>
-  <w:style w:type="paragraph" w:styleId="Ttulo1">
+  <w:style w:type="paragraph" w:styleId="Heading1">
     <w:name w:val="heading 1"/>
     <w:basedOn w:val="Normal"/>
-    <w:next w:val="Corpodetexto"/>
+    <w:next w:val="BodyText"/>
     <w:qFormat/>
     <w:pPr>
       <w:keepNext/>
@@ -2947,13 +4221,13 @@
       <w:szCs w:val="20"/>
     </w:rPr>
   </w:style>
-  <w:style w:type="character" w:default="1" w:styleId="Fontepargpadro">
+  <w:style w:type="character" w:default="1" w:styleId="DefaultParagraphFont">
     <w:name w:val="Default Paragraph Font"/>
     <w:uiPriority w:val="1"/>
     <w:semiHidden/>
     <w:unhideWhenUsed/>
   </w:style>
-  <w:style w:type="table" w:default="1" w:styleId="Tabelanormal">
+  <w:style w:type="table" w:default="1" w:styleId="TableNormal">
     <w:name w:val="Normal Table"/>
     <w:uiPriority w:val="99"/>
     <w:semiHidden/>
@@ -2968,7 +4242,7 @@
       </w:tblCellMar>
     </w:tblPr>
   </w:style>
-  <w:style w:type="numbering" w:default="1" w:styleId="Semlista">
+  <w:style w:type="numbering" w:default="1" w:styleId="NoList">
     <w:name w:val="No List"/>
     <w:uiPriority w:val="99"/>
     <w:semiHidden/>
@@ -2984,32 +4258,32 @@
       <w:u w:val="single"/>
     </w:rPr>
   </w:style>
-  <w:style w:type="character" w:styleId="Forte">
+  <w:style w:type="character" w:styleId="Strong">
     <w:name w:val="Strong"/>
     <w:qFormat/>
     <w:rPr>
       <w:b/>
     </w:rPr>
   </w:style>
-  <w:style w:type="character" w:styleId="Nmerodepgina">
+  <w:style w:type="character" w:styleId="PageNumber">
     <w:name w:val="page number"/>
     <w:basedOn w:val="Fontepargpadro1"/>
   </w:style>
-  <w:style w:type="character" w:styleId="HiperlinkVisitado">
+  <w:style w:type="character" w:styleId="FollowedHyperlink">
     <w:name w:val="FollowedHyperlink"/>
     <w:rPr>
       <w:color w:val="800080"/>
       <w:u w:val="single"/>
     </w:rPr>
   </w:style>
-  <w:style w:type="character" w:styleId="Nmerodelinha">
+  <w:style w:type="character" w:styleId="LineNumber">
     <w:name w:val="line number"/>
     <w:basedOn w:val="Fontepargpadro1"/>
   </w:style>
   <w:style w:type="paragraph" w:customStyle="1" w:styleId="Captulo">
     <w:name w:val="Capítulo"/>
     <w:basedOn w:val="Normal"/>
-    <w:next w:val="Corpodetexto"/>
+    <w:next w:val="BodyText"/>
     <w:pPr>
       <w:keepNext/>
       <w:spacing w:before="240" w:after="120"/>
@@ -3020,16 +4294,16 @@
       <w:szCs w:val="28"/>
     </w:rPr>
   </w:style>
-  <w:style w:type="paragraph" w:styleId="Corpodetexto">
+  <w:style w:type="paragraph" w:styleId="BodyText">
     <w:name w:val="Body Text"/>
     <w:basedOn w:val="Normal"/>
     <w:pPr>
       <w:spacing w:after="120"/>
     </w:pPr>
   </w:style>
-  <w:style w:type="paragraph" w:styleId="Lista">
+  <w:style w:type="paragraph" w:styleId="List">
     <w:name w:val="List"/>
-    <w:basedOn w:val="Corpodetexto"/>
+    <w:basedOn w:val="BodyText"/>
   </w:style>
   <w:style w:type="paragraph" w:customStyle="1" w:styleId="Legenda1">
     <w:name w:val="Legenda1"/>
@@ -3062,7 +4336,7 @@
       <w:bCs/>
     </w:rPr>
   </w:style>
-  <w:style w:type="paragraph" w:styleId="Cabealho">
+  <w:style w:type="paragraph" w:styleId="Header">
     <w:name w:val="header"/>
     <w:basedOn w:val="Normal"/>
     <w:pPr>
@@ -3072,7 +4346,7 @@
       </w:tabs>
     </w:pPr>
   </w:style>
-  <w:style w:type="paragraph" w:styleId="Rodap">
+  <w:style w:type="paragraph" w:styleId="Footer">
     <w:name w:val="footer"/>
     <w:basedOn w:val="Normal"/>
     <w:pPr>
@@ -3133,7 +4407,7 @@
   </w:style>
   <w:style w:type="paragraph" w:customStyle="1" w:styleId="Resumo">
     <w:name w:val="Resumo"/>
-    <w:basedOn w:val="Cabealho"/>
+    <w:basedOn w:val="Header"/>
     <w:pPr>
       <w:spacing w:before="120" w:after="120"/>
       <w:jc w:val="both"/>
@@ -3172,12 +4446,12 @@
   </w:style>
   <w:style w:type="paragraph" w:customStyle="1" w:styleId="Contedodoquadro">
     <w:name w:val="Conteúdo do quadro"/>
-    <w:basedOn w:val="Corpodetexto"/>
-  </w:style>
-  <w:style w:type="paragraph" w:styleId="Textodebalo">
+    <w:basedOn w:val="BodyText"/>
+  </w:style>
+  <w:style w:type="paragraph" w:styleId="BalloonText">
     <w:name w:val="Balloon Text"/>
     <w:basedOn w:val="Normal"/>
-    <w:link w:val="TextodebaloChar"/>
+    <w:link w:val="BalloonTextChar"/>
     <w:rsid w:val="0006433E"/>
     <w:rPr>
       <w:rFonts w:ascii="Tahoma" w:hAnsi="Tahoma" w:cs="Tahoma"/>
@@ -3185,9 +4459,9 @@
       <w:szCs w:val="16"/>
     </w:rPr>
   </w:style>
-  <w:style w:type="character" w:customStyle="1" w:styleId="TextodebaloChar">
-    <w:name w:val="Texto de balão Char"/>
-    <w:link w:val="Textodebalo"/>
+  <w:style w:type="character" w:customStyle="1" w:styleId="BalloonTextChar">
+    <w:name w:val="Balloon Text Char"/>
+    <w:link w:val="BalloonText"/>
     <w:rsid w:val="0006433E"/>
     <w:rPr>
       <w:rFonts w:ascii="Tahoma" w:hAnsi="Tahoma" w:cs="Tahoma"/>
@@ -3454,7 +4728,7 @@
   <a:extraClrSchemeLst/>
   <a:extLst>
     <a:ext uri="{05A4C25C-085E-4340-85A3-A5531E510DB2}">
-      <thm15:themeFamily xmlns:thm15="http://schemas.microsoft.com/office/thememl/2012/main" xmlns="" name="Office Theme" id="{62F939B6-93AF-4DB8-9C6B-D6C7DFDC589F}" vid="{4A3C46E8-61CC-4603-A589-7422A47A8E4A}"/>
+      <thm15:themeFamily xmlns="" xmlns:thm15="http://schemas.microsoft.com/office/thememl/2012/main" name="Office Theme" id="{62F939B6-93AF-4DB8-9C6B-D6C7DFDC589F}" vid="{4A3C46E8-61CC-4603-A589-7422A47A8E4A}"/>
     </a:ext>
   </a:extLst>
 </a:theme>
@@ -3465,7 +4739,7 @@
 </file>
 
 <file path=customXml/itemProps1.xml><?xml version="1.0" encoding="utf-8"?>
-<ds:datastoreItem xmlns:ds="http://schemas.openxmlformats.org/officeDocument/2006/customXml" ds:itemID="{6BD2D037-93DC-4134-A9BC-F7728B60BB92}">
+<ds:datastoreItem xmlns:ds="http://schemas.openxmlformats.org/officeDocument/2006/customXml" ds:itemID="{859B5F0D-05D9-4F0E-BFB1-D13A95943CD2}">
   <ds:schemaRefs>
     <ds:schemaRef ds:uri="http://schemas.openxmlformats.org/officeDocument/2006/bibliography"/>
   </ds:schemaRefs>

</xml_diff>

<commit_message>
docs: Add Discussao section
</commit_message>
<xml_diff>
--- a/inicepg/ethervotes-paper-pt-inic.docx
+++ b/inicepg/ethervotes-paper-pt-inic.docx
@@ -1177,7 +1177,7 @@
       <w:r>
         <w:rPr>
           <w:noProof/>
-          <w:lang w:val="en-US" w:eastAsia="en-US"/>
+          <w:lang w:val="pt-BR" w:eastAsia="pt-BR"/>
         </w:rPr>
         <w:drawing>
           <wp:inline distT="0" distB="0" distL="0" distR="0">
@@ -1599,7 +1599,7 @@
       <w:r>
         <w:rPr>
           <w:noProof/>
-          <w:lang w:val="en-US" w:eastAsia="en-US"/>
+          <w:lang w:val="pt-BR" w:eastAsia="pt-BR"/>
         </w:rPr>
         <w:drawing>
           <wp:inline distT="0" distB="0" distL="0" distR="0">
@@ -1682,137 +1682,873 @@
           <w:lang w:val="pt-BR"/>
         </w:rPr>
       </w:pPr>
+    </w:p>
+    <w:p>
+      <w:pPr>
+        <w:pStyle w:val="TextosemFormatao1"/>
+        <w:ind w:firstLine="360"/>
+        <w:jc w:val="both"/>
+        <w:rPr>
+          <w:rFonts w:ascii="Arial" w:hAnsi="Arial"/>
+          <w:lang w:val="pt-BR"/>
+        </w:rPr>
+      </w:pPr>
+      <w:r>
+        <w:rPr>
+          <w:rFonts w:ascii="Arial" w:hAnsi="Arial"/>
+          <w:lang w:val="pt-BR"/>
+        </w:rPr>
+        <w:t xml:space="preserve">Cada transação confirmada e incluída em um bloco na rede </w:t>
+      </w:r>
+      <w:r>
+        <w:rPr>
+          <w:rFonts w:ascii="Arial" w:hAnsi="Arial"/>
+          <w:i/>
+          <w:lang w:val="pt-BR"/>
+        </w:rPr>
+        <w:t>Ethereum</w:t>
+      </w:r>
+      <w:r>
+        <w:rPr>
+          <w:rFonts w:ascii="Arial" w:hAnsi="Arial"/>
+          <w:lang w:val="pt-BR"/>
+        </w:rPr>
+        <w:t xml:space="preserve">, produz um </w:t>
+      </w:r>
+      <w:r>
+        <w:rPr>
+          <w:rFonts w:ascii="Arial" w:hAnsi="Arial"/>
+          <w:i/>
+          <w:lang w:val="pt-BR"/>
+        </w:rPr>
+        <w:t>hash</w:t>
+      </w:r>
+      <w:r>
+        <w:rPr>
+          <w:rFonts w:ascii="Arial" w:hAnsi="Arial"/>
+          <w:lang w:val="pt-BR"/>
+        </w:rPr>
+        <w:t xml:space="preserve"> que a identifica unicamente. Uma busca em um explorador de blocos com este </w:t>
+      </w:r>
+      <w:r>
+        <w:rPr>
+          <w:rFonts w:ascii="Arial" w:hAnsi="Arial"/>
+          <w:i/>
+          <w:lang w:val="pt-BR"/>
+        </w:rPr>
+        <w:t>hash</w:t>
+      </w:r>
+      <w:r>
+        <w:rPr>
+          <w:rFonts w:ascii="Arial" w:hAnsi="Arial"/>
+          <w:lang w:val="pt-BR"/>
+        </w:rPr>
+        <w:t>, permite saber a chave pública que a assinou</w:t>
+      </w:r>
+      <w:r>
+        <w:rPr>
+          <w:rFonts w:ascii="Arial" w:hAnsi="Arial"/>
+          <w:lang w:val="pt-BR"/>
+        </w:rPr>
+        <w:t xml:space="preserve"> a transação</w:t>
+      </w:r>
+      <w:r>
+        <w:rPr>
+          <w:rFonts w:ascii="Arial" w:hAnsi="Arial"/>
+          <w:lang w:val="pt-BR"/>
+        </w:rPr>
+        <w:t xml:space="preserve"> e a chave pública da carteira destino. Consequentemente, este </w:t>
+      </w:r>
+      <w:r>
+        <w:rPr>
+          <w:rFonts w:ascii="Arial" w:hAnsi="Arial"/>
+          <w:i/>
+          <w:lang w:val="pt-BR"/>
+        </w:rPr>
+        <w:t>hash</w:t>
+      </w:r>
+      <w:r>
+        <w:rPr>
+          <w:rFonts w:ascii="Arial" w:hAnsi="Arial"/>
+          <w:lang w:val="pt-BR"/>
+        </w:rPr>
+        <w:t xml:space="preserve"> identifica a urna de onde um determinado voto saiu e qual candidato recebeu o voto.</w:t>
+      </w:r>
+      <w:r>
+        <w:rPr>
+          <w:rFonts w:ascii="Arial" w:hAnsi="Arial"/>
+          <w:lang w:val="pt-BR"/>
+        </w:rPr>
+        <w:t xml:space="preserve"> O sistema Ethervoltz explora este fato para criar um laço entre as provas impressas e aos registros digitais, ao incluir este hash nos votos impressos. A</w:t>
+      </w:r>
+      <w:r>
+        <w:rPr>
+          <w:rFonts w:ascii="Arial" w:hAnsi="Arial"/>
+          <w:lang w:val="pt-BR"/>
+        </w:rPr>
+        <w:t xml:space="preserve"> Figura 2 mostra informações que devem estar incluídas no VICE utilizado pelo sistema Ethervoltz</w:t>
+      </w:r>
+      <w:r>
+        <w:rPr>
+          <w:rFonts w:ascii="Arial" w:hAnsi="Arial"/>
+          <w:lang w:val="pt-BR"/>
+        </w:rPr>
+        <w:t>.</w:t>
+      </w:r>
+    </w:p>
+    <w:p>
+      <w:pPr>
+        <w:pStyle w:val="TextosemFormatao1"/>
+        <w:jc w:val="both"/>
+        <w:rPr>
+          <w:rFonts w:ascii="Arial" w:hAnsi="Arial"/>
+          <w:lang w:val="pt-BR"/>
+        </w:rPr>
+      </w:pPr>
+    </w:p>
+    <w:p>
+      <w:pPr>
+        <w:pStyle w:val="TextosemFormatao1"/>
+        <w:jc w:val="both"/>
+        <w:rPr>
+          <w:rFonts w:ascii="Arial" w:hAnsi="Arial" w:cs="Arial"/>
+          <w:b/>
+          <w:lang w:val="pt-BR"/>
+        </w:rPr>
+      </w:pPr>
+      <w:r>
+        <w:rPr>
+          <w:rFonts w:ascii="Arial" w:hAnsi="Arial" w:cs="Arial"/>
+          <w:b/>
+          <w:lang w:val="pt-BR"/>
+        </w:rPr>
+        <w:t>Resultados</w:t>
+      </w:r>
+    </w:p>
+    <w:p>
+      <w:pPr>
+        <w:pStyle w:val="TextosemFormatao1"/>
+        <w:jc w:val="both"/>
+        <w:rPr>
+          <w:rFonts w:ascii="Arial" w:hAnsi="Arial" w:cs="Arial"/>
+          <w:lang w:val="pt-BR"/>
+        </w:rPr>
+      </w:pPr>
+    </w:p>
+    <w:p>
+      <w:pPr>
+        <w:pStyle w:val="TextosemFormatao1"/>
+        <w:ind w:firstLine="284"/>
+        <w:jc w:val="both"/>
+        <w:rPr>
+          <w:rFonts w:ascii="Arial" w:hAnsi="Arial" w:cs="Arial"/>
+          <w:lang w:val="pt-BR"/>
+        </w:rPr>
+      </w:pPr>
+      <w:r>
+        <w:rPr>
+          <w:rFonts w:ascii="Arial" w:hAnsi="Arial" w:cs="Arial"/>
+          <w:lang w:val="pt-BR"/>
+        </w:rPr>
+        <w:t>Todo.</w:t>
+      </w:r>
+    </w:p>
+    <w:p>
+      <w:pPr>
+        <w:pStyle w:val="TextosemFormatao1"/>
+        <w:jc w:val="both"/>
+        <w:rPr>
+          <w:rFonts w:ascii="Arial" w:hAnsi="Arial" w:cs="Arial"/>
+          <w:lang w:val="pt-BR"/>
+        </w:rPr>
+      </w:pPr>
+    </w:p>
+    <w:p>
+      <w:pPr>
+        <w:pStyle w:val="TextosemFormatao1"/>
+        <w:jc w:val="both"/>
+        <w:rPr>
+          <w:rFonts w:ascii="Arial" w:hAnsi="Arial" w:cs="Arial"/>
+          <w:b/>
+          <w:lang w:val="pt-BR"/>
+        </w:rPr>
+      </w:pPr>
+      <w:r>
+        <w:rPr>
+          <w:rFonts w:ascii="Arial" w:hAnsi="Arial" w:cs="Arial"/>
+          <w:b/>
+          <w:lang w:val="pt-BR"/>
+        </w:rPr>
+        <w:t>Discussão</w:t>
+      </w:r>
+    </w:p>
+    <w:p>
+      <w:pPr>
+        <w:pStyle w:val="TextosemFormatao1"/>
+        <w:jc w:val="both"/>
+        <w:rPr>
+          <w:rFonts w:ascii="Arial" w:hAnsi="Arial" w:cs="Arial"/>
+          <w:lang w:val="pt-BR"/>
+        </w:rPr>
+      </w:pPr>
+    </w:p>
+    <w:p>
+      <w:pPr>
+        <w:pStyle w:val="TextosemFormatao1"/>
+        <w:ind w:firstLine="360"/>
+        <w:rPr>
+          <w:rFonts w:ascii="Arial" w:hAnsi="Arial" w:cs="Arial"/>
+          <w:lang w:val="pt-BR"/>
+        </w:rPr>
+      </w:pPr>
+      <w:r>
+        <w:rPr>
+          <w:rFonts w:ascii="Arial" w:hAnsi="Arial" w:cs="Arial"/>
+          <w:lang w:val="pt-BR"/>
+        </w:rPr>
+        <w:t xml:space="preserve">Em sistemas eleitorais de primeira, segunda e terceira geração, todo o processo de auditoria precisa necessariamente envolver o administrador, já que este tem custódia de todas as provas do processo eleitoral. No sistema proposto, apesar do administrador ser o responsável pela produção do código fonte, o </w:t>
+      </w:r>
+      <w:r>
+        <w:rPr>
+          <w:rFonts w:ascii="Arial" w:hAnsi="Arial" w:cs="Arial"/>
+          <w:lang w:val="pt-BR"/>
+        </w:rPr>
+        <w:t>software</w:t>
+      </w:r>
+      <w:r>
+        <w:rPr>
+          <w:rFonts w:ascii="Arial" w:hAnsi="Arial" w:cs="Arial"/>
+          <w:lang w:val="pt-BR"/>
+        </w:rPr>
+        <w:t xml:space="preserve"> e banco de dados</w:t>
+      </w:r>
+      <w:r>
+        <w:rPr>
+          <w:rFonts w:ascii="Arial" w:hAnsi="Arial" w:cs="Arial"/>
+          <w:lang w:val="pt-BR"/>
+        </w:rPr>
+        <w:t xml:space="preserve"> que gerenciam os registros digitais de voto,</w:t>
+      </w:r>
+      <w:r>
+        <w:rPr>
+          <w:rFonts w:ascii="Arial" w:hAnsi="Arial" w:cs="Arial"/>
+          <w:lang w:val="pt-BR"/>
+        </w:rPr>
+        <w:t xml:space="preserve"> não </w:t>
+      </w:r>
+      <w:proofErr w:type="gramStart"/>
+      <w:r>
+        <w:rPr>
+          <w:rFonts w:ascii="Arial" w:hAnsi="Arial" w:cs="Arial"/>
+          <w:lang w:val="pt-BR"/>
+        </w:rPr>
+        <w:t>e</w:t>
+      </w:r>
       <w:bookmarkStart w:id="0" w:name="_GoBack"/>
       <w:bookmarkEnd w:id="0"/>
+      <w:r>
+        <w:rPr>
+          <w:rFonts w:ascii="Arial" w:hAnsi="Arial" w:cs="Arial"/>
+          <w:lang w:val="pt-BR"/>
+        </w:rPr>
+        <w:t>stão</w:t>
+      </w:r>
+      <w:proofErr w:type="gramEnd"/>
+      <w:r>
+        <w:rPr>
+          <w:rFonts w:ascii="Arial" w:hAnsi="Arial" w:cs="Arial"/>
+          <w:lang w:val="pt-BR"/>
+        </w:rPr>
+        <w:t xml:space="preserve"> sob o controle do mesmo e consequentemente, parte da auditoria pode ocorrer sem a necessidade do envolvimento do administrador. </w:t>
+      </w:r>
+      <w:r>
+        <w:rPr>
+          <w:rFonts w:ascii="Arial" w:hAnsi="Arial" w:cs="Arial"/>
+          <w:lang w:val="pt-BR"/>
+        </w:rPr>
+        <w:t xml:space="preserve">De fato, utilizando apenas um navegador de blocos, qualquer pessoa pode analisar as transferências de </w:t>
+      </w:r>
+      <w:proofErr w:type="spellStart"/>
+      <w:proofErr w:type="gramStart"/>
+      <w:r>
+        <w:rPr>
+          <w:rFonts w:ascii="Arial" w:hAnsi="Arial" w:cs="Arial"/>
+          <w:lang w:val="pt-BR"/>
+        </w:rPr>
+        <w:t>VoltTokens</w:t>
+      </w:r>
+      <w:proofErr w:type="spellEnd"/>
+      <w:proofErr w:type="gramEnd"/>
+      <w:r>
+        <w:rPr>
+          <w:rFonts w:ascii="Arial" w:hAnsi="Arial" w:cs="Arial"/>
+          <w:lang w:val="pt-BR"/>
+        </w:rPr>
+        <w:t xml:space="preserve">, em busca de endereços e carteiras que não foram anunciados em cerimônia oficial pelo administrador. </w:t>
+      </w:r>
     </w:p>
     <w:p>
       <w:pPr>
         <w:pStyle w:val="TextosemFormatao1"/>
         <w:ind w:firstLine="360"/>
+        <w:rPr>
+          <w:rFonts w:ascii="Arial" w:hAnsi="Arial" w:cs="Arial"/>
+          <w:lang w:val="pt-BR"/>
+        </w:rPr>
+      </w:pPr>
+      <w:r>
+        <w:rPr>
+          <w:rFonts w:ascii="Arial" w:hAnsi="Arial" w:cs="Arial"/>
+          <w:lang w:val="pt-BR"/>
+        </w:rPr>
+        <w:lastRenderedPageBreak/>
+        <w:t>Já uma auditoria mais aprofundada pode ser conduzida da seguinte forma:</w:t>
+      </w:r>
+    </w:p>
+    <w:p>
+      <w:pPr>
+        <w:pStyle w:val="TextosemFormatao1"/>
+        <w:rPr>
+          <w:rFonts w:ascii="Arial" w:hAnsi="Arial" w:cs="Arial"/>
+          <w:lang w:val="pt-BR"/>
+        </w:rPr>
+      </w:pPr>
+    </w:p>
+    <w:p>
+      <w:pPr>
+        <w:pStyle w:val="TextosemFormatao1"/>
+        <w:numPr>
+          <w:ilvl w:val="0"/>
+          <w:numId w:val="9"/>
+        </w:numPr>
+        <w:rPr>
+          <w:rFonts w:ascii="Arial" w:hAnsi="Arial" w:cs="Arial"/>
+          <w:lang w:val="pt-BR"/>
+        </w:rPr>
+      </w:pPr>
+      <w:r>
+        <w:rPr>
+          <w:rFonts w:ascii="Arial" w:hAnsi="Arial" w:cs="Arial"/>
+          <w:lang w:val="pt-BR"/>
+        </w:rPr>
+        <w:t xml:space="preserve">O auditor solicita </w:t>
+      </w:r>
+      <w:proofErr w:type="gramStart"/>
+      <w:r>
+        <w:rPr>
+          <w:rFonts w:ascii="Arial" w:hAnsi="Arial" w:cs="Arial"/>
+          <w:lang w:val="pt-BR"/>
+        </w:rPr>
+        <w:t>à</w:t>
+      </w:r>
+      <w:proofErr w:type="gramEnd"/>
+      <w:r>
+        <w:rPr>
+          <w:rFonts w:ascii="Arial" w:hAnsi="Arial" w:cs="Arial"/>
+          <w:lang w:val="pt-BR"/>
+        </w:rPr>
+        <w:t xml:space="preserve"> maquina virtual uma lista com todas as transações realizadas pela urna em questão, passando a chave pública da urna.</w:t>
+      </w:r>
+    </w:p>
+    <w:p>
+      <w:pPr>
+        <w:pStyle w:val="TextosemFormatao1"/>
+        <w:numPr>
+          <w:ilvl w:val="0"/>
+          <w:numId w:val="9"/>
+        </w:numPr>
+        <w:rPr>
+          <w:rFonts w:ascii="Arial" w:hAnsi="Arial" w:cs="Arial"/>
+          <w:lang w:val="pt-BR"/>
+        </w:rPr>
+      </w:pPr>
+      <w:r>
+        <w:rPr>
+          <w:rFonts w:ascii="Arial" w:hAnsi="Arial" w:cs="Arial"/>
+          <w:lang w:val="pt-BR"/>
+        </w:rPr>
+        <w:t>O auditor solicita ao administrador da eleição, a caixa contendo os votos impressos conferíveis pelo eleitor, da mesma urna.</w:t>
+      </w:r>
+    </w:p>
+    <w:p>
+      <w:pPr>
+        <w:pStyle w:val="TextosemFormatao1"/>
+        <w:numPr>
+          <w:ilvl w:val="0"/>
+          <w:numId w:val="9"/>
+        </w:numPr>
+        <w:rPr>
+          <w:rFonts w:ascii="Arial" w:hAnsi="Arial" w:cs="Arial"/>
+          <w:lang w:val="pt-BR"/>
+        </w:rPr>
+      </w:pPr>
+      <w:r>
+        <w:rPr>
+          <w:rFonts w:ascii="Arial" w:hAnsi="Arial" w:cs="Arial"/>
+          <w:lang w:val="pt-BR"/>
+        </w:rPr>
+        <w:t>O a</w:t>
+      </w:r>
+      <w:r>
+        <w:rPr>
+          <w:rFonts w:ascii="Arial" w:hAnsi="Arial" w:cs="Arial"/>
+          <w:lang w:val="pt-BR"/>
+        </w:rPr>
+        <w:t>uditor compara as duas provas, em busca de provas inconsistentes.</w:t>
+      </w:r>
+    </w:p>
+    <w:p>
+      <w:pPr>
+        <w:pStyle w:val="TextosemFormatao1"/>
+        <w:ind w:firstLine="360"/>
+        <w:rPr>
+          <w:rFonts w:ascii="Arial" w:hAnsi="Arial" w:cs="Arial"/>
+          <w:lang w:val="pt-BR"/>
+        </w:rPr>
+      </w:pPr>
+    </w:p>
+    <w:p>
+      <w:pPr>
+        <w:pStyle w:val="TextosemFormatao1"/>
+        <w:ind w:left="360"/>
+        <w:rPr>
+          <w:rFonts w:ascii="Arial" w:hAnsi="Arial" w:cs="Arial"/>
+          <w:lang w:val="pt-BR"/>
+        </w:rPr>
+      </w:pPr>
+      <w:r>
+        <w:rPr>
+          <w:rFonts w:ascii="Arial" w:hAnsi="Arial" w:cs="Arial"/>
+          <w:lang w:val="pt-BR"/>
+        </w:rPr>
+        <w:t>Alguns exemplos de inconsistências nas provas, e que caracterizam fraudes são listados a seguir.</w:t>
+      </w:r>
+    </w:p>
+    <w:p>
+      <w:pPr>
+        <w:pStyle w:val="TextosemFormatao1"/>
+        <w:ind w:left="360"/>
+        <w:rPr>
+          <w:rFonts w:ascii="Arial" w:hAnsi="Arial" w:cs="Arial"/>
+          <w:lang w:val="pt-BR"/>
+        </w:rPr>
+      </w:pPr>
+    </w:p>
+    <w:p>
+      <w:pPr>
+        <w:pStyle w:val="TextosemFormatao1"/>
+        <w:numPr>
+          <w:ilvl w:val="0"/>
+          <w:numId w:val="10"/>
+        </w:numPr>
+        <w:rPr>
+          <w:rFonts w:ascii="Arial" w:hAnsi="Arial" w:cs="Arial"/>
+          <w:lang w:val="pt-BR"/>
+        </w:rPr>
+      </w:pPr>
+      <w:r>
+        <w:rPr>
+          <w:rFonts w:ascii="Arial" w:hAnsi="Arial" w:cs="Arial"/>
+          <w:lang w:val="pt-BR"/>
+        </w:rPr>
+        <w:t xml:space="preserve">O número de </w:t>
+      </w:r>
+      <w:proofErr w:type="spellStart"/>
+      <w:r>
+        <w:rPr>
+          <w:rFonts w:ascii="Arial" w:hAnsi="Arial" w:cs="Arial"/>
+          <w:lang w:val="pt-BR"/>
+        </w:rPr>
+        <w:t>VICE's</w:t>
+      </w:r>
+      <w:proofErr w:type="spellEnd"/>
+      <w:r>
+        <w:rPr>
+          <w:rFonts w:ascii="Arial" w:hAnsi="Arial" w:cs="Arial"/>
+          <w:lang w:val="pt-BR"/>
+        </w:rPr>
+        <w:t xml:space="preserve"> na caixa</w:t>
+      </w:r>
+      <w:r>
+        <w:rPr>
+          <w:rFonts w:ascii="Arial" w:hAnsi="Arial" w:cs="Arial"/>
+          <w:lang w:val="pt-BR"/>
+        </w:rPr>
+        <w:t xml:space="preserve"> entregue pelo auditor é</w:t>
+      </w:r>
+      <w:r>
+        <w:rPr>
+          <w:rFonts w:ascii="Arial" w:hAnsi="Arial" w:cs="Arial"/>
+          <w:lang w:val="pt-BR"/>
+        </w:rPr>
+        <w:t xml:space="preserve"> </w:t>
+      </w:r>
+      <w:r>
+        <w:rPr>
+          <w:rFonts w:ascii="Arial" w:hAnsi="Arial" w:cs="Arial"/>
+          <w:lang w:val="pt-BR"/>
+        </w:rPr>
+        <w:t>diferente</w:t>
+      </w:r>
+      <w:r>
+        <w:rPr>
+          <w:rFonts w:ascii="Arial" w:hAnsi="Arial" w:cs="Arial"/>
+          <w:lang w:val="pt-BR"/>
+        </w:rPr>
+        <w:t xml:space="preserve"> </w:t>
+      </w:r>
+      <w:r>
+        <w:rPr>
+          <w:rFonts w:ascii="Arial" w:hAnsi="Arial" w:cs="Arial"/>
+          <w:lang w:val="pt-BR"/>
+        </w:rPr>
+        <w:t>d</w:t>
+      </w:r>
+      <w:r>
+        <w:rPr>
+          <w:rFonts w:ascii="Arial" w:hAnsi="Arial" w:cs="Arial"/>
+          <w:lang w:val="pt-BR"/>
+        </w:rPr>
+        <w:t xml:space="preserve">o número de registros de voto digital retornados pela máquina virtual </w:t>
+      </w:r>
+      <w:proofErr w:type="spellStart"/>
+      <w:r>
+        <w:rPr>
+          <w:rFonts w:ascii="Arial" w:hAnsi="Arial" w:cs="Arial"/>
+          <w:lang w:val="pt-BR"/>
+        </w:rPr>
+        <w:t>Ethereum</w:t>
+      </w:r>
+      <w:proofErr w:type="spellEnd"/>
+    </w:p>
+    <w:p>
+      <w:pPr>
+        <w:pStyle w:val="TextosemFormatao1"/>
+        <w:numPr>
+          <w:ilvl w:val="0"/>
+          <w:numId w:val="10"/>
+        </w:numPr>
+        <w:rPr>
+          <w:rFonts w:ascii="Arial" w:hAnsi="Arial" w:cs="Arial"/>
+          <w:lang w:val="pt-BR"/>
+        </w:rPr>
+      </w:pPr>
+      <w:r>
+        <w:rPr>
+          <w:rFonts w:ascii="Arial" w:hAnsi="Arial" w:cs="Arial"/>
+          <w:lang w:val="pt-BR"/>
+        </w:rPr>
+        <w:t xml:space="preserve">Algum </w:t>
+      </w:r>
+      <w:r>
+        <w:rPr>
+          <w:rFonts w:ascii="Arial" w:hAnsi="Arial" w:cs="Arial"/>
+          <w:lang w:val="pt-BR"/>
+        </w:rPr>
+        <w:t xml:space="preserve">registro digital de voto retornado pela máquina virtual </w:t>
+      </w:r>
+      <w:proofErr w:type="spellStart"/>
+      <w:r>
+        <w:rPr>
+          <w:rFonts w:ascii="Arial" w:hAnsi="Arial" w:cs="Arial"/>
+          <w:lang w:val="pt-BR"/>
+        </w:rPr>
+        <w:t>Ethereum</w:t>
+      </w:r>
+      <w:proofErr w:type="spellEnd"/>
+      <w:r>
+        <w:rPr>
+          <w:rFonts w:ascii="Arial" w:hAnsi="Arial" w:cs="Arial"/>
+          <w:lang w:val="pt-BR"/>
+        </w:rPr>
+        <w:t xml:space="preserve"> </w:t>
+      </w:r>
+      <w:r>
+        <w:rPr>
+          <w:rFonts w:ascii="Arial" w:hAnsi="Arial" w:cs="Arial"/>
+          <w:lang w:val="pt-BR"/>
+        </w:rPr>
+        <w:t>não possui seu</w:t>
+      </w:r>
+      <w:r>
+        <w:rPr>
+          <w:rFonts w:ascii="Arial" w:hAnsi="Arial" w:cs="Arial"/>
+          <w:lang w:val="pt-BR"/>
+        </w:rPr>
+        <w:t xml:space="preserve"> </w:t>
+      </w:r>
+      <w:proofErr w:type="gramStart"/>
+      <w:r>
+        <w:rPr>
+          <w:rFonts w:ascii="Arial" w:hAnsi="Arial" w:cs="Arial"/>
+          <w:lang w:val="pt-BR"/>
+        </w:rPr>
+        <w:t>VICE associado</w:t>
+      </w:r>
+      <w:proofErr w:type="gramEnd"/>
+      <w:r>
+        <w:rPr>
+          <w:rFonts w:ascii="Arial" w:hAnsi="Arial" w:cs="Arial"/>
+          <w:lang w:val="pt-BR"/>
+        </w:rPr>
+        <w:t xml:space="preserve"> na caixa que o administrador entregou ao auditor.</w:t>
+      </w:r>
+    </w:p>
+    <w:p>
+      <w:pPr>
+        <w:pStyle w:val="TextosemFormatao1"/>
+        <w:numPr>
+          <w:ilvl w:val="0"/>
+          <w:numId w:val="10"/>
+        </w:numPr>
+        <w:rPr>
+          <w:rFonts w:ascii="Arial" w:hAnsi="Arial" w:cs="Arial"/>
+          <w:lang w:val="pt-BR"/>
+        </w:rPr>
+      </w:pPr>
+      <w:r>
+        <w:rPr>
+          <w:rFonts w:ascii="Arial" w:hAnsi="Arial" w:cs="Arial"/>
+          <w:lang w:val="pt-BR"/>
+        </w:rPr>
+        <w:t xml:space="preserve">Algum </w:t>
+      </w:r>
+      <w:r>
+        <w:rPr>
+          <w:rFonts w:ascii="Arial" w:hAnsi="Arial" w:cs="Arial"/>
+          <w:lang w:val="pt-BR"/>
+        </w:rPr>
+        <w:t xml:space="preserve">VICE </w:t>
+      </w:r>
+      <w:r>
+        <w:rPr>
+          <w:rFonts w:ascii="Arial" w:hAnsi="Arial" w:cs="Arial"/>
+          <w:lang w:val="pt-BR"/>
+        </w:rPr>
+        <w:t>não possui</w:t>
+      </w:r>
+      <w:r>
+        <w:rPr>
+          <w:rFonts w:ascii="Arial" w:hAnsi="Arial" w:cs="Arial"/>
+          <w:lang w:val="pt-BR"/>
+        </w:rPr>
+        <w:t xml:space="preserve"> ter um </w:t>
+      </w:r>
+      <w:proofErr w:type="spellStart"/>
+      <w:r>
+        <w:rPr>
+          <w:rFonts w:ascii="Arial" w:hAnsi="Arial" w:cs="Arial"/>
+          <w:lang w:val="pt-BR"/>
+        </w:rPr>
+        <w:t>hash</w:t>
+      </w:r>
+      <w:proofErr w:type="spellEnd"/>
+      <w:r>
+        <w:rPr>
+          <w:rFonts w:ascii="Arial" w:hAnsi="Arial" w:cs="Arial"/>
+          <w:lang w:val="pt-BR"/>
+        </w:rPr>
+        <w:t xml:space="preserve"> válido.</w:t>
+      </w:r>
+    </w:p>
+    <w:p>
+      <w:pPr>
+        <w:pStyle w:val="TextosemFormatao1"/>
+        <w:ind w:left="360"/>
+        <w:rPr>
+          <w:rFonts w:ascii="Arial" w:hAnsi="Arial" w:cs="Arial"/>
+          <w:lang w:val="pt-BR"/>
+        </w:rPr>
+      </w:pPr>
+    </w:p>
+    <w:p>
+      <w:pPr>
+        <w:pStyle w:val="TextosemFormatao1"/>
+        <w:ind w:left="360"/>
+        <w:rPr>
+          <w:rFonts w:ascii="Arial" w:hAnsi="Arial" w:cs="Arial"/>
+          <w:lang w:val="pt-BR"/>
+        </w:rPr>
+      </w:pPr>
+      <w:r>
+        <w:rPr>
+          <w:rFonts w:ascii="Arial" w:hAnsi="Arial" w:cs="Arial"/>
+          <w:lang w:val="pt-BR"/>
+        </w:rPr>
+        <w:t xml:space="preserve">Um </w:t>
+      </w:r>
+      <w:proofErr w:type="spellStart"/>
+      <w:r>
+        <w:rPr>
+          <w:rFonts w:ascii="Arial" w:hAnsi="Arial" w:cs="Arial"/>
+          <w:lang w:val="pt-BR"/>
+        </w:rPr>
+        <w:t>hash</w:t>
+      </w:r>
+      <w:proofErr w:type="spellEnd"/>
+      <w:r>
+        <w:rPr>
+          <w:rFonts w:ascii="Arial" w:hAnsi="Arial" w:cs="Arial"/>
+          <w:lang w:val="pt-BR"/>
+        </w:rPr>
+        <w:t xml:space="preserve"> impresso no VICE é considerado válido se:</w:t>
+      </w:r>
+    </w:p>
+    <w:p>
+      <w:pPr>
+        <w:pStyle w:val="TextosemFormatao1"/>
+        <w:ind w:left="360"/>
+        <w:rPr>
+          <w:rFonts w:ascii="Arial" w:hAnsi="Arial" w:cs="Arial"/>
+          <w:lang w:val="pt-BR"/>
+        </w:rPr>
+      </w:pPr>
+    </w:p>
+    <w:p>
+      <w:pPr>
+        <w:pStyle w:val="TextosemFormatao1"/>
+        <w:numPr>
+          <w:ilvl w:val="0"/>
+          <w:numId w:val="11"/>
+        </w:numPr>
+        <w:rPr>
+          <w:rFonts w:ascii="Arial" w:hAnsi="Arial" w:cs="Arial"/>
+          <w:lang w:val="pt-BR"/>
+        </w:rPr>
+      </w:pPr>
+      <w:r>
+        <w:rPr>
+          <w:rFonts w:ascii="Arial" w:hAnsi="Arial" w:cs="Arial"/>
+          <w:lang w:val="pt-BR"/>
+        </w:rPr>
+        <w:t xml:space="preserve">Ele existir no </w:t>
+      </w:r>
+      <w:proofErr w:type="spellStart"/>
+      <w:r>
+        <w:rPr>
+          <w:rFonts w:ascii="Arial" w:hAnsi="Arial" w:cs="Arial"/>
+          <w:lang w:val="pt-BR"/>
+        </w:rPr>
+        <w:t>blockchain</w:t>
+      </w:r>
+      <w:proofErr w:type="spellEnd"/>
+      <w:r>
+        <w:rPr>
+          <w:rFonts w:ascii="Arial" w:hAnsi="Arial" w:cs="Arial"/>
+          <w:lang w:val="pt-BR"/>
+        </w:rPr>
+        <w:t xml:space="preserve"> </w:t>
+      </w:r>
+      <w:proofErr w:type="spellStart"/>
+      <w:r>
+        <w:rPr>
+          <w:rFonts w:ascii="Arial" w:hAnsi="Arial" w:cs="Arial"/>
+          <w:lang w:val="pt-BR"/>
+        </w:rPr>
+        <w:t>Ethereum</w:t>
+      </w:r>
+      <w:proofErr w:type="spellEnd"/>
+    </w:p>
+    <w:p>
+      <w:pPr>
+        <w:pStyle w:val="TextosemFormatao1"/>
+        <w:numPr>
+          <w:ilvl w:val="0"/>
+          <w:numId w:val="11"/>
+        </w:numPr>
+        <w:rPr>
+          <w:rFonts w:ascii="Arial" w:hAnsi="Arial" w:cs="Arial"/>
+          <w:lang w:val="pt-BR"/>
+        </w:rPr>
+      </w:pPr>
+      <w:r>
+        <w:rPr>
+          <w:rFonts w:ascii="Arial" w:hAnsi="Arial" w:cs="Arial"/>
+          <w:lang w:val="pt-BR"/>
+        </w:rPr>
+        <w:t>O endereço do remetente for igual ao da urna que está sendo auditada</w:t>
+      </w:r>
+    </w:p>
+    <w:p>
+      <w:pPr>
+        <w:pStyle w:val="TextosemFormatao1"/>
+        <w:numPr>
+          <w:ilvl w:val="0"/>
+          <w:numId w:val="11"/>
+        </w:numPr>
+        <w:rPr>
+          <w:rFonts w:ascii="Arial" w:hAnsi="Arial" w:cs="Arial"/>
+          <w:lang w:val="pt-BR"/>
+        </w:rPr>
+      </w:pPr>
+      <w:r>
+        <w:rPr>
+          <w:rFonts w:ascii="Arial" w:hAnsi="Arial" w:cs="Arial"/>
+          <w:lang w:val="pt-BR"/>
+        </w:rPr>
+        <w:t>O endereço da carteira do candidato que recebeu o voto for o mesmo que o impresso no VICE</w:t>
+      </w:r>
+    </w:p>
+    <w:p>
+      <w:pPr>
+        <w:pStyle w:val="TextosemFormatao1"/>
+        <w:numPr>
+          <w:ilvl w:val="0"/>
+          <w:numId w:val="11"/>
+        </w:numPr>
+        <w:rPr>
+          <w:rFonts w:ascii="Arial" w:hAnsi="Arial" w:cs="Arial"/>
+          <w:lang w:val="pt-BR"/>
+        </w:rPr>
+      </w:pPr>
+      <w:r>
+        <w:rPr>
+          <w:rFonts w:ascii="Arial" w:hAnsi="Arial" w:cs="Arial"/>
+          <w:lang w:val="pt-BR"/>
+        </w:rPr>
+        <w:t xml:space="preserve">O endereço do contrato da </w:t>
+      </w:r>
+      <w:proofErr w:type="spellStart"/>
+      <w:r>
+        <w:rPr>
+          <w:rFonts w:ascii="Arial" w:hAnsi="Arial" w:cs="Arial"/>
+          <w:lang w:val="pt-BR"/>
+        </w:rPr>
+        <w:t>criptomoeda</w:t>
+      </w:r>
+      <w:proofErr w:type="spellEnd"/>
+      <w:r>
+        <w:rPr>
+          <w:rFonts w:ascii="Arial" w:hAnsi="Arial" w:cs="Arial"/>
+          <w:lang w:val="pt-BR"/>
+        </w:rPr>
+        <w:t xml:space="preserve"> for o mesmo publicado na cerimônia oficial.</w:t>
+      </w:r>
+    </w:p>
+    <w:p>
+      <w:pPr>
+        <w:pStyle w:val="TextosemFormatao1"/>
+        <w:ind w:left="360"/>
+        <w:rPr>
+          <w:rFonts w:ascii="Arial" w:hAnsi="Arial" w:cs="Arial"/>
+          <w:lang w:val="pt-BR"/>
+        </w:rPr>
+      </w:pPr>
+    </w:p>
+    <w:p>
+      <w:pPr>
+        <w:pStyle w:val="TextosemFormatao1"/>
+        <w:rPr>
+          <w:rFonts w:ascii="Arial" w:hAnsi="Arial" w:cs="Arial"/>
+          <w:lang w:val="pt-BR"/>
+        </w:rPr>
+      </w:pPr>
+    </w:p>
+    <w:p>
+      <w:pPr>
+        <w:pStyle w:val="TextosemFormatao1"/>
         <w:jc w:val="both"/>
         <w:rPr>
-          <w:rFonts w:ascii="Arial" w:hAnsi="Arial"/>
-          <w:lang w:val="pt-BR"/>
-        </w:rPr>
-      </w:pPr>
-      <w:r>
-        <w:rPr>
-          <w:rFonts w:ascii="Arial" w:hAnsi="Arial"/>
-          <w:lang w:val="pt-BR"/>
-        </w:rPr>
-        <w:t xml:space="preserve">Cada transação confirmada e incluída em um bloco na rede </w:t>
-      </w:r>
-      <w:r>
-        <w:rPr>
-          <w:rFonts w:ascii="Arial" w:hAnsi="Arial"/>
-          <w:i/>
-          <w:lang w:val="pt-BR"/>
-        </w:rPr>
-        <w:t>Ethereum</w:t>
-      </w:r>
-      <w:r>
-        <w:rPr>
-          <w:rFonts w:ascii="Arial" w:hAnsi="Arial"/>
-          <w:lang w:val="pt-BR"/>
-        </w:rPr>
-        <w:t xml:space="preserve">, produz um </w:t>
-      </w:r>
-      <w:r>
-        <w:rPr>
-          <w:rFonts w:ascii="Arial" w:hAnsi="Arial"/>
-          <w:i/>
-          <w:lang w:val="pt-BR"/>
-        </w:rPr>
-        <w:t>hash</w:t>
-      </w:r>
-      <w:r>
-        <w:rPr>
-          <w:rFonts w:ascii="Arial" w:hAnsi="Arial"/>
-          <w:lang w:val="pt-BR"/>
-        </w:rPr>
-        <w:t xml:space="preserve"> que a identifica unicamente. Uma busca em um explorador de blocos com este </w:t>
-      </w:r>
-      <w:r>
-        <w:rPr>
-          <w:rFonts w:ascii="Arial" w:hAnsi="Arial"/>
-          <w:i/>
-          <w:lang w:val="pt-BR"/>
-        </w:rPr>
-        <w:t>hash</w:t>
-      </w:r>
-      <w:r>
-        <w:rPr>
-          <w:rFonts w:ascii="Arial" w:hAnsi="Arial"/>
-          <w:lang w:val="pt-BR"/>
-        </w:rPr>
-        <w:t>, permite saber a chave pública que a assinou</w:t>
-      </w:r>
-      <w:r>
-        <w:rPr>
-          <w:rFonts w:ascii="Arial" w:hAnsi="Arial"/>
-          <w:lang w:val="pt-BR"/>
-        </w:rPr>
-        <w:t xml:space="preserve"> a transação</w:t>
-      </w:r>
-      <w:r>
-        <w:rPr>
-          <w:rFonts w:ascii="Arial" w:hAnsi="Arial"/>
-          <w:lang w:val="pt-BR"/>
-        </w:rPr>
-        <w:t xml:space="preserve"> e a chave pública da carteira destino. Consequentemente, este </w:t>
-      </w:r>
-      <w:r>
-        <w:rPr>
-          <w:rFonts w:ascii="Arial" w:hAnsi="Arial"/>
-          <w:i/>
-          <w:lang w:val="pt-BR"/>
-        </w:rPr>
-        <w:t>hash</w:t>
-      </w:r>
-      <w:r>
-        <w:rPr>
-          <w:rFonts w:ascii="Arial" w:hAnsi="Arial"/>
-          <w:lang w:val="pt-BR"/>
-        </w:rPr>
-        <w:t xml:space="preserve"> identifica a urna de onde um determinado voto saiu e qual candidato recebeu o voto.</w:t>
-      </w:r>
-      <w:r>
-        <w:rPr>
-          <w:rFonts w:ascii="Arial" w:hAnsi="Arial"/>
-          <w:lang w:val="pt-BR"/>
-        </w:rPr>
-        <w:t xml:space="preserve"> O sistema Ethervoltz explora este fato para criar um laço entre as provas impressas e aos registros digitais, ao incluir este hash nos votos impressos. A</w:t>
-      </w:r>
-      <w:r>
-        <w:rPr>
-          <w:rFonts w:ascii="Arial" w:hAnsi="Arial"/>
-          <w:lang w:val="pt-BR"/>
-        </w:rPr>
-        <w:t xml:space="preserve"> Figura 2 mostra informações que devem estar incluídas no VICE utilizado pelo sistema Ethervoltz</w:t>
-      </w:r>
-      <w:r>
-        <w:rPr>
-          <w:rFonts w:ascii="Arial" w:hAnsi="Arial"/>
-          <w:lang w:val="pt-BR"/>
-        </w:rPr>
-        <w:t>.</w:t>
-      </w:r>
-    </w:p>
-    <w:p>
-      <w:pPr>
-        <w:pStyle w:val="TextosemFormatao1"/>
-        <w:jc w:val="both"/>
-        <w:rPr>
-          <w:rFonts w:ascii="Arial" w:hAnsi="Arial"/>
-          <w:lang w:val="pt-BR"/>
-        </w:rPr>
-      </w:pPr>
-    </w:p>
-    <w:p>
-      <w:pPr>
-        <w:pStyle w:val="TextosemFormatao1"/>
-        <w:jc w:val="both"/>
-        <w:rPr>
           <w:rFonts w:ascii="Arial" w:hAnsi="Arial" w:cs="Arial"/>
           <w:b/>
           <w:lang w:val="pt-BR"/>
@@ -1824,7 +2560,7 @@
           <w:b/>
           <w:lang w:val="pt-BR"/>
         </w:rPr>
-        <w:t>Resultados</w:t>
+        <w:t>Conclusão</w:t>
       </w:r>
     </w:p>
     <w:p>
@@ -1852,54 +2588,25 @@
           <w:rFonts w:ascii="Arial" w:hAnsi="Arial" w:cs="Arial"/>
           <w:lang w:val="pt-BR"/>
         </w:rPr>
-        <w:t>O</w:t>
-      </w:r>
-      <w:r>
-        <w:rPr>
-          <w:rFonts w:ascii="Arial" w:hAnsi="Arial" w:cs="Arial"/>
-          <w:lang w:val="pt-BR"/>
-        </w:rPr>
-        <w:t>.</w:t>
-      </w:r>
-    </w:p>
-    <w:p>
-      <w:pPr>
-        <w:pStyle w:val="TextosemFormatao1"/>
-        <w:jc w:val="both"/>
-        <w:rPr>
-          <w:rFonts w:ascii="Arial" w:hAnsi="Arial" w:cs="Arial"/>
-          <w:lang w:val="pt-BR"/>
-        </w:rPr>
-      </w:pPr>
-    </w:p>
-    <w:p>
-      <w:pPr>
-        <w:pStyle w:val="TextosemFormatao1"/>
-        <w:jc w:val="both"/>
-        <w:rPr>
-          <w:rFonts w:ascii="Arial" w:hAnsi="Arial" w:cs="Arial"/>
-          <w:b/>
-          <w:lang w:val="pt-BR"/>
-        </w:rPr>
-      </w:pPr>
-      <w:r>
-        <w:rPr>
-          <w:rFonts w:ascii="Arial" w:hAnsi="Arial" w:cs="Arial"/>
-          <w:b/>
-          <w:lang w:val="pt-BR"/>
-        </w:rPr>
-        <w:t>Discussão</w:t>
-      </w:r>
-    </w:p>
-    <w:p>
-      <w:pPr>
-        <w:pStyle w:val="TextosemFormatao1"/>
-        <w:jc w:val="both"/>
-        <w:rPr>
-          <w:rFonts w:ascii="Arial" w:hAnsi="Arial" w:cs="Arial"/>
-          <w:lang w:val="pt-BR"/>
-        </w:rPr>
-      </w:pPr>
+        <w:t xml:space="preserve">EtherVoltz é uma proposta que visa decentralizar o processo eleitoral e de auditorias ao transferir a responsabilidade de gerenciar dos registros digitais de votos a um programa que executa em uma máquina virtual que não possui autoridade central, é imutável e resistente a censura. Ao transformar o voto do eleitor em uma criptomoeda, o sistema imediatamente ganha todas as propriedades de segurança do protocolo de consenso e de disponibilidade da rede </w:t>
+      </w:r>
+      <w:proofErr w:type="spellStart"/>
+      <w:r>
+        <w:rPr>
+          <w:rFonts w:ascii="Arial" w:hAnsi="Arial" w:cs="Arial"/>
+          <w:i/>
+          <w:lang w:val="pt-BR"/>
+        </w:rPr>
+        <w:t>peer-to-peer</w:t>
+      </w:r>
+      <w:proofErr w:type="spellEnd"/>
+      <w:r>
+        <w:rPr>
+          <w:rFonts w:ascii="Arial" w:hAnsi="Arial" w:cs="Arial"/>
+          <w:lang w:val="pt-BR"/>
+        </w:rPr>
+        <w:t xml:space="preserve"> utilizado na plataforma.</w:t>
+      </w:r>
     </w:p>
     <w:p>
       <w:pPr>
@@ -1908,16 +2615,38 @@
         <w:jc w:val="both"/>
         <w:rPr>
           <w:rFonts w:ascii="Arial" w:hAnsi="Arial" w:cs="Arial"/>
-          <w:color w:val="0000FF"/>
-          <w:lang w:val="pt-BR"/>
-        </w:rPr>
-      </w:pPr>
-      <w:r>
-        <w:rPr>
-          <w:rFonts w:ascii="Arial" w:hAnsi="Arial" w:cs="Arial"/>
-          <w:lang w:val="pt-BR"/>
-        </w:rPr>
-        <w:t>O</w:t>
+          <w:lang w:val="pt-BR"/>
+        </w:rPr>
+      </w:pPr>
+      <w:r>
+        <w:rPr>
+          <w:rFonts w:ascii="Arial" w:hAnsi="Arial" w:cs="Arial"/>
+          <w:lang w:val="pt-BR"/>
+        </w:rPr>
+        <w:t xml:space="preserve">Ao transformar o voto do eleitor em uma </w:t>
+      </w:r>
+      <w:proofErr w:type="spellStart"/>
+      <w:r>
+        <w:rPr>
+          <w:rFonts w:ascii="Arial" w:hAnsi="Arial" w:cs="Arial"/>
+          <w:lang w:val="pt-BR"/>
+        </w:rPr>
+        <w:t>criptomoeda</w:t>
+      </w:r>
+      <w:proofErr w:type="spellEnd"/>
+      <w:r>
+        <w:rPr>
+          <w:rFonts w:ascii="Arial" w:hAnsi="Arial" w:cs="Arial"/>
+          <w:lang w:val="pt-BR"/>
+        </w:rPr>
+        <w:t>, o sistema imediatamente ganha todas as propriedades de segurança do protocolo d</w:t>
+      </w:r>
+      <w:r>
+        <w:rPr>
+          <w:rFonts w:ascii="Arial" w:hAnsi="Arial" w:cs="Arial"/>
+          <w:lang w:val="pt-BR"/>
+        </w:rPr>
+        <w:t>e consenso</w:t>
       </w:r>
       <w:r>
         <w:rPr>
@@ -1926,44 +2655,29 @@
         </w:rPr>
         <w:t>.</w:t>
       </w:r>
-    </w:p>
-    <w:p>
-      <w:pPr>
-        <w:pStyle w:val="TextosemFormatao1"/>
-        <w:jc w:val="center"/>
-        <w:rPr>
-          <w:rFonts w:ascii="Arial" w:hAnsi="Arial" w:cs="Arial"/>
-        </w:rPr>
-      </w:pPr>
-    </w:p>
-    <w:p>
-      <w:pPr>
-        <w:pStyle w:val="TextosemFormatao1"/>
-        <w:jc w:val="both"/>
-        <w:rPr>
-          <w:rFonts w:ascii="Arial" w:hAnsi="Arial" w:cs="Arial"/>
-          <w:b/>
-          <w:lang w:val="pt-BR"/>
-        </w:rPr>
-      </w:pPr>
-      <w:r>
-        <w:rPr>
-          <w:rFonts w:ascii="Arial" w:hAnsi="Arial" w:cs="Arial"/>
-          <w:b/>
-          <w:lang w:val="pt-BR"/>
-        </w:rPr>
-        <w:t>Conclusão</w:t>
-      </w:r>
-    </w:p>
-    <w:p>
-      <w:pPr>
-        <w:pStyle w:val="TextosemFormatao1"/>
-        <w:jc w:val="both"/>
-        <w:rPr>
-          <w:rFonts w:ascii="Arial" w:hAnsi="Arial" w:cs="Arial"/>
-          <w:lang w:val="pt-BR"/>
-        </w:rPr>
-      </w:pPr>
+      <w:r>
+        <w:rPr>
+          <w:rFonts w:ascii="Arial" w:hAnsi="Arial" w:cs="Arial"/>
+          <w:lang w:val="pt-BR"/>
+        </w:rPr>
+        <w:t xml:space="preserve"> Votos são finitos e cada voto é </w:t>
+      </w:r>
+      <w:proofErr w:type="spellStart"/>
+      <w:r>
+        <w:rPr>
+          <w:rFonts w:ascii="Arial" w:hAnsi="Arial" w:cs="Arial"/>
+          <w:lang w:val="pt-BR"/>
+        </w:rPr>
+        <w:t>rastreável</w:t>
+      </w:r>
+      <w:proofErr w:type="spellEnd"/>
+      <w:r>
+        <w:rPr>
+          <w:rFonts w:ascii="Arial" w:hAnsi="Arial" w:cs="Arial"/>
+          <w:lang w:val="pt-BR"/>
+        </w:rPr>
+        <w:t xml:space="preserve"> do candidato até a urna de onde partiu, garantindo o anonimato ao eleitor.</w:t>
+      </w:r>
     </w:p>
     <w:p>
       <w:pPr>
@@ -1980,51 +2694,14 @@
           <w:rFonts w:ascii="Arial" w:hAnsi="Arial" w:cs="Arial"/>
           <w:lang w:val="pt-BR"/>
         </w:rPr>
-        <w:t xml:space="preserve">EtherVoltz é uma proposta que visa decentralizar o processo eleitoral e de auditorias ao transferir a responsabilidade de gerenciar dos registros digitais de votos a um programa que executa em uma máquina virtual que não possui autoridade central, é imutável e resistente a censura. Ao transformar o voto do eleitor em uma criptomoeda, o sistema imediatamente ganha todas as propriedades de </w:t>
-      </w:r>
-      <w:r>
-        <w:rPr>
-          <w:rFonts w:ascii="Arial" w:hAnsi="Arial" w:cs="Arial"/>
-          <w:lang w:val="pt-BR"/>
-        </w:rPr>
-        <w:lastRenderedPageBreak/>
-        <w:t>segurança do protocolo de consenso e de disponibilidade da rede peer-to-peer utilizado na plataforma.</w:t>
-      </w:r>
-    </w:p>
-    <w:p>
-      <w:pPr>
-        <w:pStyle w:val="TextosemFormatao1"/>
-        <w:ind w:firstLine="284"/>
-        <w:jc w:val="both"/>
-        <w:rPr>
-          <w:rFonts w:ascii="Arial" w:hAnsi="Arial" w:cs="Arial"/>
-          <w:lang w:val="pt-BR"/>
-        </w:rPr>
-      </w:pPr>
-    </w:p>
-    <w:p>
-      <w:pPr>
-        <w:pStyle w:val="TextosemFormatao1"/>
-        <w:ind w:firstLine="284"/>
-        <w:jc w:val="both"/>
-        <w:rPr>
-          <w:rFonts w:ascii="Arial" w:hAnsi="Arial" w:cs="Arial"/>
-          <w:lang w:val="pt-BR"/>
-        </w:rPr>
-      </w:pPr>
-      <w:r>
-        <w:rPr>
-          <w:rFonts w:ascii="Arial" w:hAnsi="Arial" w:cs="Arial"/>
-          <w:lang w:val="pt-BR"/>
-        </w:rPr>
-        <w:t>Embora ainda exista a necessidade da emissão e controle dos VICE</w:t>
-      </w:r>
-      <w:r>
-        <w:rPr>
-          <w:rFonts w:ascii="Arial" w:hAnsi="Arial" w:cs="Arial"/>
-          <w:lang w:val="pt-BR"/>
-        </w:rPr>
-        <w:t>s</w:t>
+        <w:t>Embora ainda exista a necessida</w:t>
+      </w:r>
+      <w:r>
+        <w:rPr>
+          <w:rFonts w:ascii="Arial" w:hAnsi="Arial" w:cs="Arial"/>
+          <w:lang w:val="pt-BR"/>
+        </w:rPr>
+        <w:t>de da emissão e controle das provas impressas</w:t>
       </w:r>
       <w:r>
         <w:rPr>
@@ -2298,6 +2975,7 @@
           <w:szCs w:val="20"/>
           <w:lang w:val="en-US"/>
         </w:rPr>
+        <w:lastRenderedPageBreak/>
         <w:t xml:space="preserve">HOLTZMAN D.M. Washington University’s Department of Neurology. </w:t>
       </w:r>
       <w:r>
@@ -2436,7 +3114,7 @@
     </w:p>
     <w:p>
       <w:pPr>
-        <w:pStyle w:val="BodyText"/>
+        <w:pStyle w:val="Corpodetexto"/>
         <w:spacing w:after="0"/>
       </w:pPr>
       <w:r>
@@ -2514,7 +3192,7 @@
 <w:ftr xmlns:wpc="http://schemas.microsoft.com/office/word/2010/wordprocessingCanvas" xmlns:mc="http://schemas.openxmlformats.org/markup-compatibility/2006" xmlns:o="urn:schemas-microsoft-com:office:office" xmlns:r="http://schemas.openxmlformats.org/officeDocument/2006/relationships" xmlns:m="http://schemas.openxmlformats.org/officeDocument/2006/math" xmlns:v="urn:schemas-microsoft-com:vml" xmlns:wp14="http://schemas.microsoft.com/office/word/2010/wordprocessingDrawing" xmlns:wp="http://schemas.openxmlformats.org/drawingml/2006/wordprocessingDrawing" xmlns:w10="urn:schemas-microsoft-com:office:word" xmlns:w="http://schemas.openxmlformats.org/wordprocessingml/2006/main" xmlns:w14="http://schemas.microsoft.com/office/word/2010/wordml" xmlns:wpg="http://schemas.microsoft.com/office/word/2010/wordprocessingGroup" xmlns:wpi="http://schemas.microsoft.com/office/word/2010/wordprocessingInk" xmlns:wne="http://schemas.microsoft.com/office/word/2006/wordml" xmlns:wps="http://schemas.microsoft.com/office/word/2010/wordprocessingShape" mc:Ignorable="w14 wp14">
   <w:p>
     <w:pPr>
-      <w:pStyle w:val="Footer"/>
+      <w:pStyle w:val="Rodap"/>
       <w:ind w:right="360"/>
       <w:rPr>
         <w:rFonts w:ascii="Tahoma" w:hAnsi="Tahoma"/>
@@ -2527,7 +3205,7 @@
         <w:noProof/>
         <w:sz w:val="18"/>
         <w:szCs w:val="18"/>
-        <w:lang w:val="en-US" w:eastAsia="en-US"/>
+        <w:lang w:eastAsia="pt-BR"/>
       </w:rPr>
       <mc:AlternateContent>
         <mc:Choice Requires="wps">
@@ -2615,7 +3293,7 @@
         <w:noProof/>
         <w:sz w:val="18"/>
         <w:szCs w:val="18"/>
-        <w:lang w:val="en-US" w:eastAsia="en-US"/>
+        <w:lang w:eastAsia="pt-BR"/>
       </w:rPr>
       <mc:AlternateContent>
         <mc:Choice Requires="wps">
@@ -2701,7 +3379,7 @@
   </w:p>
   <w:p>
     <w:pPr>
-      <w:pStyle w:val="Footer"/>
+      <w:pStyle w:val="Rodap"/>
       <w:ind w:right="360"/>
       <w:rPr>
         <w:rFonts w:ascii="Tahoma" w:hAnsi="Tahoma"/>
@@ -2714,7 +3392,7 @@
         <w:noProof/>
         <w:sz w:val="18"/>
         <w:szCs w:val="18"/>
-        <w:lang w:val="en-US" w:eastAsia="en-US"/>
+        <w:lang w:eastAsia="pt-BR"/>
       </w:rPr>
       <mc:AlternateContent>
         <mc:Choice Requires="wps">
@@ -2773,7 +3451,7 @@
                       <w:txbxContent>
                         <w:p>
                           <w:pPr>
-                            <w:pStyle w:val="Footer"/>
+                            <w:pStyle w:val="Rodap"/>
                             <w:rPr>
                               <w:rFonts w:ascii="Arial" w:hAnsi="Arial" w:cs="Arial"/>
                               <w:sz w:val="18"/>
@@ -2782,7 +3460,7 @@
                           </w:pPr>
                           <w:r>
                             <w:rPr>
-                              <w:rStyle w:val="PageNumber"/>
+                              <w:rStyle w:val="Nmerodepgina"/>
                               <w:rFonts w:ascii="Arial" w:hAnsi="Arial" w:cs="Arial"/>
                               <w:sz w:val="18"/>
                               <w:szCs w:val="18"/>
@@ -2791,7 +3469,7 @@
                           </w:r>
                           <w:r>
                             <w:rPr>
-                              <w:rStyle w:val="PageNumber"/>
+                              <w:rStyle w:val="Nmerodepgina"/>
                               <w:rFonts w:ascii="Arial" w:hAnsi="Arial" w:cs="Arial"/>
                               <w:sz w:val="18"/>
                               <w:szCs w:val="18"/>
@@ -2800,7 +3478,7 @@
                           </w:r>
                           <w:r>
                             <w:rPr>
-                              <w:rStyle w:val="PageNumber"/>
+                              <w:rStyle w:val="Nmerodepgina"/>
                               <w:rFonts w:ascii="Arial" w:hAnsi="Arial" w:cs="Arial"/>
                               <w:sz w:val="18"/>
                               <w:szCs w:val="18"/>
@@ -2809,17 +3487,17 @@
                           </w:r>
                           <w:r>
                             <w:rPr>
-                              <w:rStyle w:val="PageNumber"/>
+                              <w:rStyle w:val="Nmerodepgina"/>
                               <w:rFonts w:ascii="Arial" w:hAnsi="Arial" w:cs="Arial"/>
                               <w:noProof/>
                               <w:sz w:val="18"/>
                               <w:szCs w:val="18"/>
                             </w:rPr>
-                            <w:t>4</w:t>
+                            <w:t>3</w:t>
                           </w:r>
                           <w:r>
                             <w:rPr>
-                              <w:rStyle w:val="PageNumber"/>
+                              <w:rStyle w:val="Nmerodepgina"/>
                               <w:rFonts w:ascii="Arial" w:hAnsi="Arial" w:cs="Arial"/>
                               <w:sz w:val="18"/>
                               <w:szCs w:val="18"/>
@@ -2856,7 +3534,7 @@
                 <w:txbxContent>
                   <w:p>
                     <w:pPr>
-                      <w:pStyle w:val="Footer"/>
+                      <w:pStyle w:val="Rodap"/>
                       <w:rPr>
                         <w:rFonts w:ascii="Arial" w:hAnsi="Arial" w:cs="Arial"/>
                         <w:sz w:val="18"/>
@@ -2865,7 +3543,7 @@
                     </w:pPr>
                     <w:r>
                       <w:rPr>
-                        <w:rStyle w:val="PageNumber"/>
+                        <w:rStyle w:val="Nmerodepgina"/>
                         <w:rFonts w:ascii="Arial" w:hAnsi="Arial" w:cs="Arial"/>
                         <w:sz w:val="18"/>
                         <w:szCs w:val="18"/>
@@ -2874,7 +3552,7 @@
                     </w:r>
                     <w:r>
                       <w:rPr>
-                        <w:rStyle w:val="PageNumber"/>
+                        <w:rStyle w:val="Nmerodepgina"/>
                         <w:rFonts w:ascii="Arial" w:hAnsi="Arial" w:cs="Arial"/>
                         <w:sz w:val="18"/>
                         <w:szCs w:val="18"/>
@@ -2883,7 +3561,7 @@
                     </w:r>
                     <w:r>
                       <w:rPr>
-                        <w:rStyle w:val="PageNumber"/>
+                        <w:rStyle w:val="Nmerodepgina"/>
                         <w:rFonts w:ascii="Arial" w:hAnsi="Arial" w:cs="Arial"/>
                         <w:sz w:val="18"/>
                         <w:szCs w:val="18"/>
@@ -2892,17 +3570,17 @@
                     </w:r>
                     <w:r>
                       <w:rPr>
-                        <w:rStyle w:val="PageNumber"/>
+                        <w:rStyle w:val="Nmerodepgina"/>
                         <w:rFonts w:ascii="Arial" w:hAnsi="Arial" w:cs="Arial"/>
                         <w:noProof/>
                         <w:sz w:val="18"/>
                         <w:szCs w:val="18"/>
                       </w:rPr>
-                      <w:t>4</w:t>
+                      <w:t>3</w:t>
                     </w:r>
                     <w:r>
                       <w:rPr>
-                        <w:rStyle w:val="PageNumber"/>
+                        <w:rStyle w:val="Nmerodepgina"/>
                         <w:rFonts w:ascii="Arial" w:hAnsi="Arial" w:cs="Arial"/>
                         <w:sz w:val="18"/>
                         <w:szCs w:val="18"/>
@@ -2977,7 +3655,7 @@
   </w:p>
   <w:p>
     <w:pPr>
-      <w:pStyle w:val="Footer"/>
+      <w:pStyle w:val="Rodap"/>
       <w:ind w:right="360"/>
       <w:rPr>
         <w:rFonts w:ascii="Tahoma" w:hAnsi="Tahoma"/>
@@ -3011,14 +3689,14 @@
 <w:hdr xmlns:wpc="http://schemas.microsoft.com/office/word/2010/wordprocessingCanvas" xmlns:mc="http://schemas.openxmlformats.org/markup-compatibility/2006" xmlns:o="urn:schemas-microsoft-com:office:office" xmlns:r="http://schemas.openxmlformats.org/officeDocument/2006/relationships" xmlns:m="http://schemas.openxmlformats.org/officeDocument/2006/math" xmlns:v="urn:schemas-microsoft-com:vml" xmlns:wp14="http://schemas.microsoft.com/office/word/2010/wordprocessingDrawing" xmlns:wp="http://schemas.openxmlformats.org/drawingml/2006/wordprocessingDrawing" xmlns:w10="urn:schemas-microsoft-com:office:word" xmlns:w="http://schemas.openxmlformats.org/wordprocessingml/2006/main" xmlns:w14="http://schemas.microsoft.com/office/word/2010/wordml" xmlns:wpg="http://schemas.microsoft.com/office/word/2010/wordprocessingGroup" xmlns:wpi="http://schemas.microsoft.com/office/word/2010/wordprocessingInk" xmlns:wne="http://schemas.microsoft.com/office/word/2006/wordml" xmlns:wps="http://schemas.microsoft.com/office/word/2010/wordprocessingShape" mc:Ignorable="w14 wp14">
   <w:p>
     <w:pPr>
-      <w:pStyle w:val="Header"/>
+      <w:pStyle w:val="Cabealho"/>
       <w:ind w:left="-567" w:right="-569"/>
       <w:jc w:val="center"/>
     </w:pPr>
     <w:r>
       <w:rPr>
         <w:noProof/>
-        <w:lang w:val="en-US" w:eastAsia="en-US"/>
+        <w:lang w:eastAsia="pt-BR"/>
       </w:rPr>
       <w:drawing>
         <wp:inline distT="0" distB="0" distL="0" distR="0" wp14:anchorId="1B280EA3" wp14:editId="6AC63351">
@@ -3075,7 +3753,7 @@
     <w:lvl w:ilvl="0">
       <w:start w:val="1"/>
       <w:numFmt w:val="none"/>
-      <w:pStyle w:val="Heading1"/>
+      <w:pStyle w:val="Ttulo1"/>
       <w:suff w:val="nothing"/>
       <w:lvlText w:val=""/>
       <w:lvlJc w:val="left"/>
@@ -3278,6 +3956,119 @@
     </w:lvl>
   </w:abstractNum>
   <w:abstractNum w:abstractNumId="2">
+    <w:nsid w:val="0C346582"/>
+    <w:multiLevelType w:val="hybridMultilevel"/>
+    <w:tmpl w:val="EBAA61C8"/>
+    <w:lvl w:ilvl="0" w:tplc="0416000F">
+      <w:start w:val="1"/>
+      <w:numFmt w:val="decimal"/>
+      <w:lvlText w:val="%1."/>
+      <w:lvlJc w:val="left"/>
+      <w:pPr>
+        <w:ind w:left="720" w:hanging="360"/>
+      </w:pPr>
+      <w:rPr>
+        <w:rFonts w:hint="default"/>
+      </w:rPr>
+    </w:lvl>
+    <w:lvl w:ilvl="1" w:tplc="04160003" w:tentative="1">
+      <w:start w:val="1"/>
+      <w:numFmt w:val="bullet"/>
+      <w:lvlText w:val="o"/>
+      <w:lvlJc w:val="left"/>
+      <w:pPr>
+        <w:ind w:left="1440" w:hanging="360"/>
+      </w:pPr>
+      <w:rPr>
+        <w:rFonts w:ascii="Courier New" w:hAnsi="Courier New" w:cs="Courier New" w:hint="default"/>
+      </w:rPr>
+    </w:lvl>
+    <w:lvl w:ilvl="2" w:tplc="04160005" w:tentative="1">
+      <w:start w:val="1"/>
+      <w:numFmt w:val="bullet"/>
+      <w:lvlText w:val=""/>
+      <w:lvlJc w:val="left"/>
+      <w:pPr>
+        <w:ind w:left="2160" w:hanging="360"/>
+      </w:pPr>
+      <w:rPr>
+        <w:rFonts w:ascii="Wingdings" w:hAnsi="Wingdings" w:hint="default"/>
+      </w:rPr>
+    </w:lvl>
+    <w:lvl w:ilvl="3" w:tplc="04160001" w:tentative="1">
+      <w:start w:val="1"/>
+      <w:numFmt w:val="bullet"/>
+      <w:lvlText w:val=""/>
+      <w:lvlJc w:val="left"/>
+      <w:pPr>
+        <w:ind w:left="2880" w:hanging="360"/>
+      </w:pPr>
+      <w:rPr>
+        <w:rFonts w:ascii="Symbol" w:hAnsi="Symbol" w:hint="default"/>
+      </w:rPr>
+    </w:lvl>
+    <w:lvl w:ilvl="4" w:tplc="04160003" w:tentative="1">
+      <w:start w:val="1"/>
+      <w:numFmt w:val="bullet"/>
+      <w:lvlText w:val="o"/>
+      <w:lvlJc w:val="left"/>
+      <w:pPr>
+        <w:ind w:left="3600" w:hanging="360"/>
+      </w:pPr>
+      <w:rPr>
+        <w:rFonts w:ascii="Courier New" w:hAnsi="Courier New" w:cs="Courier New" w:hint="default"/>
+      </w:rPr>
+    </w:lvl>
+    <w:lvl w:ilvl="5" w:tplc="04160005" w:tentative="1">
+      <w:start w:val="1"/>
+      <w:numFmt w:val="bullet"/>
+      <w:lvlText w:val=""/>
+      <w:lvlJc w:val="left"/>
+      <w:pPr>
+        <w:ind w:left="4320" w:hanging="360"/>
+      </w:pPr>
+      <w:rPr>
+        <w:rFonts w:ascii="Wingdings" w:hAnsi="Wingdings" w:hint="default"/>
+      </w:rPr>
+    </w:lvl>
+    <w:lvl w:ilvl="6" w:tplc="04160001" w:tentative="1">
+      <w:start w:val="1"/>
+      <w:numFmt w:val="bullet"/>
+      <w:lvlText w:val=""/>
+      <w:lvlJc w:val="left"/>
+      <w:pPr>
+        <w:ind w:left="5040" w:hanging="360"/>
+      </w:pPr>
+      <w:rPr>
+        <w:rFonts w:ascii="Symbol" w:hAnsi="Symbol" w:hint="default"/>
+      </w:rPr>
+    </w:lvl>
+    <w:lvl w:ilvl="7" w:tplc="04160003" w:tentative="1">
+      <w:start w:val="1"/>
+      <w:numFmt w:val="bullet"/>
+      <w:lvlText w:val="o"/>
+      <w:lvlJc w:val="left"/>
+      <w:pPr>
+        <w:ind w:left="5760" w:hanging="360"/>
+      </w:pPr>
+      <w:rPr>
+        <w:rFonts w:ascii="Courier New" w:hAnsi="Courier New" w:cs="Courier New" w:hint="default"/>
+      </w:rPr>
+    </w:lvl>
+    <w:lvl w:ilvl="8" w:tplc="04160005" w:tentative="1">
+      <w:start w:val="1"/>
+      <w:numFmt w:val="bullet"/>
+      <w:lvlText w:val=""/>
+      <w:lvlJc w:val="left"/>
+      <w:pPr>
+        <w:ind w:left="6480" w:hanging="360"/>
+      </w:pPr>
+      <w:rPr>
+        <w:rFonts w:ascii="Wingdings" w:hAnsi="Wingdings" w:hint="default"/>
+      </w:rPr>
+    </w:lvl>
+  </w:abstractNum>
+  <w:abstractNum w:abstractNumId="3">
     <w:nsid w:val="21160945"/>
     <w:multiLevelType w:val="hybridMultilevel"/>
     <w:tmpl w:val="A1DC1B7E"/>
@@ -3390,7 +4181,233 @@
       </w:rPr>
     </w:lvl>
   </w:abstractNum>
-  <w:abstractNum w:abstractNumId="3">
+  <w:abstractNum w:abstractNumId="4">
+    <w:nsid w:val="35DB53C7"/>
+    <w:multiLevelType w:val="hybridMultilevel"/>
+    <w:tmpl w:val="947824B8"/>
+    <w:lvl w:ilvl="0" w:tplc="04160001">
+      <w:start w:val="1"/>
+      <w:numFmt w:val="bullet"/>
+      <w:lvlText w:val=""/>
+      <w:lvlJc w:val="left"/>
+      <w:pPr>
+        <w:ind w:left="720" w:hanging="360"/>
+      </w:pPr>
+      <w:rPr>
+        <w:rFonts w:ascii="Symbol" w:hAnsi="Symbol" w:hint="default"/>
+      </w:rPr>
+    </w:lvl>
+    <w:lvl w:ilvl="1" w:tplc="04160003" w:tentative="1">
+      <w:start w:val="1"/>
+      <w:numFmt w:val="bullet"/>
+      <w:lvlText w:val="o"/>
+      <w:lvlJc w:val="left"/>
+      <w:pPr>
+        <w:ind w:left="1440" w:hanging="360"/>
+      </w:pPr>
+      <w:rPr>
+        <w:rFonts w:ascii="Courier New" w:hAnsi="Courier New" w:cs="Courier New" w:hint="default"/>
+      </w:rPr>
+    </w:lvl>
+    <w:lvl w:ilvl="2" w:tplc="04160005" w:tentative="1">
+      <w:start w:val="1"/>
+      <w:numFmt w:val="bullet"/>
+      <w:lvlText w:val=""/>
+      <w:lvlJc w:val="left"/>
+      <w:pPr>
+        <w:ind w:left="2160" w:hanging="360"/>
+      </w:pPr>
+      <w:rPr>
+        <w:rFonts w:ascii="Wingdings" w:hAnsi="Wingdings" w:hint="default"/>
+      </w:rPr>
+    </w:lvl>
+    <w:lvl w:ilvl="3" w:tplc="04160001" w:tentative="1">
+      <w:start w:val="1"/>
+      <w:numFmt w:val="bullet"/>
+      <w:lvlText w:val=""/>
+      <w:lvlJc w:val="left"/>
+      <w:pPr>
+        <w:ind w:left="2880" w:hanging="360"/>
+      </w:pPr>
+      <w:rPr>
+        <w:rFonts w:ascii="Symbol" w:hAnsi="Symbol" w:hint="default"/>
+      </w:rPr>
+    </w:lvl>
+    <w:lvl w:ilvl="4" w:tplc="04160003" w:tentative="1">
+      <w:start w:val="1"/>
+      <w:numFmt w:val="bullet"/>
+      <w:lvlText w:val="o"/>
+      <w:lvlJc w:val="left"/>
+      <w:pPr>
+        <w:ind w:left="3600" w:hanging="360"/>
+      </w:pPr>
+      <w:rPr>
+        <w:rFonts w:ascii="Courier New" w:hAnsi="Courier New" w:cs="Courier New" w:hint="default"/>
+      </w:rPr>
+    </w:lvl>
+    <w:lvl w:ilvl="5" w:tplc="04160005" w:tentative="1">
+      <w:start w:val="1"/>
+      <w:numFmt w:val="bullet"/>
+      <w:lvlText w:val=""/>
+      <w:lvlJc w:val="left"/>
+      <w:pPr>
+        <w:ind w:left="4320" w:hanging="360"/>
+      </w:pPr>
+      <w:rPr>
+        <w:rFonts w:ascii="Wingdings" w:hAnsi="Wingdings" w:hint="default"/>
+      </w:rPr>
+    </w:lvl>
+    <w:lvl w:ilvl="6" w:tplc="04160001" w:tentative="1">
+      <w:start w:val="1"/>
+      <w:numFmt w:val="bullet"/>
+      <w:lvlText w:val=""/>
+      <w:lvlJc w:val="left"/>
+      <w:pPr>
+        <w:ind w:left="5040" w:hanging="360"/>
+      </w:pPr>
+      <w:rPr>
+        <w:rFonts w:ascii="Symbol" w:hAnsi="Symbol" w:hint="default"/>
+      </w:rPr>
+    </w:lvl>
+    <w:lvl w:ilvl="7" w:tplc="04160003" w:tentative="1">
+      <w:start w:val="1"/>
+      <w:numFmt w:val="bullet"/>
+      <w:lvlText w:val="o"/>
+      <w:lvlJc w:val="left"/>
+      <w:pPr>
+        <w:ind w:left="5760" w:hanging="360"/>
+      </w:pPr>
+      <w:rPr>
+        <w:rFonts w:ascii="Courier New" w:hAnsi="Courier New" w:cs="Courier New" w:hint="default"/>
+      </w:rPr>
+    </w:lvl>
+    <w:lvl w:ilvl="8" w:tplc="04160005" w:tentative="1">
+      <w:start w:val="1"/>
+      <w:numFmt w:val="bullet"/>
+      <w:lvlText w:val=""/>
+      <w:lvlJc w:val="left"/>
+      <w:pPr>
+        <w:ind w:left="6480" w:hanging="360"/>
+      </w:pPr>
+      <w:rPr>
+        <w:rFonts w:ascii="Wingdings" w:hAnsi="Wingdings" w:hint="default"/>
+      </w:rPr>
+    </w:lvl>
+  </w:abstractNum>
+  <w:abstractNum w:abstractNumId="5">
+    <w:nsid w:val="3BE90D81"/>
+    <w:multiLevelType w:val="hybridMultilevel"/>
+    <w:tmpl w:val="0C7A28D4"/>
+    <w:lvl w:ilvl="0" w:tplc="04160001">
+      <w:start w:val="1"/>
+      <w:numFmt w:val="bullet"/>
+      <w:lvlText w:val=""/>
+      <w:lvlJc w:val="left"/>
+      <w:pPr>
+        <w:ind w:left="720" w:hanging="360"/>
+      </w:pPr>
+      <w:rPr>
+        <w:rFonts w:ascii="Symbol" w:hAnsi="Symbol" w:hint="default"/>
+      </w:rPr>
+    </w:lvl>
+    <w:lvl w:ilvl="1" w:tplc="04160003" w:tentative="1">
+      <w:start w:val="1"/>
+      <w:numFmt w:val="bullet"/>
+      <w:lvlText w:val="o"/>
+      <w:lvlJc w:val="left"/>
+      <w:pPr>
+        <w:ind w:left="1440" w:hanging="360"/>
+      </w:pPr>
+      <w:rPr>
+        <w:rFonts w:ascii="Courier New" w:hAnsi="Courier New" w:cs="Courier New" w:hint="default"/>
+      </w:rPr>
+    </w:lvl>
+    <w:lvl w:ilvl="2" w:tplc="04160005" w:tentative="1">
+      <w:start w:val="1"/>
+      <w:numFmt w:val="bullet"/>
+      <w:lvlText w:val=""/>
+      <w:lvlJc w:val="left"/>
+      <w:pPr>
+        <w:ind w:left="2160" w:hanging="360"/>
+      </w:pPr>
+      <w:rPr>
+        <w:rFonts w:ascii="Wingdings" w:hAnsi="Wingdings" w:hint="default"/>
+      </w:rPr>
+    </w:lvl>
+    <w:lvl w:ilvl="3" w:tplc="04160001" w:tentative="1">
+      <w:start w:val="1"/>
+      <w:numFmt w:val="bullet"/>
+      <w:lvlText w:val=""/>
+      <w:lvlJc w:val="left"/>
+      <w:pPr>
+        <w:ind w:left="2880" w:hanging="360"/>
+      </w:pPr>
+      <w:rPr>
+        <w:rFonts w:ascii="Symbol" w:hAnsi="Symbol" w:hint="default"/>
+      </w:rPr>
+    </w:lvl>
+    <w:lvl w:ilvl="4" w:tplc="04160003" w:tentative="1">
+      <w:start w:val="1"/>
+      <w:numFmt w:val="bullet"/>
+      <w:lvlText w:val="o"/>
+      <w:lvlJc w:val="left"/>
+      <w:pPr>
+        <w:ind w:left="3600" w:hanging="360"/>
+      </w:pPr>
+      <w:rPr>
+        <w:rFonts w:ascii="Courier New" w:hAnsi="Courier New" w:cs="Courier New" w:hint="default"/>
+      </w:rPr>
+    </w:lvl>
+    <w:lvl w:ilvl="5" w:tplc="04160005" w:tentative="1">
+      <w:start w:val="1"/>
+      <w:numFmt w:val="bullet"/>
+      <w:lvlText w:val=""/>
+      <w:lvlJc w:val="left"/>
+      <w:pPr>
+        <w:ind w:left="4320" w:hanging="360"/>
+      </w:pPr>
+      <w:rPr>
+        <w:rFonts w:ascii="Wingdings" w:hAnsi="Wingdings" w:hint="default"/>
+      </w:rPr>
+    </w:lvl>
+    <w:lvl w:ilvl="6" w:tplc="04160001" w:tentative="1">
+      <w:start w:val="1"/>
+      <w:numFmt w:val="bullet"/>
+      <w:lvlText w:val=""/>
+      <w:lvlJc w:val="left"/>
+      <w:pPr>
+        <w:ind w:left="5040" w:hanging="360"/>
+      </w:pPr>
+      <w:rPr>
+        <w:rFonts w:ascii="Symbol" w:hAnsi="Symbol" w:hint="default"/>
+      </w:rPr>
+    </w:lvl>
+    <w:lvl w:ilvl="7" w:tplc="04160003" w:tentative="1">
+      <w:start w:val="1"/>
+      <w:numFmt w:val="bullet"/>
+      <w:lvlText w:val="o"/>
+      <w:lvlJc w:val="left"/>
+      <w:pPr>
+        <w:ind w:left="5760" w:hanging="360"/>
+      </w:pPr>
+      <w:rPr>
+        <w:rFonts w:ascii="Courier New" w:hAnsi="Courier New" w:cs="Courier New" w:hint="default"/>
+      </w:rPr>
+    </w:lvl>
+    <w:lvl w:ilvl="8" w:tplc="04160005" w:tentative="1">
+      <w:start w:val="1"/>
+      <w:numFmt w:val="bullet"/>
+      <w:lvlText w:val=""/>
+      <w:lvlJc w:val="left"/>
+      <w:pPr>
+        <w:ind w:left="6480" w:hanging="360"/>
+      </w:pPr>
+      <w:rPr>
+        <w:rFonts w:ascii="Wingdings" w:hAnsi="Wingdings" w:hint="default"/>
+      </w:rPr>
+    </w:lvl>
+  </w:abstractNum>
+  <w:abstractNum w:abstractNumId="6">
     <w:nsid w:val="43D17763"/>
     <w:multiLevelType w:val="hybridMultilevel"/>
     <w:tmpl w:val="CE34241A"/>
@@ -3503,7 +4520,206 @@
       </w:rPr>
     </w:lvl>
   </w:abstractNum>
-  <w:abstractNum w:abstractNumId="4">
+  <w:abstractNum w:abstractNumId="7">
+    <w:nsid w:val="54BB5BC2"/>
+    <w:multiLevelType w:val="hybridMultilevel"/>
+    <w:tmpl w:val="DD825FBA"/>
+    <w:lvl w:ilvl="0" w:tplc="0416000F">
+      <w:start w:val="1"/>
+      <w:numFmt w:val="decimal"/>
+      <w:lvlText w:val="%1."/>
+      <w:lvlJc w:val="left"/>
+      <w:pPr>
+        <w:ind w:left="720" w:hanging="360"/>
+      </w:pPr>
+    </w:lvl>
+    <w:lvl w:ilvl="1" w:tplc="04160019" w:tentative="1">
+      <w:start w:val="1"/>
+      <w:numFmt w:val="lowerLetter"/>
+      <w:lvlText w:val="%2."/>
+      <w:lvlJc w:val="left"/>
+      <w:pPr>
+        <w:ind w:left="1440" w:hanging="360"/>
+      </w:pPr>
+    </w:lvl>
+    <w:lvl w:ilvl="2" w:tplc="0416001B" w:tentative="1">
+      <w:start w:val="1"/>
+      <w:numFmt w:val="lowerRoman"/>
+      <w:lvlText w:val="%3."/>
+      <w:lvlJc w:val="right"/>
+      <w:pPr>
+        <w:ind w:left="2160" w:hanging="180"/>
+      </w:pPr>
+    </w:lvl>
+    <w:lvl w:ilvl="3" w:tplc="0416000F" w:tentative="1">
+      <w:start w:val="1"/>
+      <w:numFmt w:val="decimal"/>
+      <w:lvlText w:val="%4."/>
+      <w:lvlJc w:val="left"/>
+      <w:pPr>
+        <w:ind w:left="2880" w:hanging="360"/>
+      </w:pPr>
+    </w:lvl>
+    <w:lvl w:ilvl="4" w:tplc="04160019" w:tentative="1">
+      <w:start w:val="1"/>
+      <w:numFmt w:val="lowerLetter"/>
+      <w:lvlText w:val="%5."/>
+      <w:lvlJc w:val="left"/>
+      <w:pPr>
+        <w:ind w:left="3600" w:hanging="360"/>
+      </w:pPr>
+    </w:lvl>
+    <w:lvl w:ilvl="5" w:tplc="0416001B" w:tentative="1">
+      <w:start w:val="1"/>
+      <w:numFmt w:val="lowerRoman"/>
+      <w:lvlText w:val="%6."/>
+      <w:lvlJc w:val="right"/>
+      <w:pPr>
+        <w:ind w:left="4320" w:hanging="180"/>
+      </w:pPr>
+    </w:lvl>
+    <w:lvl w:ilvl="6" w:tplc="0416000F" w:tentative="1">
+      <w:start w:val="1"/>
+      <w:numFmt w:val="decimal"/>
+      <w:lvlText w:val="%7."/>
+      <w:lvlJc w:val="left"/>
+      <w:pPr>
+        <w:ind w:left="5040" w:hanging="360"/>
+      </w:pPr>
+    </w:lvl>
+    <w:lvl w:ilvl="7" w:tplc="04160019" w:tentative="1">
+      <w:start w:val="1"/>
+      <w:numFmt w:val="lowerLetter"/>
+      <w:lvlText w:val="%8."/>
+      <w:lvlJc w:val="left"/>
+      <w:pPr>
+        <w:ind w:left="5760" w:hanging="360"/>
+      </w:pPr>
+    </w:lvl>
+    <w:lvl w:ilvl="8" w:tplc="0416001B" w:tentative="1">
+      <w:start w:val="1"/>
+      <w:numFmt w:val="lowerRoman"/>
+      <w:lvlText w:val="%9."/>
+      <w:lvlJc w:val="right"/>
+      <w:pPr>
+        <w:ind w:left="6480" w:hanging="180"/>
+      </w:pPr>
+    </w:lvl>
+  </w:abstractNum>
+  <w:abstractNum w:abstractNumId="8">
+    <w:nsid w:val="5B5B6A58"/>
+    <w:multiLevelType w:val="hybridMultilevel"/>
+    <w:tmpl w:val="02B4EC20"/>
+    <w:lvl w:ilvl="0" w:tplc="04160001">
+      <w:start w:val="1"/>
+      <w:numFmt w:val="bullet"/>
+      <w:lvlText w:val=""/>
+      <w:lvlJc w:val="left"/>
+      <w:pPr>
+        <w:ind w:left="720" w:hanging="360"/>
+      </w:pPr>
+      <w:rPr>
+        <w:rFonts w:ascii="Symbol" w:hAnsi="Symbol" w:hint="default"/>
+      </w:rPr>
+    </w:lvl>
+    <w:lvl w:ilvl="1" w:tplc="04160003" w:tentative="1">
+      <w:start w:val="1"/>
+      <w:numFmt w:val="bullet"/>
+      <w:lvlText w:val="o"/>
+      <w:lvlJc w:val="left"/>
+      <w:pPr>
+        <w:ind w:left="1440" w:hanging="360"/>
+      </w:pPr>
+      <w:rPr>
+        <w:rFonts w:ascii="Courier New" w:hAnsi="Courier New" w:cs="Courier New" w:hint="default"/>
+      </w:rPr>
+    </w:lvl>
+    <w:lvl w:ilvl="2" w:tplc="04160005" w:tentative="1">
+      <w:start w:val="1"/>
+      <w:numFmt w:val="bullet"/>
+      <w:lvlText w:val=""/>
+      <w:lvlJc w:val="left"/>
+      <w:pPr>
+        <w:ind w:left="2160" w:hanging="360"/>
+      </w:pPr>
+      <w:rPr>
+        <w:rFonts w:ascii="Wingdings" w:hAnsi="Wingdings" w:hint="default"/>
+      </w:rPr>
+    </w:lvl>
+    <w:lvl w:ilvl="3" w:tplc="04160001" w:tentative="1">
+      <w:start w:val="1"/>
+      <w:numFmt w:val="bullet"/>
+      <w:lvlText w:val=""/>
+      <w:lvlJc w:val="left"/>
+      <w:pPr>
+        <w:ind w:left="2880" w:hanging="360"/>
+      </w:pPr>
+      <w:rPr>
+        <w:rFonts w:ascii="Symbol" w:hAnsi="Symbol" w:hint="default"/>
+      </w:rPr>
+    </w:lvl>
+    <w:lvl w:ilvl="4" w:tplc="04160003" w:tentative="1">
+      <w:start w:val="1"/>
+      <w:numFmt w:val="bullet"/>
+      <w:lvlText w:val="o"/>
+      <w:lvlJc w:val="left"/>
+      <w:pPr>
+        <w:ind w:left="3600" w:hanging="360"/>
+      </w:pPr>
+      <w:rPr>
+        <w:rFonts w:ascii="Courier New" w:hAnsi="Courier New" w:cs="Courier New" w:hint="default"/>
+      </w:rPr>
+    </w:lvl>
+    <w:lvl w:ilvl="5" w:tplc="04160005" w:tentative="1">
+      <w:start w:val="1"/>
+      <w:numFmt w:val="bullet"/>
+      <w:lvlText w:val=""/>
+      <w:lvlJc w:val="left"/>
+      <w:pPr>
+        <w:ind w:left="4320" w:hanging="360"/>
+      </w:pPr>
+      <w:rPr>
+        <w:rFonts w:ascii="Wingdings" w:hAnsi="Wingdings" w:hint="default"/>
+      </w:rPr>
+    </w:lvl>
+    <w:lvl w:ilvl="6" w:tplc="04160001" w:tentative="1">
+      <w:start w:val="1"/>
+      <w:numFmt w:val="bullet"/>
+      <w:lvlText w:val=""/>
+      <w:lvlJc w:val="left"/>
+      <w:pPr>
+        <w:ind w:left="5040" w:hanging="360"/>
+      </w:pPr>
+      <w:rPr>
+        <w:rFonts w:ascii="Symbol" w:hAnsi="Symbol" w:hint="default"/>
+      </w:rPr>
+    </w:lvl>
+    <w:lvl w:ilvl="7" w:tplc="04160003" w:tentative="1">
+      <w:start w:val="1"/>
+      <w:numFmt w:val="bullet"/>
+      <w:lvlText w:val="o"/>
+      <w:lvlJc w:val="left"/>
+      <w:pPr>
+        <w:ind w:left="5760" w:hanging="360"/>
+      </w:pPr>
+      <w:rPr>
+        <w:rFonts w:ascii="Courier New" w:hAnsi="Courier New" w:cs="Courier New" w:hint="default"/>
+      </w:rPr>
+    </w:lvl>
+    <w:lvl w:ilvl="8" w:tplc="04160005" w:tentative="1">
+      <w:start w:val="1"/>
+      <w:numFmt w:val="bullet"/>
+      <w:lvlText w:val=""/>
+      <w:lvlJc w:val="left"/>
+      <w:pPr>
+        <w:ind w:left="6480" w:hanging="360"/>
+      </w:pPr>
+      <w:rPr>
+        <w:rFonts w:ascii="Wingdings" w:hAnsi="Wingdings" w:hint="default"/>
+      </w:rPr>
+    </w:lvl>
+  </w:abstractNum>
+  <w:abstractNum w:abstractNumId="9">
     <w:nsid w:val="6BF020C3"/>
     <w:multiLevelType w:val="hybridMultilevel"/>
     <w:tmpl w:val="FEF20D52"/>
@@ -3587,22 +4803,153 @@
       <w:pPr>
         <w:ind w:left="6404" w:hanging="180"/>
       </w:pPr>
+    </w:lvl>
+  </w:abstractNum>
+  <w:abstractNum w:abstractNumId="10">
+    <w:nsid w:val="6DBE6EE0"/>
+    <w:multiLevelType w:val="hybridMultilevel"/>
+    <w:tmpl w:val="8B164C66"/>
+    <w:lvl w:ilvl="0" w:tplc="04160001">
+      <w:start w:val="1"/>
+      <w:numFmt w:val="bullet"/>
+      <w:lvlText w:val=""/>
+      <w:lvlJc w:val="left"/>
+      <w:pPr>
+        <w:ind w:left="720" w:hanging="360"/>
+      </w:pPr>
+      <w:rPr>
+        <w:rFonts w:ascii="Symbol" w:hAnsi="Symbol" w:hint="default"/>
+      </w:rPr>
+    </w:lvl>
+    <w:lvl w:ilvl="1" w:tplc="04160003" w:tentative="1">
+      <w:start w:val="1"/>
+      <w:numFmt w:val="bullet"/>
+      <w:lvlText w:val="o"/>
+      <w:lvlJc w:val="left"/>
+      <w:pPr>
+        <w:ind w:left="1440" w:hanging="360"/>
+      </w:pPr>
+      <w:rPr>
+        <w:rFonts w:ascii="Courier New" w:hAnsi="Courier New" w:cs="Courier New" w:hint="default"/>
+      </w:rPr>
+    </w:lvl>
+    <w:lvl w:ilvl="2" w:tplc="04160005" w:tentative="1">
+      <w:start w:val="1"/>
+      <w:numFmt w:val="bullet"/>
+      <w:lvlText w:val=""/>
+      <w:lvlJc w:val="left"/>
+      <w:pPr>
+        <w:ind w:left="2160" w:hanging="360"/>
+      </w:pPr>
+      <w:rPr>
+        <w:rFonts w:ascii="Wingdings" w:hAnsi="Wingdings" w:hint="default"/>
+      </w:rPr>
+    </w:lvl>
+    <w:lvl w:ilvl="3" w:tplc="04160001" w:tentative="1">
+      <w:start w:val="1"/>
+      <w:numFmt w:val="bullet"/>
+      <w:lvlText w:val=""/>
+      <w:lvlJc w:val="left"/>
+      <w:pPr>
+        <w:ind w:left="2880" w:hanging="360"/>
+      </w:pPr>
+      <w:rPr>
+        <w:rFonts w:ascii="Symbol" w:hAnsi="Symbol" w:hint="default"/>
+      </w:rPr>
+    </w:lvl>
+    <w:lvl w:ilvl="4" w:tplc="04160003" w:tentative="1">
+      <w:start w:val="1"/>
+      <w:numFmt w:val="bullet"/>
+      <w:lvlText w:val="o"/>
+      <w:lvlJc w:val="left"/>
+      <w:pPr>
+        <w:ind w:left="3600" w:hanging="360"/>
+      </w:pPr>
+      <w:rPr>
+        <w:rFonts w:ascii="Courier New" w:hAnsi="Courier New" w:cs="Courier New" w:hint="default"/>
+      </w:rPr>
+    </w:lvl>
+    <w:lvl w:ilvl="5" w:tplc="04160005" w:tentative="1">
+      <w:start w:val="1"/>
+      <w:numFmt w:val="bullet"/>
+      <w:lvlText w:val=""/>
+      <w:lvlJc w:val="left"/>
+      <w:pPr>
+        <w:ind w:left="4320" w:hanging="360"/>
+      </w:pPr>
+      <w:rPr>
+        <w:rFonts w:ascii="Wingdings" w:hAnsi="Wingdings" w:hint="default"/>
+      </w:rPr>
+    </w:lvl>
+    <w:lvl w:ilvl="6" w:tplc="04160001" w:tentative="1">
+      <w:start w:val="1"/>
+      <w:numFmt w:val="bullet"/>
+      <w:lvlText w:val=""/>
+      <w:lvlJc w:val="left"/>
+      <w:pPr>
+        <w:ind w:left="5040" w:hanging="360"/>
+      </w:pPr>
+      <w:rPr>
+        <w:rFonts w:ascii="Symbol" w:hAnsi="Symbol" w:hint="default"/>
+      </w:rPr>
+    </w:lvl>
+    <w:lvl w:ilvl="7" w:tplc="04160003" w:tentative="1">
+      <w:start w:val="1"/>
+      <w:numFmt w:val="bullet"/>
+      <w:lvlText w:val="o"/>
+      <w:lvlJc w:val="left"/>
+      <w:pPr>
+        <w:ind w:left="5760" w:hanging="360"/>
+      </w:pPr>
+      <w:rPr>
+        <w:rFonts w:ascii="Courier New" w:hAnsi="Courier New" w:cs="Courier New" w:hint="default"/>
+      </w:rPr>
+    </w:lvl>
+    <w:lvl w:ilvl="8" w:tplc="04160005" w:tentative="1">
+      <w:start w:val="1"/>
+      <w:numFmt w:val="bullet"/>
+      <w:lvlText w:val=""/>
+      <w:lvlJc w:val="left"/>
+      <w:pPr>
+        <w:ind w:left="6480" w:hanging="360"/>
+      </w:pPr>
+      <w:rPr>
+        <w:rFonts w:ascii="Wingdings" w:hAnsi="Wingdings" w:hint="default"/>
+      </w:rPr>
     </w:lvl>
   </w:abstractNum>
   <w:num w:numId="1">
     <w:abstractNumId w:val="0"/>
   </w:num>
   <w:num w:numId="2">
-    <w:abstractNumId w:val="4"/>
+    <w:abstractNumId w:val="9"/>
   </w:num>
   <w:num w:numId="3">
-    <w:abstractNumId w:val="3"/>
+    <w:abstractNumId w:val="6"/>
   </w:num>
   <w:num w:numId="4">
     <w:abstractNumId w:val="1"/>
   </w:num>
   <w:num w:numId="5">
+    <w:abstractNumId w:val="3"/>
+  </w:num>
+  <w:num w:numId="6">
+    <w:abstractNumId w:val="5"/>
+  </w:num>
+  <w:num w:numId="7">
     <w:abstractNumId w:val="2"/>
+  </w:num>
+  <w:num w:numId="8">
+    <w:abstractNumId w:val="10"/>
+  </w:num>
+  <w:num w:numId="9">
+    <w:abstractNumId w:val="7"/>
+  </w:num>
+  <w:num w:numId="10">
+    <w:abstractNumId w:val="8"/>
+  </w:num>
+  <w:num w:numId="11">
+    <w:abstractNumId w:val="4"/>
   </w:num>
 </w:numbering>
 </file>
@@ -3765,10 +5112,10 @@
       <w:lang w:eastAsia="ar-SA"/>
     </w:rPr>
   </w:style>
-  <w:style w:type="paragraph" w:styleId="Heading1">
+  <w:style w:type="paragraph" w:styleId="Ttulo1">
     <w:name w:val="heading 1"/>
     <w:basedOn w:val="Normal"/>
-    <w:next w:val="BodyText"/>
+    <w:next w:val="Corpodetexto"/>
     <w:qFormat/>
     <w:pPr>
       <w:keepNext/>
@@ -3788,13 +5135,13 @@
       <w:szCs w:val="20"/>
     </w:rPr>
   </w:style>
-  <w:style w:type="character" w:default="1" w:styleId="DefaultParagraphFont">
+  <w:style w:type="character" w:default="1" w:styleId="Fontepargpadro">
     <w:name w:val="Default Paragraph Font"/>
     <w:uiPriority w:val="1"/>
     <w:semiHidden/>
     <w:unhideWhenUsed/>
   </w:style>
-  <w:style w:type="table" w:default="1" w:styleId="TableNormal">
+  <w:style w:type="table" w:default="1" w:styleId="Tabelanormal">
     <w:name w:val="Normal Table"/>
     <w:uiPriority w:val="99"/>
     <w:semiHidden/>
@@ -3809,7 +5156,7 @@
       </w:tblCellMar>
     </w:tblPr>
   </w:style>
-  <w:style w:type="numbering" w:default="1" w:styleId="NoList">
+  <w:style w:type="numbering" w:default="1" w:styleId="Semlista">
     <w:name w:val="No List"/>
     <w:uiPriority w:val="99"/>
     <w:semiHidden/>
@@ -3825,32 +5172,32 @@
       <w:u w:val="single"/>
     </w:rPr>
   </w:style>
-  <w:style w:type="character" w:styleId="Strong">
+  <w:style w:type="character" w:styleId="Forte">
     <w:name w:val="Strong"/>
     <w:qFormat/>
     <w:rPr>
       <w:b/>
     </w:rPr>
   </w:style>
-  <w:style w:type="character" w:styleId="PageNumber">
+  <w:style w:type="character" w:styleId="Nmerodepgina">
     <w:name w:val="page number"/>
     <w:basedOn w:val="Fontepargpadro1"/>
   </w:style>
-  <w:style w:type="character" w:styleId="FollowedHyperlink">
+  <w:style w:type="character" w:styleId="HiperlinkVisitado">
     <w:name w:val="FollowedHyperlink"/>
     <w:rPr>
       <w:color w:val="800080"/>
       <w:u w:val="single"/>
     </w:rPr>
   </w:style>
-  <w:style w:type="character" w:styleId="LineNumber">
+  <w:style w:type="character" w:styleId="Nmerodelinha">
     <w:name w:val="line number"/>
     <w:basedOn w:val="Fontepargpadro1"/>
   </w:style>
   <w:style w:type="paragraph" w:customStyle="1" w:styleId="Captulo">
     <w:name w:val="Capítulo"/>
     <w:basedOn w:val="Normal"/>
-    <w:next w:val="BodyText"/>
+    <w:next w:val="Corpodetexto"/>
     <w:pPr>
       <w:keepNext/>
       <w:spacing w:before="240" w:after="120"/>
@@ -3861,16 +5208,16 @@
       <w:szCs w:val="28"/>
     </w:rPr>
   </w:style>
-  <w:style w:type="paragraph" w:styleId="BodyText">
+  <w:style w:type="paragraph" w:styleId="Corpodetexto">
     <w:name w:val="Body Text"/>
     <w:basedOn w:val="Normal"/>
     <w:pPr>
       <w:spacing w:after="120"/>
     </w:pPr>
   </w:style>
-  <w:style w:type="paragraph" w:styleId="List">
+  <w:style w:type="paragraph" w:styleId="Lista">
     <w:name w:val="List"/>
-    <w:basedOn w:val="BodyText"/>
+    <w:basedOn w:val="Corpodetexto"/>
   </w:style>
   <w:style w:type="paragraph" w:customStyle="1" w:styleId="Legenda1">
     <w:name w:val="Legenda1"/>
@@ -3903,7 +5250,7 @@
       <w:bCs/>
     </w:rPr>
   </w:style>
-  <w:style w:type="paragraph" w:styleId="Header">
+  <w:style w:type="paragraph" w:styleId="Cabealho">
     <w:name w:val="header"/>
     <w:basedOn w:val="Normal"/>
     <w:pPr>
@@ -3913,7 +5260,7 @@
       </w:tabs>
     </w:pPr>
   </w:style>
-  <w:style w:type="paragraph" w:styleId="Footer">
+  <w:style w:type="paragraph" w:styleId="Rodap">
     <w:name w:val="footer"/>
     <w:basedOn w:val="Normal"/>
     <w:pPr>
@@ -3974,7 +5321,7 @@
   </w:style>
   <w:style w:type="paragraph" w:customStyle="1" w:styleId="Resumo">
     <w:name w:val="Resumo"/>
-    <w:basedOn w:val="Header"/>
+    <w:basedOn w:val="Cabealho"/>
     <w:pPr>
       <w:spacing w:before="120" w:after="120"/>
       <w:jc w:val="both"/>
@@ -4013,12 +5360,12 @@
   </w:style>
   <w:style w:type="paragraph" w:customStyle="1" w:styleId="Contedodoquadro">
     <w:name w:val="Conteúdo do quadro"/>
-    <w:basedOn w:val="BodyText"/>
-  </w:style>
-  <w:style w:type="paragraph" w:styleId="BalloonText">
+    <w:basedOn w:val="Corpodetexto"/>
+  </w:style>
+  <w:style w:type="paragraph" w:styleId="Textodebalo">
     <w:name w:val="Balloon Text"/>
     <w:basedOn w:val="Normal"/>
-    <w:link w:val="BalloonTextChar"/>
+    <w:link w:val="TextodebaloChar"/>
     <w:rsid w:val="0006433E"/>
     <w:rPr>
       <w:rFonts w:ascii="Tahoma" w:hAnsi="Tahoma" w:cs="Tahoma"/>
@@ -4026,9 +5373,9 @@
       <w:szCs w:val="16"/>
     </w:rPr>
   </w:style>
-  <w:style w:type="character" w:customStyle="1" w:styleId="BalloonTextChar">
-    <w:name w:val="Balloon Text Char"/>
-    <w:link w:val="BalloonText"/>
+  <w:style w:type="character" w:customStyle="1" w:styleId="TextodebaloChar">
+    <w:name w:val="Texto de balão Char"/>
+    <w:link w:val="Textodebalo"/>
     <w:rsid w:val="0006433E"/>
     <w:rPr>
       <w:rFonts w:ascii="Tahoma" w:hAnsi="Tahoma" w:cs="Tahoma"/>
@@ -4198,10 +5545,10 @@
       <w:lang w:eastAsia="ar-SA"/>
     </w:rPr>
   </w:style>
-  <w:style w:type="paragraph" w:styleId="Heading1">
+  <w:style w:type="paragraph" w:styleId="Ttulo1">
     <w:name w:val="heading 1"/>
     <w:basedOn w:val="Normal"/>
-    <w:next w:val="BodyText"/>
+    <w:next w:val="Corpodetexto"/>
     <w:qFormat/>
     <w:pPr>
       <w:keepNext/>
@@ -4221,13 +5568,13 @@
       <w:szCs w:val="20"/>
     </w:rPr>
   </w:style>
-  <w:style w:type="character" w:default="1" w:styleId="DefaultParagraphFont">
+  <w:style w:type="character" w:default="1" w:styleId="Fontepargpadro">
     <w:name w:val="Default Paragraph Font"/>
     <w:uiPriority w:val="1"/>
     <w:semiHidden/>
     <w:unhideWhenUsed/>
   </w:style>
-  <w:style w:type="table" w:default="1" w:styleId="TableNormal">
+  <w:style w:type="table" w:default="1" w:styleId="Tabelanormal">
     <w:name w:val="Normal Table"/>
     <w:uiPriority w:val="99"/>
     <w:semiHidden/>
@@ -4242,7 +5589,7 @@
       </w:tblCellMar>
     </w:tblPr>
   </w:style>
-  <w:style w:type="numbering" w:default="1" w:styleId="NoList">
+  <w:style w:type="numbering" w:default="1" w:styleId="Semlista">
     <w:name w:val="No List"/>
     <w:uiPriority w:val="99"/>
     <w:semiHidden/>
@@ -4258,32 +5605,32 @@
       <w:u w:val="single"/>
     </w:rPr>
   </w:style>
-  <w:style w:type="character" w:styleId="Strong">
+  <w:style w:type="character" w:styleId="Forte">
     <w:name w:val="Strong"/>
     <w:qFormat/>
     <w:rPr>
       <w:b/>
     </w:rPr>
   </w:style>
-  <w:style w:type="character" w:styleId="PageNumber">
+  <w:style w:type="character" w:styleId="Nmerodepgina">
     <w:name w:val="page number"/>
     <w:basedOn w:val="Fontepargpadro1"/>
   </w:style>
-  <w:style w:type="character" w:styleId="FollowedHyperlink">
+  <w:style w:type="character" w:styleId="HiperlinkVisitado">
     <w:name w:val="FollowedHyperlink"/>
     <w:rPr>
       <w:color w:val="800080"/>
       <w:u w:val="single"/>
     </w:rPr>
   </w:style>
-  <w:style w:type="character" w:styleId="LineNumber">
+  <w:style w:type="character" w:styleId="Nmerodelinha">
     <w:name w:val="line number"/>
     <w:basedOn w:val="Fontepargpadro1"/>
   </w:style>
   <w:style w:type="paragraph" w:customStyle="1" w:styleId="Captulo">
     <w:name w:val="Capítulo"/>
     <w:basedOn w:val="Normal"/>
-    <w:next w:val="BodyText"/>
+    <w:next w:val="Corpodetexto"/>
     <w:pPr>
       <w:keepNext/>
       <w:spacing w:before="240" w:after="120"/>
@@ -4294,16 +5641,16 @@
       <w:szCs w:val="28"/>
     </w:rPr>
   </w:style>
-  <w:style w:type="paragraph" w:styleId="BodyText">
+  <w:style w:type="paragraph" w:styleId="Corpodetexto">
     <w:name w:val="Body Text"/>
     <w:basedOn w:val="Normal"/>
     <w:pPr>
       <w:spacing w:after="120"/>
     </w:pPr>
   </w:style>
-  <w:style w:type="paragraph" w:styleId="List">
+  <w:style w:type="paragraph" w:styleId="Lista">
     <w:name w:val="List"/>
-    <w:basedOn w:val="BodyText"/>
+    <w:basedOn w:val="Corpodetexto"/>
   </w:style>
   <w:style w:type="paragraph" w:customStyle="1" w:styleId="Legenda1">
     <w:name w:val="Legenda1"/>
@@ -4336,7 +5683,7 @@
       <w:bCs/>
     </w:rPr>
   </w:style>
-  <w:style w:type="paragraph" w:styleId="Header">
+  <w:style w:type="paragraph" w:styleId="Cabealho">
     <w:name w:val="header"/>
     <w:basedOn w:val="Normal"/>
     <w:pPr>
@@ -4346,7 +5693,7 @@
       </w:tabs>
     </w:pPr>
   </w:style>
-  <w:style w:type="paragraph" w:styleId="Footer">
+  <w:style w:type="paragraph" w:styleId="Rodap">
     <w:name w:val="footer"/>
     <w:basedOn w:val="Normal"/>
     <w:pPr>
@@ -4407,7 +5754,7 @@
   </w:style>
   <w:style w:type="paragraph" w:customStyle="1" w:styleId="Resumo">
     <w:name w:val="Resumo"/>
-    <w:basedOn w:val="Header"/>
+    <w:basedOn w:val="Cabealho"/>
     <w:pPr>
       <w:spacing w:before="120" w:after="120"/>
       <w:jc w:val="both"/>
@@ -4446,12 +5793,12 @@
   </w:style>
   <w:style w:type="paragraph" w:customStyle="1" w:styleId="Contedodoquadro">
     <w:name w:val="Conteúdo do quadro"/>
-    <w:basedOn w:val="BodyText"/>
-  </w:style>
-  <w:style w:type="paragraph" w:styleId="BalloonText">
+    <w:basedOn w:val="Corpodetexto"/>
+  </w:style>
+  <w:style w:type="paragraph" w:styleId="Textodebalo">
     <w:name w:val="Balloon Text"/>
     <w:basedOn w:val="Normal"/>
-    <w:link w:val="BalloonTextChar"/>
+    <w:link w:val="TextodebaloChar"/>
     <w:rsid w:val="0006433E"/>
     <w:rPr>
       <w:rFonts w:ascii="Tahoma" w:hAnsi="Tahoma" w:cs="Tahoma"/>
@@ -4459,9 +5806,9 @@
       <w:szCs w:val="16"/>
     </w:rPr>
   </w:style>
-  <w:style w:type="character" w:customStyle="1" w:styleId="BalloonTextChar">
-    <w:name w:val="Balloon Text Char"/>
-    <w:link w:val="BalloonText"/>
+  <w:style w:type="character" w:customStyle="1" w:styleId="TextodebaloChar">
+    <w:name w:val="Texto de balão Char"/>
+    <w:link w:val="Textodebalo"/>
     <w:rsid w:val="0006433E"/>
     <w:rPr>
       <w:rFonts w:ascii="Tahoma" w:hAnsi="Tahoma" w:cs="Tahoma"/>
@@ -4728,7 +6075,7 @@
   <a:extraClrSchemeLst/>
   <a:extLst>
     <a:ext uri="{05A4C25C-085E-4340-85A3-A5531E510DB2}">
-      <thm15:themeFamily xmlns="" xmlns:thm15="http://schemas.microsoft.com/office/thememl/2012/main" name="Office Theme" id="{62F939B6-93AF-4DB8-9C6B-D6C7DFDC589F}" vid="{4A3C46E8-61CC-4603-A589-7422A47A8E4A}"/>
+      <thm15:themeFamily xmlns:thm15="http://schemas.microsoft.com/office/thememl/2012/main" xmlns="" name="Office Theme" id="{62F939B6-93AF-4DB8-9C6B-D6C7DFDC589F}" vid="{4A3C46E8-61CC-4603-A589-7422A47A8E4A}"/>
     </a:ext>
   </a:extLst>
 </a:theme>
@@ -4739,7 +6086,7 @@
 </file>
 
 <file path=customXml/itemProps1.xml><?xml version="1.0" encoding="utf-8"?>
-<ds:datastoreItem xmlns:ds="http://schemas.openxmlformats.org/officeDocument/2006/customXml" ds:itemID="{859B5F0D-05D9-4F0E-BFB1-D13A95943CD2}">
+<ds:datastoreItem xmlns:ds="http://schemas.openxmlformats.org/officeDocument/2006/customXml" ds:itemID="{A17E5C7C-6059-4422-9730-C950A387E3B6}">
   <ds:schemaRefs>
     <ds:schemaRef ds:uri="http://schemas.openxmlformats.org/officeDocument/2006/bibliography"/>
   </ds:schemaRefs>

</xml_diff>